<commit_message>
Correcion del manual de la App
hice unos cambios mas para el manual
</commit_message>
<xml_diff>
--- a/manualApp.docx
+++ b/manualApp.docx
@@ -5,7 +5,11 @@
     <w:sdt>
       <w:sdtPr>
         <w:rPr>
-          <w:lang w:val="es-ES"/>
+          <w:rFonts w:asciiTheme="minorHAnsi" w:eastAsiaTheme="minorHAnsi" w:hAnsiTheme="minorHAnsi" w:cstheme="minorBidi"/>
+          <w:color w:val="auto"/>
+          <w:sz w:val="22"/>
+          <w:szCs w:val="22"/>
+          <w:lang w:val="es-ES" w:eastAsia="en-US"/>
         </w:rPr>
         <w:id w:val="-1438674025"/>
         <w:docPartObj>
@@ -15,13 +19,8 @@
       </w:sdtPr>
       <w:sdtEndPr>
         <w:rPr>
-          <w:rFonts w:asciiTheme="minorHAnsi" w:eastAsiaTheme="minorHAnsi" w:hAnsiTheme="minorHAnsi" w:cstheme="minorBidi"/>
           <w:b/>
           <w:bCs/>
-          <w:color w:val="auto"/>
-          <w:sz w:val="22"/>
-          <w:szCs w:val="22"/>
-          <w:lang w:eastAsia="en-US"/>
         </w:rPr>
       </w:sdtEndPr>
       <w:sdtContent>
@@ -35,8 +34,6 @@
             </w:rPr>
             <w:t>Contenido</w:t>
           </w:r>
-          <w:bookmarkStart w:id="0" w:name="_GoBack"/>
-          <w:bookmarkEnd w:id="0"/>
         </w:p>
         <w:p>
           <w:pPr>
@@ -343,11 +340,11 @@
       <w:pPr>
         <w:pStyle w:val="Ttulo1"/>
       </w:pPr>
-      <w:bookmarkStart w:id="1" w:name="_Toc447897430"/>
+      <w:bookmarkStart w:id="0" w:name="_Toc447897430"/>
       <w:r>
         <w:t>Ingreso a la App</w:t>
       </w:r>
-      <w:bookmarkEnd w:id="1"/>
+      <w:bookmarkEnd w:id="0"/>
     </w:p>
     <w:p>
       <w:pPr>
@@ -1104,11 +1101,11 @@
       <w:pPr>
         <w:pStyle w:val="Ttulo1"/>
       </w:pPr>
-      <w:bookmarkStart w:id="2" w:name="_Toc447897431"/>
+      <w:bookmarkStart w:id="1" w:name="_Toc447897431"/>
       <w:r>
         <w:t>Mantenimiento de Moldes</w:t>
       </w:r>
-      <w:bookmarkEnd w:id="2"/>
+      <w:bookmarkEnd w:id="1"/>
     </w:p>
     <w:p>
       <w:pPr>
@@ -1209,14 +1206,8 @@
       </w:pPr>
     </w:p>
     <w:p>
-      <w:pPr>
-        <w:ind w:left="360"/>
-      </w:pPr>
-    </w:p>
-    <w:p>
-      <w:pPr>
-        <w:ind w:left="360"/>
-      </w:pPr>
+      <w:bookmarkStart w:id="2" w:name="_GoBack"/>
+      <w:bookmarkEnd w:id="2"/>
     </w:p>
     <w:p>
       <w:pPr>
@@ -1414,9 +1405,6 @@
       </w:pPr>
     </w:p>
     <w:p>
-      <w:pPr>
-        <w:pStyle w:val="Prrafodelista"/>
-      </w:pPr>
       <w:r>
         <w:rPr>
           <w:noProof/>
@@ -1500,7 +1488,6 @@
           <w:noProof/>
           <w:lang w:eastAsia="es-EC"/>
         </w:rPr>
-        <w:lastRenderedPageBreak/>
         <w:drawing>
           <wp:anchor distT="0" distB="0" distL="114300" distR="114300" simplePos="0" relativeHeight="251668480" behindDoc="0" locked="0" layoutInCell="1" allowOverlap="1" wp14:anchorId="1074E07A" wp14:editId="6ED474AB">
             <wp:simplePos x="0" y="0"/>
@@ -1575,6 +1562,10 @@
         <w:pStyle w:val="Prrafodelista"/>
       </w:pPr>
       <w:r>
+        <w:rPr>
+          <w:noProof/>
+          <w:lang w:eastAsia="es-EC"/>
+        </w:rPr>
         <mc:AlternateContent>
           <mc:Choice Requires="wps">
             <w:drawing>
@@ -1644,6 +1635,10 @@
         </mc:AlternateContent>
       </w:r>
       <w:r>
+        <w:rPr>
+          <w:noProof/>
+          <w:lang w:eastAsia="es-EC"/>
+        </w:rPr>
         <mc:AlternateContent>
           <mc:Choice Requires="wps">
             <w:drawing>
@@ -1867,6 +1862,10 @@
         <w:pStyle w:val="Prrafodelista"/>
       </w:pPr>
       <w:r>
+        <w:rPr>
+          <w:noProof/>
+          <w:lang w:eastAsia="es-EC"/>
+        </w:rPr>
         <mc:AlternateContent>
           <mc:Choice Requires="wps">
             <w:drawing>
@@ -2030,6 +2029,10 @@
         <w:pStyle w:val="Prrafodelista"/>
       </w:pPr>
       <w:r>
+        <w:rPr>
+          <w:noProof/>
+          <w:lang w:eastAsia="es-EC"/>
+        </w:rPr>
         <mc:AlternateContent>
           <mc:Choice Requires="wps">
             <w:drawing>
@@ -2453,7 +2456,6 @@
           <w:noProof/>
           <w:lang w:eastAsia="es-EC"/>
         </w:rPr>
-        <w:lastRenderedPageBreak/>
         <mc:AlternateContent>
           <mc:Choice Requires="wps">
             <w:drawing>
@@ -2568,6 +2570,10 @@
         </mc:AlternateContent>
       </w:r>
       <w:r>
+        <w:rPr>
+          <w:noProof/>
+          <w:lang w:eastAsia="es-EC"/>
+        </w:rPr>
         <mc:AlternateContent>
           <mc:Choice Requires="wps">
             <w:drawing>
@@ -2639,6 +2645,10 @@
         </mc:AlternateContent>
       </w:r>
       <w:r>
+        <w:rPr>
+          <w:noProof/>
+          <w:lang w:eastAsia="es-EC"/>
+        </w:rPr>
         <mc:AlternateContent>
           <mc:Choice Requires="wps">
             <w:drawing>
@@ -2781,6 +2791,10 @@
         <w:pStyle w:val="Prrafodelista"/>
       </w:pPr>
       <w:r>
+        <w:rPr>
+          <w:noProof/>
+          <w:lang w:eastAsia="es-EC"/>
+        </w:rPr>
         <mc:AlternateContent>
           <mc:Choice Requires="wps">
             <w:drawing>
@@ -2837,13 +2851,7 @@
                         <w:txbxContent>
                           <w:p>
                             <w:r>
-                              <w:t>Campo de Búsqueda</w:t>
-                            </w:r>
-                            <w:r>
-                              <w:t xml:space="preserve"> de los moldes</w:t>
-                            </w:r>
-                            <w:r>
-                              <w:t xml:space="preserve"> que se encuentra en la lista</w:t>
+                              <w:t>Campo de Búsqueda de los moldes que se encuentra en la lista</w:t>
                             </w:r>
                           </w:p>
                         </w:txbxContent>
@@ -2921,6 +2929,10 @@
         <w:pStyle w:val="Prrafodelista"/>
       </w:pPr>
       <w:r>
+        <w:rPr>
+          <w:noProof/>
+          <w:lang w:eastAsia="es-EC"/>
+        </w:rPr>
         <mc:AlternateContent>
           <mc:Choice Requires="wps">
             <w:drawing>
@@ -3084,6 +3096,10 @@
         <w:pStyle w:val="Prrafodelista"/>
       </w:pPr>
       <w:r>
+        <w:rPr>
+          <w:noProof/>
+          <w:lang w:eastAsia="es-EC"/>
+        </w:rPr>
         <mc:AlternateContent>
           <mc:Choice Requires="wps">
             <w:drawing>
@@ -3225,6 +3241,7 @@
     </w:p>
     <w:p>
       <w:r>
+        <w:lastRenderedPageBreak/>
         <w:t xml:space="preserve">Nota </w:t>
       </w:r>
       <w:r>
@@ -3435,7 +3452,10 @@
     <w:p/>
     <w:p>
       <w:r>
-        <w:lastRenderedPageBreak/>
+        <w:rPr>
+          <w:noProof/>
+          <w:lang w:eastAsia="es-EC"/>
+        </w:rPr>
         <mc:AlternateContent>
           <mc:Choice Requires="wps">
             <w:drawing>
@@ -5900,7 +5920,6 @@
           <w:noProof/>
           <w:lang w:eastAsia="es-EC"/>
         </w:rPr>
-        <w:lastRenderedPageBreak/>
         <w:drawing>
           <wp:anchor distT="0" distB="0" distL="114300" distR="114300" simplePos="0" relativeHeight="251729920" behindDoc="0" locked="0" layoutInCell="1" allowOverlap="1" wp14:anchorId="2B09BAF9" wp14:editId="2F569DCD">
             <wp:simplePos x="0" y="0"/>
@@ -6063,6 +6082,7 @@
           <w:noProof/>
           <w:lang w:eastAsia="es-EC"/>
         </w:rPr>
+        <w:lastRenderedPageBreak/>
         <w:drawing>
           <wp:anchor distT="0" distB="0" distL="114300" distR="114300" simplePos="0" relativeHeight="251788288" behindDoc="0" locked="0" layoutInCell="1" allowOverlap="1" wp14:anchorId="38BCE4E7" wp14:editId="41A63B46">
             <wp:simplePos x="0" y="0"/>
@@ -6145,11 +6165,7 @@
       </w:pPr>
       <w:bookmarkStart w:id="3" w:name="_Toc447897432"/>
       <w:r>
-        <w:lastRenderedPageBreak/>
-        <w:t xml:space="preserve">Mantenimiento </w:t>
-      </w:r>
-      <w:r>
-        <w:t>de Maquinas/Inyectores</w:t>
+        <w:t>Mantenimiento de Maquinas/Inyectores</w:t>
       </w:r>
       <w:bookmarkEnd w:id="3"/>
     </w:p>
@@ -6307,6 +6323,11 @@
     </w:p>
     <w:p>
       <w:r>
+        <w:rPr>
+          <w:noProof/>
+          <w:lang w:eastAsia="es-EC"/>
+        </w:rPr>
+        <w:lastRenderedPageBreak/>
         <mc:AlternateContent>
           <mc:Choice Requires="wps">
             <w:drawing>
@@ -6376,6 +6397,10 @@
         </mc:AlternateContent>
       </w:r>
       <w:r>
+        <w:rPr>
+          <w:noProof/>
+          <w:lang w:eastAsia="es-EC"/>
+        </w:rPr>
         <w:drawing>
           <wp:anchor distT="0" distB="0" distL="114300" distR="114300" simplePos="0" relativeHeight="251739136" behindDoc="0" locked="0" layoutInCell="1" allowOverlap="1" wp14:anchorId="0F794E01" wp14:editId="3BB232D6">
             <wp:simplePos x="0" y="0"/>
@@ -6440,6 +6465,10 @@
         </w:drawing>
       </w:r>
       <w:r>
+        <w:rPr>
+          <w:noProof/>
+          <w:lang w:eastAsia="es-EC"/>
+        </w:rPr>
         <mc:AlternateContent>
           <mc:Choice Requires="wps">
             <w:drawing>
@@ -6509,6 +6538,10 @@
         </mc:AlternateContent>
       </w:r>
       <w:r>
+        <w:rPr>
+          <w:noProof/>
+          <w:lang w:eastAsia="es-EC"/>
+        </w:rPr>
         <mc:AlternateContent>
           <mc:Choice Requires="wps">
             <w:drawing>
@@ -6578,6 +6611,10 @@
         </mc:AlternateContent>
       </w:r>
       <w:r>
+        <w:rPr>
+          <w:noProof/>
+          <w:lang w:eastAsia="es-EC"/>
+        </w:rPr>
         <mc:AlternateContent>
           <mc:Choice Requires="wps">
             <w:drawing>
@@ -6676,6 +6713,10 @@
         </mc:AlternateContent>
       </w:r>
       <w:r>
+        <w:rPr>
+          <w:noProof/>
+          <w:lang w:eastAsia="es-EC"/>
+        </w:rPr>
         <mc:AlternateContent>
           <mc:Choice Requires="wps">
             <w:drawing>
@@ -6744,6 +6785,10 @@
         </mc:AlternateContent>
       </w:r>
       <w:r>
+        <w:rPr>
+          <w:noProof/>
+          <w:lang w:eastAsia="es-EC"/>
+        </w:rPr>
         <mc:AlternateContent>
           <mc:Choice Requires="wps">
             <w:drawing>
@@ -6927,7 +6972,6 @@
     <w:p/>
     <w:p>
       <w:r>
-        <w:lastRenderedPageBreak/>
         <w:t>Se tomara de ejemplo la</w:t>
       </w:r>
       <w:r>
@@ -6963,6 +7007,7 @@
           <w:noProof/>
           <w:lang w:eastAsia="es-EC"/>
         </w:rPr>
+        <w:lastRenderedPageBreak/>
         <w:drawing>
           <wp:anchor distT="0" distB="0" distL="114300" distR="114300" simplePos="0" relativeHeight="251747328" behindDoc="0" locked="0" layoutInCell="1" allowOverlap="1" wp14:anchorId="06CAA947" wp14:editId="27CCAD82">
             <wp:simplePos x="0" y="0"/>
@@ -7432,6 +7477,10 @@
         <w:pStyle w:val="Prrafodelista"/>
       </w:pPr>
       <w:r>
+        <w:rPr>
+          <w:noProof/>
+          <w:lang w:eastAsia="es-EC"/>
+        </w:rPr>
         <mc:AlternateContent>
           <mc:Choice Requires="wps">
             <w:drawing>
@@ -7535,6 +7584,10 @@
         <w:pStyle w:val="Prrafodelista"/>
       </w:pPr>
       <w:r>
+        <w:rPr>
+          <w:noProof/>
+          <w:lang w:eastAsia="es-EC"/>
+        </w:rPr>
         <mc:AlternateContent>
           <mc:Choice Requires="wps">
             <w:drawing>
@@ -7609,6 +7662,10 @@
         <w:pStyle w:val="Prrafodelista"/>
       </w:pPr>
       <w:r>
+        <w:rPr>
+          <w:noProof/>
+          <w:lang w:eastAsia="es-EC"/>
+        </w:rPr>
         <mc:AlternateContent>
           <mc:Choice Requires="wps">
             <w:drawing>
@@ -7710,6 +7767,10 @@
         <w:pStyle w:val="Prrafodelista"/>
       </w:pPr>
       <w:r>
+        <w:rPr>
+          <w:noProof/>
+          <w:lang w:eastAsia="es-EC"/>
+        </w:rPr>
         <mc:AlternateContent>
           <mc:Choice Requires="wps">
             <w:drawing>
@@ -7870,6 +7931,10 @@
     </w:p>
     <w:p>
       <w:r>
+        <w:rPr>
+          <w:noProof/>
+          <w:lang w:eastAsia="es-EC"/>
+        </w:rPr>
         <mc:AlternateContent>
           <mc:Choice Requires="wps">
             <w:drawing>
@@ -7961,7 +8026,6 @@
     </w:p>
     <w:p>
       <w:r>
-        <w:lastRenderedPageBreak/>
         <w:t>Escogeremos una opción de la lista de moldes en este caso de ejemplo será 124-2004</w:t>
       </w:r>
     </w:p>
@@ -7971,6 +8035,7 @@
           <w:noProof/>
           <w:lang w:eastAsia="es-EC"/>
         </w:rPr>
+        <w:lastRenderedPageBreak/>
         <w:drawing>
           <wp:anchor distT="0" distB="0" distL="114300" distR="114300" simplePos="0" relativeHeight="251758592" behindDoc="0" locked="0" layoutInCell="1" allowOverlap="1" wp14:anchorId="1D23B18A" wp14:editId="7D5EB3DA">
             <wp:simplePos x="0" y="0"/>
@@ -8267,6 +8332,10 @@
     </w:p>
     <w:p>
       <w:r>
+        <w:rPr>
+          <w:noProof/>
+          <w:lang w:eastAsia="es-EC"/>
+        </w:rPr>
         <mc:AlternateContent>
           <mc:Choice Requires="wps">
             <w:drawing>
@@ -9030,6 +9099,10 @@
         </mc:AlternateContent>
       </w:r>
       <w:r>
+        <w:rPr>
+          <w:noProof/>
+          <w:lang w:eastAsia="es-EC"/>
+        </w:rPr>
         <mc:AlternateContent>
           <mc:Choice Requires="wps">
             <w:drawing>
@@ -9148,6 +9221,10 @@
     <w:p/>
     <w:p>
       <w:r>
+        <w:rPr>
+          <w:noProof/>
+          <w:lang w:eastAsia="es-EC"/>
+        </w:rPr>
         <mc:AlternateContent>
           <mc:Choice Requires="wps">
             <w:drawing>
@@ -9265,6 +9342,10 @@
     <w:p/>
     <w:p>
       <w:r>
+        <w:rPr>
+          <w:noProof/>
+          <w:lang w:eastAsia="es-EC"/>
+        </w:rPr>
         <mc:AlternateContent>
           <mc:Choice Requires="wps">
             <w:drawing>
@@ -9381,6 +9462,10 @@
     </w:p>
     <w:p>
       <w:r>
+        <w:rPr>
+          <w:noProof/>
+          <w:lang w:eastAsia="es-EC"/>
+        </w:rPr>
         <mc:AlternateContent>
           <mc:Choice Requires="wps">
             <w:drawing>
@@ -9498,6 +9583,10 @@
     <w:p/>
     <w:p>
       <w:r>
+        <w:rPr>
+          <w:noProof/>
+          <w:lang w:eastAsia="es-EC"/>
+        </w:rPr>
         <mc:AlternateContent>
           <mc:Choice Requires="wps">
             <w:drawing>
@@ -9612,6 +9701,10 @@
         </mc:AlternateContent>
       </w:r>
       <w:r>
+        <w:rPr>
+          <w:noProof/>
+          <w:lang w:eastAsia="es-EC"/>
+        </w:rPr>
         <w:drawing>
           <wp:anchor distT="0" distB="0" distL="114300" distR="114300" simplePos="0" relativeHeight="251780096" behindDoc="0" locked="0" layoutInCell="1" allowOverlap="1" wp14:anchorId="772756C5" wp14:editId="3B38C51E">
             <wp:simplePos x="0" y="0"/>
@@ -9678,6 +9771,10 @@
     </w:p>
     <w:p>
       <w:r>
+        <w:rPr>
+          <w:noProof/>
+          <w:lang w:eastAsia="es-EC"/>
+        </w:rPr>
         <mc:AlternateContent>
           <mc:Choice Requires="wps">
             <w:drawing>
@@ -9794,6 +9891,10 @@
     </w:p>
     <w:p>
       <w:r>
+        <w:rPr>
+          <w:noProof/>
+          <w:lang w:eastAsia="es-EC"/>
+        </w:rPr>
         <mc:AlternateContent>
           <mc:Choice Requires="wps">
             <w:drawing>
@@ -9911,6 +10012,10 @@
     <w:p/>
     <w:p>
       <w:r>
+        <w:rPr>
+          <w:noProof/>
+          <w:lang w:eastAsia="es-EC"/>
+        </w:rPr>
         <mc:AlternateContent>
           <mc:Choice Requires="wps">
             <w:drawing>
@@ -10027,6 +10132,10 @@
     </w:p>
     <w:p>
       <w:r>
+        <w:rPr>
+          <w:noProof/>
+          <w:lang w:eastAsia="es-EC"/>
+        </w:rPr>
         <mc:AlternateContent>
           <mc:Choice Requires="wps">
             <w:drawing>
@@ -10141,6 +10250,10 @@
         </mc:AlternateContent>
       </w:r>
       <w:r>
+        <w:rPr>
+          <w:noProof/>
+          <w:lang w:eastAsia="es-EC"/>
+        </w:rPr>
         <w:drawing>
           <wp:anchor distT="0" distB="0" distL="114300" distR="114300" simplePos="0" relativeHeight="251781120" behindDoc="0" locked="0" layoutInCell="1" allowOverlap="1" wp14:anchorId="61F440ED" wp14:editId="726BB8E8">
             <wp:simplePos x="0" y="0"/>
@@ -10207,6 +10320,10 @@
     </w:p>
     <w:p>
       <w:r>
+        <w:rPr>
+          <w:noProof/>
+          <w:lang w:eastAsia="es-EC"/>
+        </w:rPr>
         <mc:AlternateContent>
           <mc:Choice Requires="wps">
             <w:drawing>
@@ -10321,6 +10438,10 @@
         </mc:AlternateContent>
       </w:r>
       <w:r>
+        <w:rPr>
+          <w:noProof/>
+          <w:lang w:eastAsia="es-EC"/>
+        </w:rPr>
         <mc:AlternateContent>
           <mc:Choice Requires="wps">
             <w:drawing>
@@ -10438,6 +10559,10 @@
     <w:p/>
     <w:p>
       <w:r>
+        <w:rPr>
+          <w:noProof/>
+          <w:lang w:eastAsia="es-EC"/>
+        </w:rPr>
         <mc:AlternateContent>
           <mc:Choice Requires="wps">
             <w:drawing>
@@ -10559,7 +10684,6 @@
     <w:p/>
     <w:p>
       <w:r>
-        <w:lastRenderedPageBreak/>
         <w:t>Cuando se pulsa enviar debe de estar lleno todos los campos para realizar esta operación.</w:t>
       </w:r>
     </w:p>
@@ -10569,6 +10693,7 @@
           <w:noProof/>
           <w:lang w:eastAsia="es-EC"/>
         </w:rPr>
+        <w:lastRenderedPageBreak/>
         <w:drawing>
           <wp:anchor distT="0" distB="0" distL="114300" distR="114300" simplePos="0" relativeHeight="251787264" behindDoc="0" locked="0" layoutInCell="1" allowOverlap="1" wp14:anchorId="0F807725" wp14:editId="4E677E56">
             <wp:simplePos x="0" y="0"/>
@@ -11964,7 +12089,7 @@
 </file>
 
 <file path=customXml/itemProps1.xml><?xml version="1.0" encoding="utf-8"?>
-<ds:datastoreItem xmlns:ds="http://schemas.openxmlformats.org/officeDocument/2006/customXml" ds:itemID="{6B9450DB-64CA-427B-950F-19B5CA012E58}">
+<ds:datastoreItem xmlns:ds="http://schemas.openxmlformats.org/officeDocument/2006/customXml" ds:itemID="{AD9C0E5A-6DA9-4753-8E16-E642EDECE2D6}">
   <ds:schemaRefs>
     <ds:schemaRef ds:uri="http://schemas.openxmlformats.org/officeDocument/2006/bibliography"/>
   </ds:schemaRefs>

</xml_diff>

<commit_message>
Actualizacion del Manual de la App
puse una portada al manual de la app
</commit_message>
<xml_diff>
--- a/manualApp.docx
+++ b/manualApp.docx
@@ -2,6 +2,869 @@
 <file path=word/document.xml><?xml version="1.0" encoding="utf-8"?>
 <w:document xmlns:wpc="http://schemas.microsoft.com/office/word/2010/wordprocessingCanvas" xmlns:mc="http://schemas.openxmlformats.org/markup-compatibility/2006" xmlns:o="urn:schemas-microsoft-com:office:office" xmlns:r="http://schemas.openxmlformats.org/officeDocument/2006/relationships" xmlns:m="http://schemas.openxmlformats.org/officeDocument/2006/math" xmlns:v="urn:schemas-microsoft-com:vml" xmlns:wp14="http://schemas.microsoft.com/office/word/2010/wordprocessingDrawing" xmlns:wp="http://schemas.openxmlformats.org/drawingml/2006/wordprocessingDrawing" xmlns:w10="urn:schemas-microsoft-com:office:word" xmlns:w="http://schemas.openxmlformats.org/wordprocessingml/2006/main" xmlns:w14="http://schemas.microsoft.com/office/word/2010/wordml" xmlns:w15="http://schemas.microsoft.com/office/word/2012/wordml" xmlns:wpg="http://schemas.microsoft.com/office/word/2010/wordprocessingGroup" xmlns:wpi="http://schemas.microsoft.com/office/word/2010/wordprocessingInk" xmlns:wne="http://schemas.microsoft.com/office/word/2006/wordml" xmlns:wps="http://schemas.microsoft.com/office/word/2010/wordprocessingShape" mc:Ignorable="w14 w15 wp14">
   <w:body>
+    <w:p>
+      <w:bookmarkStart w:id="0" w:name="_GoBack"/>
+      <w:r>
+        <w:rPr>
+          <w:noProof/>
+          <w:lang w:eastAsia="es-EC"/>
+        </w:rPr>
+        <mc:AlternateContent>
+          <mc:Choice Requires="wpg">
+            <w:drawing>
+              <wp:anchor distT="0" distB="0" distL="114300" distR="114300" simplePos="0" relativeHeight="251790336" behindDoc="0" locked="0" layoutInCell="1" allowOverlap="1">
+                <wp:simplePos x="0" y="0"/>
+                <wp:positionH relativeFrom="column">
+                  <wp:posOffset>-965835</wp:posOffset>
+                </wp:positionH>
+                <wp:positionV relativeFrom="paragraph">
+                  <wp:posOffset>-718820</wp:posOffset>
+                </wp:positionV>
+                <wp:extent cx="7372350" cy="10293350"/>
+                <wp:effectExtent l="38100" t="0" r="0" b="0"/>
+                <wp:wrapNone/>
+                <wp:docPr id="13" name="Grupo 13"/>
+                <wp:cNvGraphicFramePr/>
+                <a:graphic xmlns:a="http://schemas.openxmlformats.org/drawingml/2006/main">
+                  <a:graphicData uri="http://schemas.microsoft.com/office/word/2010/wordprocessingGroup">
+                    <wpg:wgp>
+                      <wpg:cNvGrpSpPr/>
+                      <wpg:grpSpPr>
+                        <a:xfrm>
+                          <a:off x="0" y="0"/>
+                          <a:ext cx="7372350" cy="10293350"/>
+                          <a:chOff x="0" y="0"/>
+                          <a:chExt cx="7546975" cy="10885169"/>
+                        </a:xfrm>
+                      </wpg:grpSpPr>
+                      <wps:wsp>
+                        <wps:cNvPr id="35" name="Rectángulo 35"/>
+                        <wps:cNvSpPr/>
+                        <wps:spPr>
+                          <a:xfrm>
+                            <a:off x="0" y="0"/>
+                            <a:ext cx="7546975" cy="10885150"/>
+                          </a:xfrm>
+                          <a:prstGeom prst="rect">
+                            <a:avLst/>
+                          </a:prstGeom>
+                          <a:noFill/>
+                          <a:ln>
+                            <a:noFill/>
+                          </a:ln>
+                        </wps:spPr>
+                        <wps:txbx>
+                          <w:txbxContent>
+                            <w:p>
+                              <w:pPr>
+                                <w:spacing w:after="0" w:line="240" w:lineRule="auto"/>
+                                <w:textDirection w:val="btLr"/>
+                              </w:pPr>
+                            </w:p>
+                          </w:txbxContent>
+                        </wps:txbx>
+                        <wps:bodyPr lIns="91425" tIns="91425" rIns="91425" bIns="91425" anchor="ctr" anchorCtr="0"/>
+                      </wps:wsp>
+                      <wps:wsp>
+                        <wps:cNvPr id="36" name="Rectángulo 36"/>
+                        <wps:cNvSpPr/>
+                        <wps:spPr>
+                          <a:xfrm>
+                            <a:off x="0" y="27900"/>
+                            <a:ext cx="7546975" cy="10694767"/>
+                          </a:xfrm>
+                          <a:prstGeom prst="rect">
+                            <a:avLst/>
+                          </a:prstGeom>
+                          <a:solidFill>
+                            <a:srgbClr val="FFFFFF"/>
+                          </a:solidFill>
+                          <a:ln>
+                            <a:noFill/>
+                          </a:ln>
+                        </wps:spPr>
+                        <wps:txbx>
+                          <w:txbxContent>
+                            <w:p>
+                              <w:pPr>
+                                <w:spacing w:after="0" w:line="240" w:lineRule="auto"/>
+                                <w:textDirection w:val="btLr"/>
+                              </w:pPr>
+                            </w:p>
+                          </w:txbxContent>
+                        </wps:txbx>
+                        <wps:bodyPr lIns="91425" tIns="91425" rIns="91425" bIns="91425" anchor="ctr" anchorCtr="0"/>
+                      </wps:wsp>
+                      <wps:wsp>
+                        <wps:cNvPr id="37" name="Rectángulo 37"/>
+                        <wps:cNvSpPr/>
+                        <wps:spPr>
+                          <a:xfrm>
+                            <a:off x="0" y="35500"/>
+                            <a:ext cx="4121739" cy="10849669"/>
+                          </a:xfrm>
+                          <a:prstGeom prst="rect">
+                            <a:avLst/>
+                          </a:prstGeom>
+                          <a:solidFill>
+                            <a:srgbClr val="FFFFFF"/>
+                          </a:solidFill>
+                          <a:ln>
+                            <a:noFill/>
+                          </a:ln>
+                        </wps:spPr>
+                        <wps:txbx>
+                          <w:txbxContent>
+                            <w:p>
+                              <w:pPr>
+                                <w:spacing w:after="0" w:line="240" w:lineRule="auto"/>
+                                <w:textDirection w:val="btLr"/>
+                              </w:pPr>
+                            </w:p>
+                          </w:txbxContent>
+                        </wps:txbx>
+                        <wps:bodyPr lIns="91425" tIns="91425" rIns="91425" bIns="91425" anchor="ctr" anchorCtr="0"/>
+                      </wps:wsp>
+                      <wps:wsp>
+                        <wps:cNvPr id="54" name="Rectángulo 54"/>
+                        <wps:cNvSpPr/>
+                        <wps:spPr>
+                          <a:xfrm>
+                            <a:off x="1255312" y="1786210"/>
+                            <a:ext cx="382302" cy="8987257"/>
+                          </a:xfrm>
+                          <a:prstGeom prst="rect">
+                            <a:avLst/>
+                          </a:prstGeom>
+                          <a:solidFill>
+                            <a:srgbClr val="C8CCB3"/>
+                          </a:solidFill>
+                          <a:ln>
+                            <a:noFill/>
+                          </a:ln>
+                        </wps:spPr>
+                        <wps:txbx>
+                          <w:txbxContent>
+                            <w:p>
+                              <w:pPr>
+                                <w:spacing w:line="275" w:lineRule="auto"/>
+                                <w:textDirection w:val="btLr"/>
+                              </w:pPr>
+                              <w:r>
+                                <w:rPr>
+                                  <w:rFonts w:ascii="Times New Roman" w:eastAsia="Times New Roman" w:hAnsi="Times New Roman" w:cs="Times New Roman"/>
+                                  <w:color w:val="000000"/>
+                                </w:rPr>
+                                <w:t> </w:t>
+                              </w:r>
+                            </w:p>
+                          </w:txbxContent>
+                        </wps:txbx>
+                        <wps:bodyPr lIns="88900" tIns="38100" rIns="88900" bIns="38100" anchor="ctr" anchorCtr="0"/>
+                      </wps:wsp>
+                      <wps:wsp>
+                        <wps:cNvPr id="75" name="Rectángulo 75"/>
+                        <wps:cNvSpPr/>
+                        <wps:spPr>
+                          <a:xfrm>
+                            <a:off x="628006" y="1090907"/>
+                            <a:ext cx="395602" cy="9669862"/>
+                          </a:xfrm>
+                          <a:prstGeom prst="rect">
+                            <a:avLst/>
+                          </a:prstGeom>
+                          <a:solidFill>
+                            <a:srgbClr val="80865A"/>
+                          </a:solidFill>
+                          <a:ln>
+                            <a:noFill/>
+                          </a:ln>
+                        </wps:spPr>
+                        <wps:txbx>
+                          <w:txbxContent>
+                            <w:p>
+                              <w:pPr>
+                                <w:spacing w:line="275" w:lineRule="auto"/>
+                                <w:textDirection w:val="btLr"/>
+                              </w:pPr>
+                            </w:p>
+                          </w:txbxContent>
+                        </wps:txbx>
+                        <wps:bodyPr lIns="88900" tIns="38100" rIns="88900" bIns="38100" anchor="ctr" anchorCtr="0"/>
+                      </wps:wsp>
+                      <wps:wsp>
+                        <wps:cNvPr id="94" name="Rectángulo 94"/>
+                        <wps:cNvSpPr/>
+                        <wps:spPr>
+                          <a:xfrm>
+                            <a:off x="0" y="48800"/>
+                            <a:ext cx="382202" cy="10687168"/>
+                          </a:xfrm>
+                          <a:prstGeom prst="rect">
+                            <a:avLst/>
+                          </a:prstGeom>
+                          <a:solidFill>
+                            <a:srgbClr val="55593B"/>
+                          </a:solidFill>
+                          <a:ln>
+                            <a:noFill/>
+                          </a:ln>
+                        </wps:spPr>
+                        <wps:txbx>
+                          <w:txbxContent>
+                            <w:p>
+                              <w:pPr>
+                                <w:spacing w:after="0" w:line="240" w:lineRule="auto"/>
+                                <w:textDirection w:val="btLr"/>
+                              </w:pPr>
+                            </w:p>
+                          </w:txbxContent>
+                        </wps:txbx>
+                        <wps:bodyPr lIns="91425" tIns="91425" rIns="91425" bIns="91425" anchor="ctr" anchorCtr="0"/>
+                      </wps:wsp>
+                      <wps:wsp>
+                        <wps:cNvPr id="95" name="Elipse 95"/>
+                        <wps:cNvSpPr/>
+                        <wps:spPr>
+                          <a:xfrm rot="10800000" flipH="1">
+                            <a:off x="3643635" y="9097658"/>
+                            <a:ext cx="327602" cy="327002"/>
+                          </a:xfrm>
+                          <a:prstGeom prst="ellipse">
+                            <a:avLst/>
+                          </a:prstGeom>
+                          <a:solidFill>
+                            <a:srgbClr val="FFFFFF"/>
+                          </a:solidFill>
+                          <a:ln w="76200" cap="flat" cmpd="sng">
+                            <a:solidFill>
+                              <a:srgbClr val="345C7D"/>
+                            </a:solidFill>
+                            <a:prstDash val="solid"/>
+                            <a:round/>
+                            <a:headEnd type="none" w="med" len="med"/>
+                            <a:tailEnd type="none" w="med" len="med"/>
+                          </a:ln>
+                        </wps:spPr>
+                        <wps:txbx>
+                          <w:txbxContent>
+                            <w:p>
+                              <w:pPr>
+                                <w:spacing w:after="0" w:line="240" w:lineRule="auto"/>
+                                <w:textDirection w:val="btLr"/>
+                              </w:pPr>
+                            </w:p>
+                          </w:txbxContent>
+                        </wps:txbx>
+                        <wps:bodyPr lIns="91425" tIns="91425" rIns="91425" bIns="91425" anchor="ctr" anchorCtr="0"/>
+                      </wps:wsp>
+                      <wps:wsp>
+                        <wps:cNvPr id="96" name="Elipse 96"/>
+                        <wps:cNvSpPr/>
+                        <wps:spPr>
+                          <a:xfrm rot="10800000" flipH="1">
+                            <a:off x="3316632" y="8769955"/>
+                            <a:ext cx="327003" cy="327102"/>
+                          </a:xfrm>
+                          <a:prstGeom prst="ellipse">
+                            <a:avLst/>
+                          </a:prstGeom>
+                          <a:solidFill>
+                            <a:srgbClr val="FFFFFF"/>
+                          </a:solidFill>
+                          <a:ln w="76200" cap="flat" cmpd="sng">
+                            <a:solidFill>
+                              <a:srgbClr val="548AB7"/>
+                            </a:solidFill>
+                            <a:prstDash val="solid"/>
+                            <a:round/>
+                            <a:headEnd type="none" w="med" len="med"/>
+                            <a:tailEnd type="none" w="med" len="med"/>
+                          </a:ln>
+                        </wps:spPr>
+                        <wps:txbx>
+                          <w:txbxContent>
+                            <w:p>
+                              <w:pPr>
+                                <w:spacing w:line="275" w:lineRule="auto"/>
+                                <w:textDirection w:val="btLr"/>
+                              </w:pPr>
+                            </w:p>
+                          </w:txbxContent>
+                        </wps:txbx>
+                        <wps:bodyPr lIns="88900" tIns="38100" rIns="88900" bIns="38100" anchor="ctr" anchorCtr="0"/>
+                      </wps:wsp>
+                      <wps:wsp>
+                        <wps:cNvPr id="99" name="Elipse 99"/>
+                        <wps:cNvSpPr/>
+                        <wps:spPr>
+                          <a:xfrm rot="10800000" flipH="1">
+                            <a:off x="2989528" y="8442954"/>
+                            <a:ext cx="327102" cy="327002"/>
+                          </a:xfrm>
+                          <a:prstGeom prst="ellipse">
+                            <a:avLst/>
+                          </a:prstGeom>
+                          <a:solidFill>
+                            <a:srgbClr val="FFFFFF"/>
+                          </a:solidFill>
+                          <a:ln w="76200" cap="flat" cmpd="sng">
+                            <a:solidFill>
+                              <a:srgbClr val="BED3E4"/>
+                            </a:solidFill>
+                            <a:prstDash val="solid"/>
+                            <a:round/>
+                            <a:headEnd type="none" w="med" len="med"/>
+                            <a:tailEnd type="none" w="med" len="med"/>
+                          </a:ln>
+                        </wps:spPr>
+                        <wps:txbx>
+                          <w:txbxContent>
+                            <w:p>
+                              <w:pPr>
+                                <w:spacing w:line="275" w:lineRule="auto"/>
+                                <w:textDirection w:val="btLr"/>
+                              </w:pPr>
+                            </w:p>
+                          </w:txbxContent>
+                        </wps:txbx>
+                        <wps:bodyPr lIns="88900" tIns="38100" rIns="88900" bIns="38100" anchor="ctr" anchorCtr="0"/>
+                      </wps:wsp>
+                      <wps:wsp>
+                        <wps:cNvPr id="103" name="Conector recto de flecha 103"/>
+                        <wps:cNvCnPr/>
+                        <wps:spPr>
+                          <a:xfrm rot="10800000">
+                            <a:off x="0" y="9261459"/>
+                            <a:ext cx="3643636" cy="0"/>
+                          </a:xfrm>
+                          <a:prstGeom prst="straightConnector1">
+                            <a:avLst/>
+                          </a:prstGeom>
+                          <a:solidFill>
+                            <a:srgbClr val="FFFFFF"/>
+                          </a:solidFill>
+                          <a:ln w="76200" cap="flat" cmpd="sng">
+                            <a:solidFill>
+                              <a:srgbClr val="345C7D"/>
+                            </a:solidFill>
+                            <a:prstDash val="solid"/>
+                            <a:round/>
+                            <a:headEnd type="none" w="med" len="med"/>
+                            <a:tailEnd type="none" w="med" len="med"/>
+                          </a:ln>
+                        </wps:spPr>
+                        <wps:bodyPr/>
+                      </wps:wsp>
+                      <wps:wsp>
+                        <wps:cNvPr id="104" name="Conector recto de flecha 104"/>
+                        <wps:cNvCnPr/>
+                        <wps:spPr>
+                          <a:xfrm rot="10800000">
+                            <a:off x="0" y="8933857"/>
+                            <a:ext cx="3316631" cy="0"/>
+                          </a:xfrm>
+                          <a:prstGeom prst="straightConnector1">
+                            <a:avLst/>
+                          </a:prstGeom>
+                          <a:solidFill>
+                            <a:srgbClr val="FFFFFF"/>
+                          </a:solidFill>
+                          <a:ln w="76200" cap="flat" cmpd="sng">
+                            <a:solidFill>
+                              <a:srgbClr val="548AB7"/>
+                            </a:solidFill>
+                            <a:prstDash val="solid"/>
+                            <a:round/>
+                            <a:headEnd type="none" w="med" len="med"/>
+                            <a:tailEnd type="none" w="med" len="med"/>
+                          </a:ln>
+                        </wps:spPr>
+                        <wps:bodyPr/>
+                      </wps:wsp>
+                      <wps:wsp>
+                        <wps:cNvPr id="105" name="Conector recto de flecha 105"/>
+                        <wps:cNvCnPr/>
+                        <wps:spPr>
+                          <a:xfrm rot="10800000">
+                            <a:off x="0" y="8606154"/>
+                            <a:ext cx="2988328" cy="0"/>
+                          </a:xfrm>
+                          <a:prstGeom prst="straightConnector1">
+                            <a:avLst/>
+                          </a:prstGeom>
+                          <a:solidFill>
+                            <a:srgbClr val="FFFFFF"/>
+                          </a:solidFill>
+                          <a:ln w="76200" cap="flat" cmpd="sng">
+                            <a:solidFill>
+                              <a:srgbClr val="BED3E4"/>
+                            </a:solidFill>
+                            <a:prstDash val="solid"/>
+                            <a:round/>
+                            <a:headEnd type="none" w="med" len="med"/>
+                            <a:tailEnd type="none" w="med" len="med"/>
+                          </a:ln>
+                        </wps:spPr>
+                        <wps:bodyPr/>
+                      </wps:wsp>
+                      <wps:wsp>
+                        <wps:cNvPr id="106" name="Rectángulo redondeado 106"/>
+                        <wps:cNvSpPr/>
+                        <wps:spPr>
+                          <a:xfrm>
+                            <a:off x="1296831" y="9756161"/>
+                            <a:ext cx="6090141" cy="870477"/>
+                          </a:xfrm>
+                          <a:prstGeom prst="roundRect">
+                            <a:avLst>
+                              <a:gd name="adj" fmla="val 16667"/>
+                            </a:avLst>
+                          </a:prstGeom>
+                          <a:noFill/>
+                          <a:ln>
+                            <a:noFill/>
+                          </a:ln>
+                        </wps:spPr>
+                        <wps:txbx>
+                          <w:txbxContent>
+                            <w:p>
+                              <w:pPr>
+                                <w:spacing w:line="275" w:lineRule="auto"/>
+                                <w:jc w:val="right"/>
+                                <w:textDirection w:val="btLr"/>
+                                <w:rPr>
+                                  <w:rFonts w:ascii="Calibri" w:eastAsia="Calibri" w:hAnsi="Calibri" w:cs="Calibri"/>
+                                  <w:b/>
+                                  <w:color w:val="000000"/>
+                                  <w:sz w:val="24"/>
+                                </w:rPr>
+                              </w:pPr>
+                              <w:r>
+                                <w:rPr>
+                                  <w:rFonts w:ascii="Calibri" w:eastAsia="Calibri" w:hAnsi="Calibri" w:cs="Calibri"/>
+                                  <w:b/>
+                                  <w:color w:val="000000"/>
+                                  <w:sz w:val="24"/>
+                                </w:rPr>
+                                <w:t xml:space="preserve">Desarrollado por: Bakke Medina Abarca, Héctor </w:t>
+                              </w:r>
+                              <w:proofErr w:type="spellStart"/>
+                              <w:r>
+                                <w:rPr>
+                                  <w:rFonts w:ascii="Calibri" w:eastAsia="Calibri" w:hAnsi="Calibri" w:cs="Calibri"/>
+                                  <w:b/>
+                                  <w:color w:val="000000"/>
+                                  <w:sz w:val="24"/>
+                                </w:rPr>
+                                <w:t>Jupiter</w:t>
+                              </w:r>
+                              <w:proofErr w:type="spellEnd"/>
+                              <w:r>
+                                <w:rPr>
+                                  <w:rFonts w:ascii="Calibri" w:eastAsia="Calibri" w:hAnsi="Calibri" w:cs="Calibri"/>
+                                  <w:b/>
+                                  <w:color w:val="000000"/>
+                                  <w:sz w:val="24"/>
+                                </w:rPr>
+                                <w:t xml:space="preserve"> Quinde</w:t>
+                              </w:r>
+                            </w:p>
+                            <w:p>
+                              <w:pPr>
+                                <w:spacing w:line="275" w:lineRule="auto"/>
+                                <w:jc w:val="right"/>
+                                <w:textDirection w:val="btLr"/>
+                              </w:pPr>
+                              <w:r>
+                                <w:rPr>
+                                  <w:rFonts w:ascii="Calibri" w:eastAsia="Calibri" w:hAnsi="Calibri" w:cs="Calibri"/>
+                                  <w:b/>
+                                  <w:color w:val="000000"/>
+                                  <w:sz w:val="24"/>
+                                </w:rPr>
+                                <w:t>Para más información comunicarse al 0987533848 o al correo bakamedi12@gmail.com</w:t>
+                              </w:r>
+                            </w:p>
+                          </w:txbxContent>
+                        </wps:txbx>
+                        <wps:bodyPr lIns="88900" tIns="38100" rIns="88900" bIns="38100" anchor="ctr" anchorCtr="0"/>
+                      </wps:wsp>
+                      <wps:wsp>
+                        <wps:cNvPr id="107" name="Rectángulo redondeado 107"/>
+                        <wps:cNvSpPr/>
+                        <wps:spPr>
+                          <a:xfrm>
+                            <a:off x="1637616" y="2566016"/>
+                            <a:ext cx="5867458" cy="5500434"/>
+                          </a:xfrm>
+                          <a:prstGeom prst="roundRect">
+                            <a:avLst>
+                              <a:gd name="adj" fmla="val 16667"/>
+                            </a:avLst>
+                          </a:prstGeom>
+                          <a:noFill/>
+                          <a:ln>
+                            <a:noFill/>
+                          </a:ln>
+                        </wps:spPr>
+                        <wps:txbx>
+                          <w:txbxContent>
+                            <w:p>
+                              <w:pPr>
+                                <w:spacing w:line="275" w:lineRule="auto"/>
+                                <w:jc w:val="center"/>
+                                <w:textDirection w:val="btLr"/>
+                              </w:pPr>
+                              <w:r>
+                                <w:rPr>
+                                  <w:rFonts w:ascii="Calibri" w:eastAsia="Calibri" w:hAnsi="Calibri" w:cs="Calibri"/>
+                                  <w:b/>
+                                  <w:color w:val="000000"/>
+                                  <w:sz w:val="96"/>
+                                </w:rPr>
+                                <w:t>Manual de la Aplicación Móvil</w:t>
+                              </w:r>
+                            </w:p>
+                            <w:p>
+                              <w:pPr>
+                                <w:spacing w:line="275" w:lineRule="auto"/>
+                                <w:textDirection w:val="btLr"/>
+                              </w:pPr>
+                            </w:p>
+                          </w:txbxContent>
+                        </wps:txbx>
+                        <wps:bodyPr lIns="88900" tIns="38100" rIns="88900" bIns="38100" anchor="ctr" anchorCtr="0"/>
+                      </wps:wsp>
+                      <wps:wsp>
+                        <wps:cNvPr id="108" name="Rectángulo redondeado 108"/>
+                        <wps:cNvSpPr/>
+                        <wps:spPr>
+                          <a:xfrm>
+                            <a:off x="559404" y="6332839"/>
+                            <a:ext cx="6877068" cy="614103"/>
+                          </a:xfrm>
+                          <a:prstGeom prst="roundRect">
+                            <a:avLst>
+                              <a:gd name="adj" fmla="val 16667"/>
+                            </a:avLst>
+                          </a:prstGeom>
+                          <a:noFill/>
+                          <a:ln>
+                            <a:noFill/>
+                          </a:ln>
+                        </wps:spPr>
+                        <wps:txbx>
+                          <w:txbxContent>
+                            <w:p>
+                              <w:pPr>
+                                <w:spacing w:line="275" w:lineRule="auto"/>
+                                <w:jc w:val="right"/>
+                                <w:textDirection w:val="btLr"/>
+                                <w:rPr>
+                                  <w:lang w:val="en-US"/>
+                                </w:rPr>
+                              </w:pPr>
+                              <w:r>
+                                <w:rPr>
+                                  <w:rFonts w:ascii="Calibri" w:eastAsia="Calibri" w:hAnsi="Calibri" w:cs="Calibri"/>
+                                  <w:b/>
+                                  <w:color w:val="000000"/>
+                                  <w:sz w:val="32"/>
+                                  <w:lang w:val="en-US"/>
+                                </w:rPr>
+                                <w:t>Version 1.5</w:t>
+                              </w:r>
+                            </w:p>
+                          </w:txbxContent>
+                        </wps:txbx>
+                        <wps:bodyPr lIns="88900" tIns="38100" rIns="88900" bIns="38100" anchor="ctr" anchorCtr="0"/>
+                      </wps:wsp>
+                    </wpg:wgp>
+                  </a:graphicData>
+                </a:graphic>
+              </wp:anchor>
+            </w:drawing>
+          </mc:Choice>
+          <mc:Fallback>
+            <w:pict>
+              <v:group id="Grupo 13" o:spid="_x0000_s1026" style="position:absolute;margin-left:-76.05pt;margin-top:-56.6pt;width:580.5pt;height:810.5pt;z-index:251790336" coordsize="75469,108851" o:gfxdata="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">
+                <v:rect id="Rectángulo 35" o:spid="_x0000_s1027" style="position:absolute;width:75469;height:108851;visibility:visible;mso-wrap-style:square;v-text-anchor:middle" o:gfxdata="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" filled="f" stroked="f">
+                  <v:textbox inset="2.53958mm,2.53958mm,2.53958mm,2.53958mm">
+                    <w:txbxContent>
+                      <w:p>
+                        <w:pPr>
+                          <w:spacing w:after="0" w:line="240" w:lineRule="auto"/>
+                          <w:textDirection w:val="btLr"/>
+                        </w:pPr>
+                      </w:p>
+                    </w:txbxContent>
+                  </v:textbox>
+                </v:rect>
+                <v:rect id="Rectángulo 36" o:spid="_x0000_s1028" style="position:absolute;top:279;width:75469;height:106947;visibility:visible;mso-wrap-style:square;v-text-anchor:middle" o:gfxdata="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" stroked="f">
+                  <v:textbox inset="2.53958mm,2.53958mm,2.53958mm,2.53958mm">
+                    <w:txbxContent>
+                      <w:p>
+                        <w:pPr>
+                          <w:spacing w:after="0" w:line="240" w:lineRule="auto"/>
+                          <w:textDirection w:val="btLr"/>
+                        </w:pPr>
+                      </w:p>
+                    </w:txbxContent>
+                  </v:textbox>
+                </v:rect>
+                <v:rect id="Rectángulo 37" o:spid="_x0000_s1029" style="position:absolute;top:355;width:41217;height:108496;visibility:visible;mso-wrap-style:square;v-text-anchor:middle" o:gfxdata="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" stroked="f">
+                  <v:textbox inset="2.53958mm,2.53958mm,2.53958mm,2.53958mm">
+                    <w:txbxContent>
+                      <w:p>
+                        <w:pPr>
+                          <w:spacing w:after="0" w:line="240" w:lineRule="auto"/>
+                          <w:textDirection w:val="btLr"/>
+                        </w:pPr>
+                      </w:p>
+                    </w:txbxContent>
+                  </v:textbox>
+                </v:rect>
+                <v:rect id="Rectángulo 54" o:spid="_x0000_s1030" style="position:absolute;left:12553;top:17862;width:3823;height:89872;visibility:visible;mso-wrap-style:square;v-text-anchor:middle" o:gfxdata="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" fillcolor="#c8ccb3" stroked="f">
+                  <v:textbox inset="7pt,3pt,7pt,3pt">
+                    <w:txbxContent>
+                      <w:p>
+                        <w:pPr>
+                          <w:spacing w:line="275" w:lineRule="auto"/>
+                          <w:textDirection w:val="btLr"/>
+                        </w:pPr>
+                        <w:r>
+                          <w:rPr>
+                            <w:rFonts w:ascii="Times New Roman" w:eastAsia="Times New Roman" w:hAnsi="Times New Roman" w:cs="Times New Roman"/>
+                            <w:color w:val="000000"/>
+                          </w:rPr>
+                          <w:t> </w:t>
+                        </w:r>
+                      </w:p>
+                    </w:txbxContent>
+                  </v:textbox>
+                </v:rect>
+                <v:rect id="Rectángulo 75" o:spid="_x0000_s1031" style="position:absolute;left:6280;top:10909;width:3956;height:96698;visibility:visible;mso-wrap-style:square;v-text-anchor:middle" o:gfxdata="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" fillcolor="#80865a" stroked="f">
+                  <v:textbox inset="7pt,3pt,7pt,3pt">
+                    <w:txbxContent>
+                      <w:p>
+                        <w:pPr>
+                          <w:spacing w:line="275" w:lineRule="auto"/>
+                          <w:textDirection w:val="btLr"/>
+                        </w:pPr>
+                      </w:p>
+                    </w:txbxContent>
+                  </v:textbox>
+                </v:rect>
+                <v:rect id="Rectángulo 94" o:spid="_x0000_s1032" style="position:absolute;top:488;width:3822;height:106871;visibility:visible;mso-wrap-style:square;v-text-anchor:middle" o:gfxdata="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" fillcolor="#55593b" stroked="f">
+                  <v:textbox inset="2.53958mm,2.53958mm,2.53958mm,2.53958mm">
+                    <w:txbxContent>
+                      <w:p>
+                        <w:pPr>
+                          <w:spacing w:after="0" w:line="240" w:lineRule="auto"/>
+                          <w:textDirection w:val="btLr"/>
+                        </w:pPr>
+                      </w:p>
+                    </w:txbxContent>
+                  </v:textbox>
+                </v:rect>
+                <v:oval id="Elipse 95" o:spid="_x0000_s1033" style="position:absolute;left:36436;top:90976;width:3276;height:3270;rotation:180;flip:x;visibility:visible;mso-wrap-style:square;v-text-anchor:middle" o:gfxdata="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" strokecolor="#345c7d" strokeweight="6pt">
+                  <v:textbox inset="2.53958mm,2.53958mm,2.53958mm,2.53958mm">
+                    <w:txbxContent>
+                      <w:p>
+                        <w:pPr>
+                          <w:spacing w:after="0" w:line="240" w:lineRule="auto"/>
+                          <w:textDirection w:val="btLr"/>
+                        </w:pPr>
+                      </w:p>
+                    </w:txbxContent>
+                  </v:textbox>
+                </v:oval>
+                <v:oval id="Elipse 96" o:spid="_x0000_s1034" style="position:absolute;left:33166;top:87699;width:3270;height:3271;rotation:180;flip:x;visibility:visible;mso-wrap-style:square;v-text-anchor:middle" o:gfxdata="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" strokecolor="#548ab7" strokeweight="6pt">
+                  <v:textbox inset="7pt,3pt,7pt,3pt">
+                    <w:txbxContent>
+                      <w:p>
+                        <w:pPr>
+                          <w:spacing w:line="275" w:lineRule="auto"/>
+                          <w:textDirection w:val="btLr"/>
+                        </w:pPr>
+                      </w:p>
+                    </w:txbxContent>
+                  </v:textbox>
+                </v:oval>
+                <v:oval id="Elipse 99" o:spid="_x0000_s1035" style="position:absolute;left:29895;top:84429;width:3271;height:3270;rotation:180;flip:x;visibility:visible;mso-wrap-style:square;v-text-anchor:middle" o:gfxdata="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" strokecolor="#bed3e4" strokeweight="6pt">
+                  <v:textbox inset="7pt,3pt,7pt,3pt">
+                    <w:txbxContent>
+                      <w:p>
+                        <w:pPr>
+                          <w:spacing w:line="275" w:lineRule="auto"/>
+                          <w:textDirection w:val="btLr"/>
+                        </w:pPr>
+                      </w:p>
+                    </w:txbxContent>
+                  </v:textbox>
+                </v:oval>
+                <v:shapetype id="_x0000_t32" coordsize="21600,21600" o:spt="32" o:oned="t" path="m,l21600,21600e" filled="f">
+                  <v:path arrowok="t" fillok="f" o:connecttype="none"/>
+                  <o:lock v:ext="edit" shapetype="t"/>
+                </v:shapetype>
+                <v:shape id="Conector recto de flecha 103" o:spid="_x0000_s1036" type="#_x0000_t32" style="position:absolute;top:92614;width:36436;height:0;rotation:180;visibility:visible;mso-wrap-style:square" o:connectortype="straight" o:gfxdata="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" filled="t" strokecolor="#345c7d" strokeweight="6pt"/>
+                <v:shape id="Conector recto de flecha 104" o:spid="_x0000_s1037" type="#_x0000_t32" style="position:absolute;top:89338;width:33166;height:0;rotation:180;visibility:visible;mso-wrap-style:square" o:connectortype="straight" o:gfxdata="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" filled="t" strokecolor="#548ab7" strokeweight="6pt"/>
+                <v:shape id="Conector recto de flecha 105" o:spid="_x0000_s1038" type="#_x0000_t32" style="position:absolute;top:86061;width:29883;height:0;rotation:180;visibility:visible;mso-wrap-style:square" o:connectortype="straight" o:gfxdata="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" filled="t" strokecolor="#bed3e4" strokeweight="6pt"/>
+                <v:roundrect id="Rectángulo redondeado 106" o:spid="_x0000_s1039" style="position:absolute;left:12968;top:97561;width:60901;height:8705;visibility:visible;mso-wrap-style:square;v-text-anchor:middle" arcsize="10923f" o:gfxdata="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" filled="f" stroked="f">
+                  <v:textbox inset="7pt,3pt,7pt,3pt">
+                    <w:txbxContent>
+                      <w:p>
+                        <w:pPr>
+                          <w:spacing w:line="275" w:lineRule="auto"/>
+                          <w:jc w:val="right"/>
+                          <w:textDirection w:val="btLr"/>
+                          <w:rPr>
+                            <w:rFonts w:ascii="Calibri" w:eastAsia="Calibri" w:hAnsi="Calibri" w:cs="Calibri"/>
+                            <w:b/>
+                            <w:color w:val="000000"/>
+                            <w:sz w:val="24"/>
+                          </w:rPr>
+                        </w:pPr>
+                        <w:r>
+                          <w:rPr>
+                            <w:rFonts w:ascii="Calibri" w:eastAsia="Calibri" w:hAnsi="Calibri" w:cs="Calibri"/>
+                            <w:b/>
+                            <w:color w:val="000000"/>
+                            <w:sz w:val="24"/>
+                          </w:rPr>
+                          <w:t xml:space="preserve">Desarrollado por: Bakke Medina Abarca, Héctor </w:t>
+                        </w:r>
+                        <w:proofErr w:type="spellStart"/>
+                        <w:r>
+                          <w:rPr>
+                            <w:rFonts w:ascii="Calibri" w:eastAsia="Calibri" w:hAnsi="Calibri" w:cs="Calibri"/>
+                            <w:b/>
+                            <w:color w:val="000000"/>
+                            <w:sz w:val="24"/>
+                          </w:rPr>
+                          <w:t>Jupiter</w:t>
+                        </w:r>
+                        <w:proofErr w:type="spellEnd"/>
+                        <w:r>
+                          <w:rPr>
+                            <w:rFonts w:ascii="Calibri" w:eastAsia="Calibri" w:hAnsi="Calibri" w:cs="Calibri"/>
+                            <w:b/>
+                            <w:color w:val="000000"/>
+                            <w:sz w:val="24"/>
+                          </w:rPr>
+                          <w:t xml:space="preserve"> Quinde</w:t>
+                        </w:r>
+                      </w:p>
+                      <w:p>
+                        <w:pPr>
+                          <w:spacing w:line="275" w:lineRule="auto"/>
+                          <w:jc w:val="right"/>
+                          <w:textDirection w:val="btLr"/>
+                        </w:pPr>
+                        <w:r>
+                          <w:rPr>
+                            <w:rFonts w:ascii="Calibri" w:eastAsia="Calibri" w:hAnsi="Calibri" w:cs="Calibri"/>
+                            <w:b/>
+                            <w:color w:val="000000"/>
+                            <w:sz w:val="24"/>
+                          </w:rPr>
+                          <w:t>Para más información comunicarse al 0987533848 o al correo bakamedi12@gmail.com</w:t>
+                        </w:r>
+                      </w:p>
+                    </w:txbxContent>
+                  </v:textbox>
+                </v:roundrect>
+                <v:roundrect id="Rectángulo redondeado 107" o:spid="_x0000_s1040" style="position:absolute;left:16376;top:25660;width:58674;height:55004;visibility:visible;mso-wrap-style:square;v-text-anchor:middle" arcsize="10923f" o:gfxdata="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" filled="f" stroked="f">
+                  <v:textbox inset="7pt,3pt,7pt,3pt">
+                    <w:txbxContent>
+                      <w:p>
+                        <w:pPr>
+                          <w:spacing w:line="275" w:lineRule="auto"/>
+                          <w:jc w:val="center"/>
+                          <w:textDirection w:val="btLr"/>
+                        </w:pPr>
+                        <w:r>
+                          <w:rPr>
+                            <w:rFonts w:ascii="Calibri" w:eastAsia="Calibri" w:hAnsi="Calibri" w:cs="Calibri"/>
+                            <w:b/>
+                            <w:color w:val="000000"/>
+                            <w:sz w:val="96"/>
+                          </w:rPr>
+                          <w:t>Manual de la Aplicación Móvil</w:t>
+                        </w:r>
+                      </w:p>
+                      <w:p>
+                        <w:pPr>
+                          <w:spacing w:line="275" w:lineRule="auto"/>
+                          <w:textDirection w:val="btLr"/>
+                        </w:pPr>
+                      </w:p>
+                    </w:txbxContent>
+                  </v:textbox>
+                </v:roundrect>
+                <v:roundrect id="Rectángulo redondeado 108" o:spid="_x0000_s1041" style="position:absolute;left:5594;top:63328;width:68770;height:6141;visibility:visible;mso-wrap-style:square;v-text-anchor:middle" arcsize="10923f" o:gfxdata="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" filled="f" stroked="f">
+                  <v:textbox inset="7pt,3pt,7pt,3pt">
+                    <w:txbxContent>
+                      <w:p>
+                        <w:pPr>
+                          <w:spacing w:line="275" w:lineRule="auto"/>
+                          <w:jc w:val="right"/>
+                          <w:textDirection w:val="btLr"/>
+                          <w:rPr>
+                            <w:lang w:val="en-US"/>
+                          </w:rPr>
+                        </w:pPr>
+                        <w:r>
+                          <w:rPr>
+                            <w:rFonts w:ascii="Calibri" w:eastAsia="Calibri" w:hAnsi="Calibri" w:cs="Calibri"/>
+                            <w:b/>
+                            <w:color w:val="000000"/>
+                            <w:sz w:val="32"/>
+                            <w:lang w:val="en-US"/>
+                          </w:rPr>
+                          <w:t>Version 1.5</w:t>
+                        </w:r>
+                      </w:p>
+                    </w:txbxContent>
+                  </v:textbox>
+                </v:roundrect>
+              </v:group>
+            </w:pict>
+          </mc:Fallback>
+        </mc:AlternateContent>
+      </w:r>
+      <w:bookmarkEnd w:id="0"/>
+    </w:p>
+    <w:p/>
+    <w:p/>
+    <w:p/>
+    <w:p/>
+    <w:p/>
+    <w:p/>
+    <w:p/>
+    <w:p/>
+    <w:p/>
+    <w:p/>
+    <w:p/>
+    <w:p/>
+    <w:p/>
+    <w:p/>
+    <w:p/>
+    <w:p/>
+    <w:p/>
+    <w:p/>
+    <w:p/>
+    <w:p/>
+    <w:p/>
+    <w:p/>
+    <w:p/>
+    <w:p/>
+    <w:p/>
+    <w:p/>
+    <w:p/>
+    <w:p/>
+    <w:p/>
     <w:sdt>
       <w:sdtPr>
         <w:rPr>
@@ -27,6 +890,13 @@
         <w:p>
           <w:pPr>
             <w:pStyle w:val="TtulodeTDC"/>
+            <w:rPr>
+              <w:rFonts w:asciiTheme="minorHAnsi" w:eastAsiaTheme="minorHAnsi" w:hAnsiTheme="minorHAnsi" w:cstheme="minorBidi"/>
+              <w:color w:val="auto"/>
+              <w:sz w:val="22"/>
+              <w:szCs w:val="22"/>
+              <w:lang w:val="es-ES" w:eastAsia="en-US"/>
+            </w:rPr>
           </w:pPr>
           <w:r>
             <w:rPr>
@@ -56,7 +926,7 @@
           <w:r>
             <w:fldChar w:fldCharType="separate"/>
           </w:r>
-          <w:hyperlink w:anchor="_Toc447897430" w:history="1">
+          <w:hyperlink w:anchor="_Toc448054350" w:history="1">
             <w:r>
               <w:rPr>
                 <w:rStyle w:val="Hipervnculo"/>
@@ -83,7 +953,7 @@
                 <w:noProof/>
                 <w:webHidden/>
               </w:rPr>
-              <w:instrText xml:space="preserve"> PAGEREF _Toc447897430 \h </w:instrText>
+              <w:instrText xml:space="preserve"> PAGEREF _Toc448054350 \h </w:instrText>
             </w:r>
             <w:r>
               <w:rPr>
@@ -126,7 +996,7 @@
               <w:lang w:eastAsia="es-EC"/>
             </w:rPr>
           </w:pPr>
-          <w:hyperlink w:anchor="_Toc447897431" w:history="1">
+          <w:hyperlink w:anchor="_Toc448054351" w:history="1">
             <w:r>
               <w:rPr>
                 <w:rStyle w:val="Hipervnculo"/>
@@ -153,7 +1023,7 @@
                 <w:noProof/>
                 <w:webHidden/>
               </w:rPr>
-              <w:instrText xml:space="preserve"> PAGEREF _Toc447897431 \h </w:instrText>
+              <w:instrText xml:space="preserve"> PAGEREF _Toc448054351 \h </w:instrText>
             </w:r>
             <w:r>
               <w:rPr>
@@ -196,7 +1066,7 @@
               <w:lang w:eastAsia="es-EC"/>
             </w:rPr>
           </w:pPr>
-          <w:hyperlink w:anchor="_Toc447897432" w:history="1">
+          <w:hyperlink w:anchor="_Toc448054352" w:history="1">
             <w:r>
               <w:rPr>
                 <w:rStyle w:val="Hipervnculo"/>
@@ -223,7 +1093,7 @@
                 <w:noProof/>
                 <w:webHidden/>
               </w:rPr>
-              <w:instrText xml:space="preserve"> PAGEREF _Toc447897432 \h </w:instrText>
+              <w:instrText xml:space="preserve"> PAGEREF _Toc448054352 \h </w:instrText>
             </w:r>
             <w:r>
               <w:rPr>
@@ -243,7 +1113,7 @@
                 <w:noProof/>
                 <w:webHidden/>
               </w:rPr>
-              <w:t>7</w:t>
+              <w:t>6</w:t>
             </w:r>
             <w:r>
               <w:rPr>
@@ -266,7 +1136,7 @@
               <w:lang w:eastAsia="es-EC"/>
             </w:rPr>
           </w:pPr>
-          <w:hyperlink w:anchor="_Toc447897433" w:history="1">
+          <w:hyperlink w:anchor="_Toc448054353" w:history="1">
             <w:r>
               <w:rPr>
                 <w:rStyle w:val="Hipervnculo"/>
@@ -293,7 +1163,7 @@
                 <w:noProof/>
                 <w:webHidden/>
               </w:rPr>
-              <w:instrText xml:space="preserve"> PAGEREF _Toc447897433 \h </w:instrText>
+              <w:instrText xml:space="preserve"> PAGEREF _Toc448054353 \h </w:instrText>
             </w:r>
             <w:r>
               <w:rPr>
@@ -313,7 +1183,7 @@
                 <w:noProof/>
                 <w:webHidden/>
               </w:rPr>
-              <w:t>10</w:t>
+              <w:t>9</w:t>
             </w:r>
             <w:r>
               <w:rPr>
@@ -325,6 +1195,13 @@
           </w:hyperlink>
         </w:p>
         <w:p>
+          <w:pPr>
+            <w:rPr>
+              <w:b/>
+              <w:bCs/>
+              <w:lang w:val="es-ES"/>
+            </w:rPr>
+          </w:pPr>
           <w:r>
             <w:rPr>
               <w:b/>
@@ -336,15 +1213,16 @@
         </w:p>
       </w:sdtContent>
     </w:sdt>
+    <w:p/>
     <w:p>
       <w:pPr>
         <w:pStyle w:val="Ttulo1"/>
       </w:pPr>
-      <w:bookmarkStart w:id="0" w:name="_Toc447897430"/>
+      <w:bookmarkStart w:id="1" w:name="_Toc448054350"/>
       <w:r>
         <w:t>Ingreso a la App</w:t>
       </w:r>
-      <w:bookmarkEnd w:id="0"/>
+      <w:bookmarkEnd w:id="1"/>
     </w:p>
     <w:p>
       <w:pPr>
@@ -364,7 +1242,7 @@
           <w:lang w:eastAsia="es-EC"/>
         </w:rPr>
         <w:drawing>
-          <wp:anchor distT="0" distB="0" distL="114300" distR="114300" simplePos="0" relativeHeight="251659264" behindDoc="0" locked="0" layoutInCell="1" allowOverlap="1" wp14:anchorId="13F49F83" wp14:editId="2A98239B">
+          <wp:anchor distT="0" distB="0" distL="114300" distR="114300" simplePos="0" relativeHeight="251658240" behindDoc="0" locked="0" layoutInCell="1" allowOverlap="1" wp14:anchorId="13F49F83" wp14:editId="2A98239B">
             <wp:simplePos x="0" y="0"/>
             <wp:positionH relativeFrom="column">
               <wp:posOffset>0</wp:posOffset>
@@ -389,7 +1267,7 @@
                     </pic:cNvPicPr>
                   </pic:nvPicPr>
                   <pic:blipFill>
-                    <a:blip r:embed="rId6">
+                    <a:blip r:embed="rId8">
                       <a:extLst>
                         <a:ext uri="{28A0092B-C50C-407E-A947-70E740481C1C}">
                           <a14:useLocalDpi xmlns:a14="http://schemas.microsoft.com/office/drawing/2010/main" val="0"/>
@@ -434,7 +1312,7 @@
         <mc:AlternateContent>
           <mc:Choice Requires="wps">
             <w:drawing>
-              <wp:anchor distT="0" distB="0" distL="114300" distR="114300" simplePos="0" relativeHeight="251660288" behindDoc="0" locked="0" layoutInCell="1" allowOverlap="1" wp14:anchorId="6C2EC983" wp14:editId="59F5921C">
+              <wp:anchor distT="0" distB="0" distL="114300" distR="114300" simplePos="0" relativeHeight="251659264" behindDoc="0" locked="0" layoutInCell="1" allowOverlap="1" wp14:anchorId="6C2EC983" wp14:editId="59F5921C">
                 <wp:simplePos x="0" y="0"/>
                 <wp:positionH relativeFrom="column">
                   <wp:posOffset>2980690</wp:posOffset>
@@ -492,11 +1370,7 @@
           </mc:Choice>
           <mc:Fallback>
             <w:pict>
-              <v:shapetype w14:anchorId="712159B9" id="_x0000_t32" coordsize="21600,21600" o:spt="32" o:oned="t" path="m,l21600,21600e" filled="f">
-                <v:path arrowok="t" fillok="f" o:connecttype="none"/>
-                <o:lock v:ext="edit" shapetype="t"/>
-              </v:shapetype>
-              <v:shape id="Conector recto de flecha 2" o:spid="_x0000_s1026" type="#_x0000_t32" style="position:absolute;margin-left:234.7pt;margin-top:13.15pt;width:107.25pt;height:36.75pt;flip:x;z-index:251660288;visibility:visible;mso-wrap-style:square;mso-width-percent:0;mso-height-percent:0;mso-wrap-distance-left:9pt;mso-wrap-distance-top:0;mso-wrap-distance-right:9pt;mso-wrap-distance-bottom:0;mso-position-horizontal:absolute;mso-position-horizontal-relative:text;mso-position-vertical:absolute;mso-position-vertical-relative:text;mso-width-percent:0;mso-height-percent:0;mso-width-relative:margin;mso-height-relative:margin" o:gfxdata="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" strokecolor="#4472c4 [3208]" strokeweight="1.5pt">
+              <v:shape w14:anchorId="028180E6" id="Conector recto de flecha 2" o:spid="_x0000_s1026" type="#_x0000_t32" style="position:absolute;margin-left:234.7pt;margin-top:13.15pt;width:107.25pt;height:36.75pt;flip:x;z-index:251659264;visibility:visible;mso-wrap-style:square;mso-width-percent:0;mso-height-percent:0;mso-wrap-distance-left:9pt;mso-wrap-distance-top:0;mso-wrap-distance-right:9pt;mso-wrap-distance-bottom:0;mso-position-horizontal:absolute;mso-position-horizontal-relative:text;mso-position-vertical:absolute;mso-position-vertical-relative:text;mso-width-percent:0;mso-height-percent:0;mso-width-relative:margin;mso-height-relative:margin" o:gfxdata="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" strokecolor="#4472c4 [3208]" strokeweight="1.5pt">
                 <v:stroke endarrow="block" joinstyle="miter"/>
               </v:shape>
             </w:pict>
@@ -511,7 +1385,7 @@
         <mc:AlternateContent>
           <mc:Choice Requires="wps">
             <w:drawing>
-              <wp:anchor distT="0" distB="0" distL="114300" distR="114300" simplePos="0" relativeHeight="251661312" behindDoc="0" locked="0" layoutInCell="1" allowOverlap="1" wp14:anchorId="5E27FCA1" wp14:editId="3F138DAC">
+              <wp:anchor distT="0" distB="0" distL="114300" distR="114300" simplePos="0" relativeHeight="251660288" behindDoc="0" locked="0" layoutInCell="1" allowOverlap="1" wp14:anchorId="5E27FCA1" wp14:editId="3F138DAC">
                 <wp:simplePos x="0" y="0"/>
                 <wp:positionH relativeFrom="column">
                   <wp:posOffset>2990215</wp:posOffset>
@@ -569,7 +1443,7 @@
           </mc:Choice>
           <mc:Fallback>
             <w:pict>
-              <v:shape w14:anchorId="78100713" id="Conector recto de flecha 3" o:spid="_x0000_s1026" type="#_x0000_t32" style="position:absolute;margin-left:235.45pt;margin-top:18.4pt;width:105.75pt;height:65.25pt;flip:x;z-index:251661312;visibility:visible;mso-wrap-style:square;mso-width-percent:0;mso-height-percent:0;mso-wrap-distance-left:9pt;mso-wrap-distance-top:0;mso-wrap-distance-right:9pt;mso-wrap-distance-bottom:0;mso-position-horizontal:absolute;mso-position-horizontal-relative:text;mso-position-vertical:absolute;mso-position-vertical-relative:text;mso-width-percent:0;mso-height-percent:0;mso-width-relative:margin;mso-height-relative:margin" o:gfxdata="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" strokecolor="#4472c4 [3208]" strokeweight="1.5pt">
+              <v:shape w14:anchorId="716E8954" id="Conector recto de flecha 3" o:spid="_x0000_s1026" type="#_x0000_t32" style="position:absolute;margin-left:235.45pt;margin-top:18.4pt;width:105.75pt;height:65.25pt;flip:x;z-index:251660288;visibility:visible;mso-wrap-style:square;mso-width-percent:0;mso-height-percent:0;mso-wrap-distance-left:9pt;mso-wrap-distance-top:0;mso-wrap-distance-right:9pt;mso-wrap-distance-bottom:0;mso-position-horizontal:absolute;mso-position-horizontal-relative:text;mso-position-vertical:absolute;mso-position-vertical-relative:text;mso-width-percent:0;mso-height-percent:0;mso-width-relative:margin;mso-height-relative:margin" o:gfxdata="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" strokecolor="#4472c4 [3208]" strokeweight="1.5pt">
                 <v:stroke endarrow="block" joinstyle="miter"/>
               </v:shape>
             </w:pict>
@@ -584,7 +1458,7 @@
         <mc:AlternateContent>
           <mc:Choice Requires="wps">
             <w:drawing>
-              <wp:anchor distT="0" distB="0" distL="114300" distR="114300" simplePos="0" relativeHeight="251662336" behindDoc="0" locked="0" layoutInCell="1" allowOverlap="1" wp14:anchorId="55728C12" wp14:editId="26747E8F">
+              <wp:anchor distT="0" distB="0" distL="114300" distR="114300" simplePos="0" relativeHeight="251661312" behindDoc="0" locked="0" layoutInCell="1" allowOverlap="1" wp14:anchorId="55728C12" wp14:editId="26747E8F">
                 <wp:simplePos x="0" y="0"/>
                 <wp:positionH relativeFrom="margin">
                   <wp:posOffset>4346575</wp:posOffset>
@@ -682,7 +1556,7 @@
                 <v:stroke joinstyle="miter"/>
                 <v:path gradientshapeok="t" o:connecttype="rect"/>
               </v:shapetype>
-              <v:shape id="Cuadro de texto 4" o:spid="_x0000_s1026" type="#_x0000_t202" style="position:absolute;left:0;text-align:left;margin-left:342.25pt;margin-top:1.9pt;width:98.25pt;height:21pt;z-index:251662336;visibility:visible;mso-wrap-style:square;mso-width-percent:0;mso-height-percent:0;mso-wrap-distance-left:9pt;mso-wrap-distance-top:0;mso-wrap-distance-right:9pt;mso-wrap-distance-bottom:0;mso-position-horizontal:absolute;mso-position-horizontal-relative:margin;mso-position-vertical:absolute;mso-position-vertical-relative:text;mso-width-percent:0;mso-height-percent:0;mso-width-relative:margin;mso-height-relative:margin;v-text-anchor:top" o:gfxdata="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" fillcolor="white [3201]" strokeweight=".5pt">
+              <v:shape id="Cuadro de texto 4" o:spid="_x0000_s1042" type="#_x0000_t202" style="position:absolute;left:0;text-align:left;margin-left:342.25pt;margin-top:1.9pt;width:98.25pt;height:21pt;z-index:251661312;visibility:visible;mso-wrap-style:square;mso-width-percent:0;mso-height-percent:0;mso-wrap-distance-left:9pt;mso-wrap-distance-top:0;mso-wrap-distance-right:9pt;mso-wrap-distance-bottom:0;mso-position-horizontal:absolute;mso-position-horizontal-relative:margin;mso-position-vertical:absolute;mso-position-vertical-relative:text;mso-width-percent:0;mso-height-percent:0;mso-width-relative:margin;mso-height-relative:margin;v-text-anchor:top" o:gfxdata="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" fillcolor="white [3201]" strokeweight=".5pt">
                 <v:textbox>
                   <w:txbxContent>
                     <w:p>
@@ -722,7 +1596,7 @@
         <mc:AlternateContent>
           <mc:Choice Requires="wps">
             <w:drawing>
-              <wp:anchor distT="0" distB="0" distL="114300" distR="114300" simplePos="0" relativeHeight="251664384" behindDoc="0" locked="0" layoutInCell="1" allowOverlap="1" wp14:anchorId="1D79AE90" wp14:editId="602A7AF0">
+              <wp:anchor distT="0" distB="0" distL="114300" distR="114300" simplePos="0" relativeHeight="251663360" behindDoc="0" locked="0" layoutInCell="1" allowOverlap="1" wp14:anchorId="1D79AE90" wp14:editId="602A7AF0">
                 <wp:simplePos x="0" y="0"/>
                 <wp:positionH relativeFrom="column">
                   <wp:posOffset>3829050</wp:posOffset>
@@ -803,7 +1677,7 @@
           </mc:Choice>
           <mc:Fallback>
             <w:pict>
-              <v:shape w14:anchorId="1D79AE90" id="Cuadro de texto 6" o:spid="_x0000_s1027" type="#_x0000_t202" style="position:absolute;left:0;text-align:left;margin-left:301.5pt;margin-top:100.1pt;width:166.5pt;height:44.25pt;z-index:251664384;visibility:visible;mso-wrap-style:square;mso-width-percent:0;mso-height-percent:0;mso-wrap-distance-left:9pt;mso-wrap-distance-top:0;mso-wrap-distance-right:9pt;mso-wrap-distance-bottom:0;mso-position-horizontal:absolute;mso-position-horizontal-relative:text;mso-position-vertical:absolute;mso-position-vertical-relative:text;mso-width-percent:0;mso-height-percent:0;mso-width-relative:margin;mso-height-relative:margin;v-text-anchor:top" o:gfxdata="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" fillcolor="white [3201]" strokeweight=".5pt">
+              <v:shape w14:anchorId="1D79AE90" id="Cuadro de texto 6" o:spid="_x0000_s1043" type="#_x0000_t202" style="position:absolute;left:0;text-align:left;margin-left:301.5pt;margin-top:100.1pt;width:166.5pt;height:44.25pt;z-index:251663360;visibility:visible;mso-wrap-style:square;mso-width-percent:0;mso-height-percent:0;mso-wrap-distance-left:9pt;mso-wrap-distance-top:0;mso-wrap-distance-right:9pt;mso-wrap-distance-bottom:0;mso-position-horizontal:absolute;mso-position-horizontal-relative:text;mso-position-vertical:absolute;mso-position-vertical-relative:text;mso-width-percent:0;mso-height-percent:0;mso-width-relative:margin;mso-height-relative:margin;v-text-anchor:top" o:gfxdata="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" fillcolor="white [3201]" strokeweight=".5pt">
                 <v:textbox>
                   <w:txbxContent>
                     <w:p>
@@ -869,7 +1743,7 @@
         <mc:AlternateContent>
           <mc:Choice Requires="wps">
             <w:drawing>
-              <wp:anchor distT="0" distB="0" distL="114300" distR="114300" simplePos="0" relativeHeight="251663360" behindDoc="0" locked="0" layoutInCell="1" allowOverlap="1" wp14:anchorId="117198D8" wp14:editId="4E014E97">
+              <wp:anchor distT="0" distB="0" distL="114300" distR="114300" simplePos="0" relativeHeight="251662336" behindDoc="0" locked="0" layoutInCell="1" allowOverlap="1" wp14:anchorId="117198D8" wp14:editId="4E014E97">
                 <wp:simplePos x="0" y="0"/>
                 <wp:positionH relativeFrom="column">
                   <wp:posOffset>2205989</wp:posOffset>
@@ -927,7 +1801,7 @@
           </mc:Choice>
           <mc:Fallback>
             <w:pict>
-              <v:shape w14:anchorId="7D3B1AAA" id="Conector recto de flecha 5" o:spid="_x0000_s1026" type="#_x0000_t32" style="position:absolute;margin-left:173.7pt;margin-top:4.6pt;width:125.25pt;height:13.5pt;flip:x;z-index:251663360;visibility:visible;mso-wrap-style:square;mso-width-percent:0;mso-height-percent:0;mso-wrap-distance-left:9pt;mso-wrap-distance-top:0;mso-wrap-distance-right:9pt;mso-wrap-distance-bottom:0;mso-position-horizontal:absolute;mso-position-horizontal-relative:text;mso-position-vertical:absolute;mso-position-vertical-relative:text;mso-width-percent:0;mso-height-percent:0;mso-width-relative:margin;mso-height-relative:margin" o:gfxdata="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" strokecolor="#4472c4 [3208]" strokeweight="1.5pt">
+              <v:shape w14:anchorId="059ED893" id="Conector recto de flecha 5" o:spid="_x0000_s1026" type="#_x0000_t32" style="position:absolute;margin-left:173.7pt;margin-top:4.6pt;width:125.25pt;height:13.5pt;flip:x;z-index:251662336;visibility:visible;mso-wrap-style:square;mso-width-percent:0;mso-height-percent:0;mso-wrap-distance-left:9pt;mso-wrap-distance-top:0;mso-wrap-distance-right:9pt;mso-wrap-distance-bottom:0;mso-position-horizontal:absolute;mso-position-horizontal-relative:text;mso-position-vertical:absolute;mso-position-vertical-relative:text;mso-width-percent:0;mso-height-percent:0;mso-width-relative:margin;mso-height-relative:margin" o:gfxdata="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" strokecolor="#4472c4 [3208]" strokeweight="1.5pt">
                 <v:stroke endarrow="block" joinstyle="miter"/>
               </v:shape>
             </w:pict>
@@ -973,7 +1847,7 @@
           <w:lang w:eastAsia="es-EC"/>
         </w:rPr>
         <w:drawing>
-          <wp:anchor distT="0" distB="0" distL="114300" distR="114300" simplePos="0" relativeHeight="251665408" behindDoc="0" locked="0" layoutInCell="1" allowOverlap="1" wp14:anchorId="27CF1563" wp14:editId="4E7430BC">
+          <wp:anchor distT="0" distB="0" distL="114300" distR="114300" simplePos="0" relativeHeight="251664384" behindDoc="0" locked="0" layoutInCell="1" allowOverlap="1" wp14:anchorId="27CF1563" wp14:editId="4E7430BC">
             <wp:simplePos x="0" y="0"/>
             <wp:positionH relativeFrom="margin">
               <wp:align>center</wp:align>
@@ -998,7 +1872,7 @@
                     </pic:cNvPicPr>
                   </pic:nvPicPr>
                   <pic:blipFill>
-                    <a:blip r:embed="rId7">
+                    <a:blip r:embed="rId9">
                       <a:extLst>
                         <a:ext uri="{28A0092B-C50C-407E-A947-70E740481C1C}">
                           <a14:useLocalDpi xmlns:a14="http://schemas.microsoft.com/office/drawing/2010/main" val="0"/>
@@ -1093,19 +1967,16 @@
     <w:p/>
     <w:p/>
     <w:p/>
-    <w:p/>
-    <w:p/>
-    <w:p/>
-    <w:p/>
     <w:p>
       <w:pPr>
         <w:pStyle w:val="Ttulo1"/>
       </w:pPr>
-      <w:bookmarkStart w:id="1" w:name="_Toc447897431"/>
-      <w:r>
+      <w:bookmarkStart w:id="2" w:name="_Toc448054351"/>
+      <w:r>
+        <w:lastRenderedPageBreak/>
         <w:t>Mantenimiento de Moldes</w:t>
       </w:r>
-      <w:bookmarkEnd w:id="1"/>
+      <w:bookmarkEnd w:id="2"/>
     </w:p>
     <w:p>
       <w:pPr>
@@ -1117,7 +1988,7 @@
           <w:lang w:eastAsia="es-EC"/>
         </w:rPr>
         <w:drawing>
-          <wp:anchor distT="0" distB="0" distL="114300" distR="114300" simplePos="0" relativeHeight="251666432" behindDoc="0" locked="0" layoutInCell="1" allowOverlap="1" wp14:anchorId="2D766F84" wp14:editId="33A0EA4E">
+          <wp:anchor distT="0" distB="0" distL="114300" distR="114300" simplePos="0" relativeHeight="251665408" behindDoc="0" locked="0" layoutInCell="1" allowOverlap="1" wp14:anchorId="2D766F84" wp14:editId="33A0EA4E">
             <wp:simplePos x="0" y="0"/>
             <wp:positionH relativeFrom="margin">
               <wp:posOffset>861695</wp:posOffset>
@@ -1142,7 +2013,7 @@
                     </pic:cNvPicPr>
                   </pic:nvPicPr>
                   <pic:blipFill>
-                    <a:blip r:embed="rId8">
+                    <a:blip r:embed="rId10">
                       <a:extLst>
                         <a:ext uri="{28A0092B-C50C-407E-A947-70E740481C1C}">
                           <a14:useLocalDpi xmlns:a14="http://schemas.microsoft.com/office/drawing/2010/main" val="0"/>
@@ -1205,10 +2076,7 @@
         <w:ind w:left="360"/>
       </w:pPr>
     </w:p>
-    <w:p>
-      <w:bookmarkStart w:id="2" w:name="_GoBack"/>
-      <w:bookmarkEnd w:id="2"/>
-    </w:p>
+    <w:p/>
     <w:p>
       <w:pPr>
         <w:ind w:firstLine="708"/>
@@ -1256,7 +2124,7 @@
           <w:lang w:eastAsia="es-EC"/>
         </w:rPr>
         <w:drawing>
-          <wp:anchor distT="0" distB="0" distL="114300" distR="114300" simplePos="0" relativeHeight="251667456" behindDoc="0" locked="0" layoutInCell="1" allowOverlap="1" wp14:anchorId="11FAF658" wp14:editId="63C948B6">
+          <wp:anchor distT="0" distB="0" distL="114300" distR="114300" simplePos="0" relativeHeight="251666432" behindDoc="0" locked="0" layoutInCell="1" allowOverlap="1" wp14:anchorId="11FAF658" wp14:editId="63C948B6">
             <wp:simplePos x="0" y="0"/>
             <wp:positionH relativeFrom="column">
               <wp:posOffset>-137160</wp:posOffset>
@@ -1281,7 +2149,7 @@
                     </pic:cNvPicPr>
                   </pic:nvPicPr>
                   <pic:blipFill>
-                    <a:blip r:embed="rId8">
+                    <a:blip r:embed="rId10">
                       <a:extLst>
                         <a:ext uri="{28A0092B-C50C-407E-A947-70E740481C1C}">
                           <a14:useLocalDpi xmlns:a14="http://schemas.microsoft.com/office/drawing/2010/main" val="0"/>
@@ -1331,7 +2199,7 @@
         <mc:AlternateContent>
           <mc:Choice Requires="wps">
             <w:drawing>
-              <wp:anchor distT="0" distB="0" distL="114300" distR="114300" simplePos="0" relativeHeight="251669504" behindDoc="0" locked="0" layoutInCell="1" allowOverlap="1" wp14:anchorId="2A702AC1" wp14:editId="2C24FBAA">
+              <wp:anchor distT="0" distB="0" distL="114300" distR="114300" simplePos="0" relativeHeight="251668480" behindDoc="0" locked="0" layoutInCell="1" allowOverlap="1" wp14:anchorId="2A702AC1" wp14:editId="2C24FBAA">
                 <wp:simplePos x="0" y="0"/>
                 <wp:positionH relativeFrom="column">
                   <wp:posOffset>-137160</wp:posOffset>
@@ -1390,7 +2258,7 @@
           </mc:Choice>
           <mc:Fallback>
             <w:pict>
-              <v:shape w14:anchorId="0406F631" id="Marco 12" o:spid="_x0000_s1026" style="position:absolute;margin-left:-10.8pt;margin-top:11.3pt;width:210pt;height:33.75pt;z-index:251669504;visibility:visible;mso-wrap-style:square;mso-width-percent:0;mso-wrap-distance-left:9pt;mso-wrap-distance-top:0;mso-wrap-distance-right:9pt;mso-wrap-distance-bottom:0;mso-position-horizontal:absolute;mso-position-horizontal-relative:text;mso-position-vertical:absolute;mso-position-vertical-relative:text;mso-width-percent:0;mso-width-relative:margin;v-text-anchor:middle" coordsize="2667000,428625" o:gfxdata="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" path="m,l2667000,r,428625l,428625,,xm53578,53578r,321469l2613422,375047r,-321469l53578,53578xe" fillcolor="#5b9bd5 [3204]" strokecolor="#1f4d78 [1604]" strokeweight="1pt">
+              <v:shape w14:anchorId="06DC84FC" id="Marco 12" o:spid="_x0000_s1026" style="position:absolute;margin-left:-10.8pt;margin-top:11.3pt;width:210pt;height:33.75pt;z-index:251668480;visibility:visible;mso-wrap-style:square;mso-width-percent:0;mso-wrap-distance-left:9pt;mso-wrap-distance-top:0;mso-wrap-distance-right:9pt;mso-wrap-distance-bottom:0;mso-position-horizontal:absolute;mso-position-horizontal-relative:text;mso-position-vertical:absolute;mso-position-vertical-relative:text;mso-width-percent:0;mso-width-relative:margin;v-text-anchor:middle" coordsize="2667000,428625" o:gfxdata="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" path="m,l2667000,r,428625l,428625,,xm53578,53578r,321469l2613422,375047r,-321469l53578,53578xe" fillcolor="#5b9bd5 [3204]" strokecolor="#1f4d78 [1604]" strokeweight="1pt">
                 <v:stroke joinstyle="miter"/>
                 <v:path arrowok="t" o:connecttype="custom" o:connectlocs="0,0;2667000,0;2667000,428625;0,428625;0,0;53578,53578;53578,375047;2613422,375047;2613422,53578;53578,53578" o:connectangles="0,0,0,0,0,0,0,0,0,0"/>
               </v:shape>
@@ -1413,7 +2281,7 @@
         <mc:AlternateContent>
           <mc:Choice Requires="wps">
             <w:drawing>
-              <wp:anchor distT="0" distB="0" distL="114300" distR="114300" simplePos="0" relativeHeight="251670528" behindDoc="0" locked="0" layoutInCell="1" allowOverlap="1" wp14:anchorId="0518713E" wp14:editId="15BD005D">
+              <wp:anchor distT="0" distB="0" distL="114300" distR="114300" simplePos="0" relativeHeight="251669504" behindDoc="0" locked="0" layoutInCell="1" allowOverlap="1" wp14:anchorId="0518713E" wp14:editId="15BD005D">
                 <wp:simplePos x="0" y="0"/>
                 <wp:positionH relativeFrom="column">
                   <wp:posOffset>2539365</wp:posOffset>
@@ -1471,7 +2339,7 @@
           </mc:Choice>
           <mc:Fallback>
             <w:pict>
-              <v:shape w14:anchorId="2E020F0A" id="Conector recto de flecha 14" o:spid="_x0000_s1026" type="#_x0000_t32" style="position:absolute;margin-left:199.95pt;margin-top:1.05pt;width:84pt;height:26.25pt;z-index:251670528;visibility:visible;mso-wrap-style:square;mso-width-percent:0;mso-height-percent:0;mso-wrap-distance-left:9pt;mso-wrap-distance-top:0;mso-wrap-distance-right:9pt;mso-wrap-distance-bottom:0;mso-position-horizontal:absolute;mso-position-horizontal-relative:text;mso-position-vertical:absolute;mso-position-vertical-relative:text;mso-width-percent:0;mso-height-percent:0;mso-width-relative:margin;mso-height-relative:margin" o:gfxdata="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" strokecolor="#4472c4 [3208]" strokeweight="1.5pt">
+              <v:shape w14:anchorId="3AA08F57" id="Conector recto de flecha 14" o:spid="_x0000_s1026" type="#_x0000_t32" style="position:absolute;margin-left:199.95pt;margin-top:1.05pt;width:84pt;height:26.25pt;z-index:251669504;visibility:visible;mso-wrap-style:square;mso-width-percent:0;mso-height-percent:0;mso-wrap-distance-left:9pt;mso-wrap-distance-top:0;mso-wrap-distance-right:9pt;mso-wrap-distance-bottom:0;mso-position-horizontal:absolute;mso-position-horizontal-relative:text;mso-position-vertical:absolute;mso-position-vertical-relative:text;mso-width-percent:0;mso-height-percent:0;mso-width-relative:margin;mso-height-relative:margin" o:gfxdata="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" strokecolor="#4472c4 [3208]" strokeweight="1.5pt">
                 <v:stroke endarrow="block" joinstyle="miter"/>
               </v:shape>
             </w:pict>
@@ -1489,7 +2357,7 @@
           <w:lang w:eastAsia="es-EC"/>
         </w:rPr>
         <w:drawing>
-          <wp:anchor distT="0" distB="0" distL="114300" distR="114300" simplePos="0" relativeHeight="251668480" behindDoc="0" locked="0" layoutInCell="1" allowOverlap="1" wp14:anchorId="1074E07A" wp14:editId="6ED474AB">
+          <wp:anchor distT="0" distB="0" distL="114300" distR="114300" simplePos="0" relativeHeight="251667456" behindDoc="0" locked="0" layoutInCell="1" allowOverlap="1" wp14:anchorId="1074E07A" wp14:editId="6ED474AB">
             <wp:simplePos x="0" y="0"/>
             <wp:positionH relativeFrom="column">
               <wp:posOffset>2720340</wp:posOffset>
@@ -1514,7 +2382,7 @@
                     </pic:cNvPicPr>
                   </pic:nvPicPr>
                   <pic:blipFill>
-                    <a:blip r:embed="rId9">
+                    <a:blip r:embed="rId11">
                       <a:extLst>
                         <a:ext uri="{28A0092B-C50C-407E-A947-70E740481C1C}">
                           <a14:useLocalDpi xmlns:a14="http://schemas.microsoft.com/office/drawing/2010/main" val="0"/>
@@ -1569,7 +2437,7 @@
         <mc:AlternateContent>
           <mc:Choice Requires="wps">
             <w:drawing>
-              <wp:anchor distT="0" distB="0" distL="114300" distR="114300" simplePos="0" relativeHeight="251673600" behindDoc="0" locked="0" layoutInCell="1" allowOverlap="1" wp14:anchorId="6B1CA4FC" wp14:editId="44F24A30">
+              <wp:anchor distT="0" distB="0" distL="114300" distR="114300" simplePos="0" relativeHeight="251672576" behindDoc="0" locked="0" layoutInCell="1" allowOverlap="1" wp14:anchorId="6B1CA4FC" wp14:editId="44F24A30">
                 <wp:simplePos x="0" y="0"/>
                 <wp:positionH relativeFrom="column">
                   <wp:posOffset>1634490</wp:posOffset>
@@ -1627,7 +2495,7 @@
           </mc:Choice>
           <mc:Fallback>
             <w:pict>
-              <v:shape w14:anchorId="6952FD3C" id="Conector recto de flecha 16" o:spid="_x0000_s1026" type="#_x0000_t32" style="position:absolute;margin-left:128.7pt;margin-top:9.5pt;width:87.75pt;height:14.25pt;flip:y;z-index:251673600;visibility:visible;mso-wrap-style:square;mso-width-percent:0;mso-height-percent:0;mso-wrap-distance-left:9pt;mso-wrap-distance-top:0;mso-wrap-distance-right:9pt;mso-wrap-distance-bottom:0;mso-position-horizontal:absolute;mso-position-horizontal-relative:text;mso-position-vertical:absolute;mso-position-vertical-relative:text;mso-width-percent:0;mso-height-percent:0;mso-width-relative:margin;mso-height-relative:margin" o:gfxdata="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" strokecolor="#4472c4 [3208]" strokeweight="1.5pt">
+              <v:shape w14:anchorId="59BFA791" id="Conector recto de flecha 16" o:spid="_x0000_s1026" type="#_x0000_t32" style="position:absolute;margin-left:128.7pt;margin-top:9.5pt;width:87.75pt;height:14.25pt;flip:y;z-index:251672576;visibility:visible;mso-wrap-style:square;mso-width-percent:0;mso-height-percent:0;mso-wrap-distance-left:9pt;mso-wrap-distance-top:0;mso-wrap-distance-right:9pt;mso-wrap-distance-bottom:0;mso-position-horizontal:absolute;mso-position-horizontal-relative:text;mso-position-vertical:absolute;mso-position-vertical-relative:text;mso-width-percent:0;mso-height-percent:0;mso-width-relative:margin;mso-height-relative:margin" o:gfxdata="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" strokecolor="#4472c4 [3208]" strokeweight="1.5pt">
                 <v:stroke endarrow="block" joinstyle="miter"/>
               </v:shape>
             </w:pict>
@@ -1642,7 +2510,7 @@
         <mc:AlternateContent>
           <mc:Choice Requires="wps">
             <w:drawing>
-              <wp:anchor distT="0" distB="0" distL="114300" distR="114300" simplePos="0" relativeHeight="251674624" behindDoc="0" locked="0" layoutInCell="1" allowOverlap="1" wp14:anchorId="6BBB6850" wp14:editId="0F9DC472">
+              <wp:anchor distT="0" distB="0" distL="114300" distR="114300" simplePos="0" relativeHeight="251673600" behindDoc="0" locked="0" layoutInCell="1" allowOverlap="1" wp14:anchorId="6BBB6850" wp14:editId="0F9DC472">
                 <wp:simplePos x="0" y="0"/>
                 <wp:positionH relativeFrom="margin">
                   <wp:posOffset>-661035</wp:posOffset>
@@ -1720,7 +2588,7 @@
           </mc:Choice>
           <mc:Fallback>
             <w:pict>
-              <v:shape w14:anchorId="6BBB6850" id="Cuadro de texto 17" o:spid="_x0000_s1028" type="#_x0000_t202" style="position:absolute;left:0;text-align:left;margin-left:-52.05pt;margin-top:15.5pt;width:181.5pt;height:39.75pt;z-index:251674624;visibility:visible;mso-wrap-style:square;mso-width-percent:0;mso-height-percent:0;mso-wrap-distance-left:9pt;mso-wrap-distance-top:0;mso-wrap-distance-right:9pt;mso-wrap-distance-bottom:0;mso-position-horizontal:absolute;mso-position-horizontal-relative:margin;mso-position-vertical:absolute;mso-position-vertical-relative:text;mso-width-percent:0;mso-height-percent:0;mso-width-relative:margin;mso-height-relative:margin;v-text-anchor:top" o:gfxdata="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" fillcolor="white [3201]" strokeweight=".5pt">
+              <v:shape w14:anchorId="6BBB6850" id="Cuadro de texto 17" o:spid="_x0000_s1044" type="#_x0000_t202" style="position:absolute;left:0;text-align:left;margin-left:-52.05pt;margin-top:15.5pt;width:181.5pt;height:39.75pt;z-index:251673600;visibility:visible;mso-wrap-style:square;mso-width-percent:0;mso-height-percent:0;mso-wrap-distance-left:9pt;mso-wrap-distance-top:0;mso-wrap-distance-right:9pt;mso-wrap-distance-bottom:0;mso-position-horizontal:absolute;mso-position-horizontal-relative:margin;mso-position-vertical:absolute;mso-position-vertical-relative:text;mso-width-percent:0;mso-height-percent:0;mso-width-relative:margin;mso-height-relative:margin;v-text-anchor:top" o:gfxdata="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" fillcolor="white [3201]" strokeweight=".5pt">
                 <v:textbox>
                   <w:txbxContent>
                     <w:p>
@@ -1749,7 +2617,7 @@
         <mc:AlternateContent>
           <mc:Choice Requires="wps">
             <w:drawing>
-              <wp:anchor distT="0" distB="0" distL="114300" distR="114300" simplePos="0" relativeHeight="251675648" behindDoc="0" locked="0" layoutInCell="1" allowOverlap="1">
+              <wp:anchor distT="0" distB="0" distL="114300" distR="114300" simplePos="0" relativeHeight="251674624" behindDoc="0" locked="0" layoutInCell="1" allowOverlap="1">
                 <wp:simplePos x="0" y="0"/>
                 <wp:positionH relativeFrom="column">
                   <wp:posOffset>2339340</wp:posOffset>
@@ -1806,7 +2674,7 @@
           </mc:Choice>
           <mc:Fallback>
             <w:pict>
-              <v:shapetype w14:anchorId="6D1B6C64" id="_x0000_t186" coordsize="21600,21600" o:spt="186" adj="1800" path="m@9,nfqx@0@0l@0@7qy0@4@0@8l@0@6qy@9,21600em@10,nfqx@5@0l@5@7qy21600@4@5@8l@5@6qy@10,21600em@9,nsqx@0@0l@0@7qy0@4@0@8l@0@6qy@9,21600l@10,21600qx@5@6l@5@8qy21600@4@5@7l@5@0qy@10,xe" filled="f">
+              <v:shapetype w14:anchorId="5AC71F7D" id="_x0000_t186" coordsize="21600,21600" o:spt="186" adj="1800" path="m@9,nfqx@0@0l@0@7qy0@4@0@8l@0@6qy@9,21600em@10,nfqx@5@0l@5@7qy21600@4@5@8l@5@6qy@10,21600em@9,nsqx@0@0l@0@7qy0@4@0@8l@0@6qy@9,21600l@10,21600qx@5@6l@5@8qy21600@4@5@7l@5@0qy@10,xe" filled="f">
                 <v:formulas>
                   <v:f eqn="val #0"/>
                   <v:f eqn="val width"/>
@@ -1829,7 +2697,7 @@
                   <v:h position="topLeft,#0" switch="" yrange="0,5400"/>
                 </v:handles>
               </v:shapetype>
-              <v:shape id="Llaves 18" o:spid="_x0000_s1026" type="#_x0000_t186" style="position:absolute;margin-left:184.2pt;margin-top:3.25pt;width:296.25pt;height:239.25pt;z-index:251675648;visibility:visible;mso-wrap-style:square;mso-width-percent:0;mso-wrap-distance-left:9pt;mso-wrap-distance-top:0;mso-wrap-distance-right:9pt;mso-wrap-distance-bottom:0;mso-position-horizontal:absolute;mso-position-horizontal-relative:text;mso-position-vertical:absolute;mso-position-vertical-relative:text;mso-width-percent:0;mso-width-relative:margin;v-text-anchor:middle" o:gfxdata="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" strokecolor="#4472c4 [3208]" strokeweight="1.5pt">
+              <v:shape id="Llaves 18" o:spid="_x0000_s1026" type="#_x0000_t186" style="position:absolute;margin-left:184.2pt;margin-top:3.25pt;width:296.25pt;height:239.25pt;z-index:251674624;visibility:visible;mso-wrap-style:square;mso-width-percent:0;mso-wrap-distance-left:9pt;mso-wrap-distance-top:0;mso-wrap-distance-right:9pt;mso-wrap-distance-bottom:0;mso-position-horizontal:absolute;mso-position-horizontal-relative:text;mso-position-vertical:absolute;mso-position-vertical-relative:text;mso-width-percent:0;mso-width-relative:margin;v-text-anchor:middle" o:gfxdata="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" strokecolor="#4472c4 [3208]" strokeweight="1.5pt">
                 <v:stroke joinstyle="miter"/>
               </v:shape>
             </w:pict>
@@ -1869,7 +2737,7 @@
         <mc:AlternateContent>
           <mc:Choice Requires="wps">
             <w:drawing>
-              <wp:anchor distT="0" distB="0" distL="114300" distR="114300" simplePos="0" relativeHeight="251677696" behindDoc="0" locked="0" layoutInCell="1" allowOverlap="1" wp14:anchorId="4450C215" wp14:editId="693283BB">
+              <wp:anchor distT="0" distB="0" distL="114300" distR="114300" simplePos="0" relativeHeight="251676672" behindDoc="0" locked="0" layoutInCell="1" allowOverlap="1" wp14:anchorId="4450C215" wp14:editId="693283BB">
                 <wp:simplePos x="0" y="0"/>
                 <wp:positionH relativeFrom="margin">
                   <wp:posOffset>-594360</wp:posOffset>
@@ -1977,7 +2845,7 @@
           </mc:Choice>
           <mc:Fallback>
             <w:pict>
-              <v:shape w14:anchorId="4450C215" id="Cuadro de texto 19" o:spid="_x0000_s1029" type="#_x0000_t202" style="position:absolute;left:0;text-align:left;margin-left:-46.8pt;margin-top:15.55pt;width:100.5pt;height:28.5pt;z-index:251677696;visibility:visible;mso-wrap-style:square;mso-width-percent:0;mso-height-percent:0;mso-wrap-distance-left:9pt;mso-wrap-distance-top:0;mso-wrap-distance-right:9pt;mso-wrap-distance-bottom:0;mso-position-horizontal:absolute;mso-position-horizontal-relative:margin;mso-position-vertical:absolute;mso-position-vertical-relative:text;mso-width-percent:0;mso-height-percent:0;mso-width-relative:margin;mso-height-relative:margin;v-text-anchor:top" o:gfxdata="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" fillcolor="white [3201]" strokeweight=".5pt">
+              <v:shape w14:anchorId="4450C215" id="Cuadro de texto 19" o:spid="_x0000_s1045" type="#_x0000_t202" style="position:absolute;left:0;text-align:left;margin-left:-46.8pt;margin-top:15.55pt;width:100.5pt;height:28.5pt;z-index:251676672;visibility:visible;mso-wrap-style:square;mso-width-percent:0;mso-height-percent:0;mso-wrap-distance-left:9pt;mso-wrap-distance-top:0;mso-wrap-distance-right:9pt;mso-wrap-distance-bottom:0;mso-position-horizontal:absolute;mso-position-horizontal-relative:margin;mso-position-vertical:absolute;mso-position-vertical-relative:text;mso-width-percent:0;mso-height-percent:0;mso-width-relative:margin;mso-height-relative:margin;v-text-anchor:top" o:gfxdata="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" fillcolor="white [3201]" strokeweight=".5pt">
                 <v:textbox>
                   <w:txbxContent>
                     <w:p>
@@ -2036,7 +2904,7 @@
         <mc:AlternateContent>
           <mc:Choice Requires="wps">
             <w:drawing>
-              <wp:anchor distT="0" distB="0" distL="114300" distR="114300" simplePos="0" relativeHeight="251672576" behindDoc="0" locked="0" layoutInCell="1" allowOverlap="1" wp14:anchorId="54CE46B9" wp14:editId="087C0339">
+              <wp:anchor distT="0" distB="0" distL="114300" distR="114300" simplePos="0" relativeHeight="251671552" behindDoc="0" locked="0" layoutInCell="1" allowOverlap="1" wp14:anchorId="54CE46B9" wp14:editId="087C0339">
                 <wp:simplePos x="0" y="0"/>
                 <wp:positionH relativeFrom="column">
                   <wp:posOffset>739139</wp:posOffset>
@@ -2094,7 +2962,7 @@
           </mc:Choice>
           <mc:Fallback>
             <w:pict>
-              <v:shape w14:anchorId="4751B3E9" id="Conector recto de flecha 15" o:spid="_x0000_s1026" type="#_x0000_t32" style="position:absolute;margin-left:58.2pt;margin-top:10.05pt;width:116.25pt;height:24pt;flip:x y;z-index:251672576;visibility:visible;mso-wrap-style:square;mso-width-percent:0;mso-height-percent:0;mso-wrap-distance-left:9pt;mso-wrap-distance-top:0;mso-wrap-distance-right:9pt;mso-wrap-distance-bottom:0;mso-position-horizontal:absolute;mso-position-horizontal-relative:text;mso-position-vertical:absolute;mso-position-vertical-relative:text;mso-width-percent:0;mso-height-percent:0;mso-width-relative:margin;mso-height-relative:margin" o:gfxdata="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" strokecolor="#4472c4 [3208]" strokeweight="1.5pt">
+              <v:shape w14:anchorId="4DFAE021" id="Conector recto de flecha 15" o:spid="_x0000_s1026" type="#_x0000_t32" style="position:absolute;margin-left:58.2pt;margin-top:10.05pt;width:116.25pt;height:24pt;flip:x y;z-index:251671552;visibility:visible;mso-wrap-style:square;mso-width-percent:0;mso-height-percent:0;mso-wrap-distance-left:9pt;mso-wrap-distance-top:0;mso-wrap-distance-right:9pt;mso-wrap-distance-bottom:0;mso-position-horizontal:absolute;mso-position-horizontal-relative:text;mso-position-vertical:absolute;mso-position-vertical-relative:text;mso-width-percent:0;mso-height-percent:0;mso-width-relative:margin;mso-height-relative:margin" o:gfxdata="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" strokecolor="#4472c4 [3208]" strokeweight="1.5pt">
                 <v:stroke endarrow="block" joinstyle="miter"/>
               </v:shape>
             </w:pict>
@@ -2164,6 +3032,7 @@
     </w:p>
     <w:p>
       <w:r>
+        <w:lastRenderedPageBreak/>
         <w:t>Se tomara de ejemplo la maquina Y-03(NB-750</w:t>
       </w:r>
       <w:r>
@@ -2188,7 +3057,7 @@
           <w:lang w:eastAsia="es-EC"/>
         </w:rPr>
         <w:drawing>
-          <wp:anchor distT="0" distB="0" distL="114300" distR="114300" simplePos="0" relativeHeight="251679744" behindDoc="0" locked="0" layoutInCell="1" allowOverlap="1" wp14:anchorId="1D644C31" wp14:editId="2BCBC879">
+          <wp:anchor distT="0" distB="0" distL="114300" distR="114300" simplePos="0" relativeHeight="251678720" behindDoc="0" locked="0" layoutInCell="1" allowOverlap="1" wp14:anchorId="1D644C31" wp14:editId="2BCBC879">
             <wp:simplePos x="0" y="0"/>
             <wp:positionH relativeFrom="column">
               <wp:posOffset>-104775</wp:posOffset>
@@ -2213,7 +3082,7 @@
                     </pic:cNvPicPr>
                   </pic:nvPicPr>
                   <pic:blipFill>
-                    <a:blip r:embed="rId9">
+                    <a:blip r:embed="rId11">
                       <a:extLst>
                         <a:ext uri="{28A0092B-C50C-407E-A947-70E740481C1C}">
                           <a14:useLocalDpi xmlns:a14="http://schemas.microsoft.com/office/drawing/2010/main" val="0"/>
@@ -2288,7 +3157,7 @@
         <mc:AlternateContent>
           <mc:Choice Requires="wps">
             <w:drawing>
-              <wp:anchor distT="0" distB="0" distL="114300" distR="114300" simplePos="0" relativeHeight="251681792" behindDoc="0" locked="0" layoutInCell="1" allowOverlap="1" wp14:anchorId="0457054C" wp14:editId="1972EC82">
+              <wp:anchor distT="0" distB="0" distL="114300" distR="114300" simplePos="0" relativeHeight="251680768" behindDoc="0" locked="0" layoutInCell="1" allowOverlap="1" wp14:anchorId="0457054C" wp14:editId="1972EC82">
                 <wp:simplePos x="0" y="0"/>
                 <wp:positionH relativeFrom="column">
                   <wp:posOffset>-165735</wp:posOffset>
@@ -2350,7 +3219,7 @@
           </mc:Choice>
           <mc:Fallback>
             <w:pict>
-              <v:shape w14:anchorId="5C7AFA58" id="Marco 21" o:spid="_x0000_s1026" style="position:absolute;margin-left:-13.05pt;margin-top:7.7pt;width:245.25pt;height:18.75pt;z-index:251681792;visibility:visible;mso-wrap-style:square;mso-width-percent:0;mso-height-percent:0;mso-wrap-distance-left:9pt;mso-wrap-distance-top:0;mso-wrap-distance-right:9pt;mso-wrap-distance-bottom:0;mso-position-horizontal:absolute;mso-position-horizontal-relative:text;mso-position-vertical:absolute;mso-position-vertical-relative:text;mso-width-percent:0;mso-height-percent:0;mso-width-relative:margin;mso-height-relative:margin;v-text-anchor:middle" coordsize="3114675,238125" o:gfxdata="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" path="m,l3114675,r,238125l,238125,,xm29766,29766r,178593l3084909,208359r,-178593l29766,29766xe" fillcolor="#5b9bd5 [3204]" strokecolor="#1f4d78 [1604]" strokeweight="1pt">
+              <v:shape w14:anchorId="44F88E92" id="Marco 21" o:spid="_x0000_s1026" style="position:absolute;margin-left:-13.05pt;margin-top:7.7pt;width:245.25pt;height:18.75pt;z-index:251680768;visibility:visible;mso-wrap-style:square;mso-width-percent:0;mso-height-percent:0;mso-wrap-distance-left:9pt;mso-wrap-distance-top:0;mso-wrap-distance-right:9pt;mso-wrap-distance-bottom:0;mso-position-horizontal:absolute;mso-position-horizontal-relative:text;mso-position-vertical:absolute;mso-position-vertical-relative:text;mso-width-percent:0;mso-height-percent:0;mso-width-relative:margin;mso-height-relative:margin;v-text-anchor:middle" coordsize="3114675,238125" o:gfxdata="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" path="m,l3114675,r,238125l,238125,,xm29766,29766r,178593l3084909,208359r,-178593l29766,29766xe" fillcolor="#5b9bd5 [3204]" strokecolor="#1f4d78 [1604]" strokeweight="1pt">
                 <v:stroke joinstyle="miter"/>
                 <v:path arrowok="t" o:connecttype="custom" o:connectlocs="0,0;3114675,0;3114675,238125;0,238125;0,0;29766,29766;29766,208359;3084909,208359;3084909,29766;29766,29766" o:connectangles="0,0,0,0,0,0,0,0,0,0"/>
               </v:shape>
@@ -2371,7 +3240,7 @@
         <mc:AlternateContent>
           <mc:Choice Requires="wps">
             <w:drawing>
-              <wp:anchor distT="0" distB="0" distL="114300" distR="114300" simplePos="0" relativeHeight="251684864" behindDoc="0" locked="0" layoutInCell="1" allowOverlap="1" wp14:anchorId="2F756FFF" wp14:editId="4756456E">
+              <wp:anchor distT="0" distB="0" distL="114300" distR="114300" simplePos="0" relativeHeight="251683840" behindDoc="0" locked="0" layoutInCell="1" allowOverlap="1" wp14:anchorId="2F756FFF" wp14:editId="4756456E">
                 <wp:simplePos x="0" y="0"/>
                 <wp:positionH relativeFrom="column">
                   <wp:posOffset>2977515</wp:posOffset>
@@ -2429,7 +3298,7 @@
           </mc:Choice>
           <mc:Fallback>
             <w:pict>
-              <v:shape w14:anchorId="7F02BDC3" id="Conector recto de flecha 23" o:spid="_x0000_s1026" type="#_x0000_t32" style="position:absolute;margin-left:234.45pt;margin-top:.5pt;width:89.25pt;height:68.25pt;z-index:251684864;visibility:visible;mso-wrap-style:square;mso-width-percent:0;mso-height-percent:0;mso-wrap-distance-left:9pt;mso-wrap-distance-top:0;mso-wrap-distance-right:9pt;mso-wrap-distance-bottom:0;mso-position-horizontal:absolute;mso-position-horizontal-relative:text;mso-position-vertical:absolute;mso-position-vertical-relative:text;mso-width-percent:0;mso-height-percent:0;mso-width-relative:margin;mso-height-relative:margin" o:gfxdata="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" strokecolor="#4472c4 [3208]" strokeweight="1.5pt">
+              <v:shape w14:anchorId="06E9C1A7" id="Conector recto de flecha 23" o:spid="_x0000_s1026" type="#_x0000_t32" style="position:absolute;margin-left:234.45pt;margin-top:.5pt;width:89.25pt;height:68.25pt;z-index:251683840;visibility:visible;mso-wrap-style:square;mso-width-percent:0;mso-height-percent:0;mso-wrap-distance-left:9pt;mso-wrap-distance-top:0;mso-wrap-distance-right:9pt;mso-wrap-distance-bottom:0;mso-position-horizontal:absolute;mso-position-horizontal-relative:text;mso-position-vertical:absolute;mso-position-vertical-relative:text;mso-width-percent:0;mso-height-percent:0;mso-width-relative:margin;mso-height-relative:margin" o:gfxdata="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" strokecolor="#4472c4 [3208]" strokeweight="1.5pt">
                 <v:stroke endarrow="block" joinstyle="miter"/>
               </v:shape>
             </w:pict>
@@ -2459,7 +3328,7 @@
         <mc:AlternateContent>
           <mc:Choice Requires="wps">
             <w:drawing>
-              <wp:anchor distT="0" distB="0" distL="114300" distR="114300" simplePos="0" relativeHeight="251692032" behindDoc="0" locked="0" layoutInCell="1" allowOverlap="1">
+              <wp:anchor distT="0" distB="0" distL="114300" distR="114300" simplePos="0" relativeHeight="251691008" behindDoc="0" locked="0" layoutInCell="1" allowOverlap="1">
                 <wp:simplePos x="0" y="0"/>
                 <wp:positionH relativeFrom="rightMargin">
                   <wp:align>left</wp:align>
@@ -2545,7 +3414,7 @@
           </mc:Choice>
           <mc:Fallback>
             <w:pict>
-              <v:shape id="Cuadro de texto 29" o:spid="_x0000_s1030" type="#_x0000_t202" style="position:absolute;left:0;text-align:left;margin-left:0;margin-top:69.5pt;width:24.75pt;height:18pt;z-index:251692032;visibility:visible;mso-wrap-style:square;mso-width-percent:0;mso-height-percent:0;mso-wrap-distance-left:9pt;mso-wrap-distance-top:0;mso-wrap-distance-right:9pt;mso-wrap-distance-bottom:0;mso-position-horizontal:left;mso-position-horizontal-relative:right-margin-area;mso-position-vertical:absolute;mso-position-vertical-relative:text;mso-width-percent:0;mso-height-percent:0;mso-width-relative:margin;mso-height-relative:margin;v-text-anchor:top" o:gfxdata="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" fillcolor="#ffc000" strokeweight=".5pt">
+              <v:shape id="Cuadro de texto 29" o:spid="_x0000_s1046" type="#_x0000_t202" style="position:absolute;left:0;text-align:left;margin-left:0;margin-top:69.5pt;width:24.75pt;height:18pt;z-index:251691008;visibility:visible;mso-wrap-style:square;mso-width-percent:0;mso-height-percent:0;mso-wrap-distance-left:9pt;mso-wrap-distance-top:0;mso-wrap-distance-right:9pt;mso-wrap-distance-bottom:0;mso-position-horizontal:left;mso-position-horizontal-relative:right-margin-area;mso-position-vertical:absolute;mso-position-vertical-relative:text;mso-width-percent:0;mso-height-percent:0;mso-width-relative:margin;mso-height-relative:margin;v-text-anchor:top" o:gfxdata="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" fillcolor="#ffc000" strokeweight=".5pt">
                 <v:textbox>
                   <w:txbxContent>
                     <w:p>
@@ -2577,7 +3446,7 @@
         <mc:AlternateContent>
           <mc:Choice Requires="wps">
             <w:drawing>
-              <wp:anchor distT="0" distB="0" distL="114300" distR="114300" simplePos="0" relativeHeight="251689984" behindDoc="0" locked="0" layoutInCell="1" allowOverlap="1" wp14:anchorId="55A5BDFA" wp14:editId="5275F6D0">
+              <wp:anchor distT="0" distB="0" distL="114300" distR="114300" simplePos="0" relativeHeight="251688960" behindDoc="0" locked="0" layoutInCell="1" allowOverlap="1" wp14:anchorId="55A5BDFA" wp14:editId="5275F6D0">
                 <wp:simplePos x="0" y="0"/>
                 <wp:positionH relativeFrom="column">
                   <wp:posOffset>2177415</wp:posOffset>
@@ -2637,7 +3506,7 @@
           </mc:Choice>
           <mc:Fallback>
             <w:pict>
-              <v:shape w14:anchorId="0D26AE06" id="Llaves 27" o:spid="_x0000_s1026" type="#_x0000_t186" style="position:absolute;margin-left:171.45pt;margin-top:90.5pt;width:296.25pt;height:297pt;z-index:251689984;visibility:visible;mso-wrap-style:square;mso-width-percent:0;mso-height-percent:0;mso-wrap-distance-left:9pt;mso-wrap-distance-top:0;mso-wrap-distance-right:9pt;mso-wrap-distance-bottom:0;mso-position-horizontal:absolute;mso-position-horizontal-relative:text;mso-position-vertical:absolute;mso-position-vertical-relative:text;mso-width-percent:0;mso-height-percent:0;mso-width-relative:margin;mso-height-relative:margin;v-text-anchor:middle" o:gfxdata="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" strokecolor="#4472c4 [3208]" strokeweight="1.5pt">
+              <v:shape w14:anchorId="4C78963C" id="Llaves 27" o:spid="_x0000_s1026" type="#_x0000_t186" style="position:absolute;margin-left:171.45pt;margin-top:90.5pt;width:296.25pt;height:297pt;z-index:251688960;visibility:visible;mso-wrap-style:square;mso-width-percent:0;mso-height-percent:0;mso-wrap-distance-left:9pt;mso-wrap-distance-top:0;mso-wrap-distance-right:9pt;mso-wrap-distance-bottom:0;mso-position-horizontal:absolute;mso-position-horizontal-relative:text;mso-position-vertical:absolute;mso-position-vertical-relative:text;mso-width-percent:0;mso-height-percent:0;mso-width-relative:margin;mso-height-relative:margin;v-text-anchor:middle" o:gfxdata="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" strokecolor="#4472c4 [3208]" strokeweight="1.5pt">
                 <v:stroke joinstyle="miter"/>
               </v:shape>
             </w:pict>
@@ -2652,7 +3521,7 @@
         <mc:AlternateContent>
           <mc:Choice Requires="wps">
             <w:drawing>
-              <wp:anchor distT="0" distB="0" distL="114300" distR="114300" simplePos="0" relativeHeight="251687936" behindDoc="0" locked="0" layoutInCell="1" allowOverlap="1" wp14:anchorId="37E52A76" wp14:editId="6D9ABDF7">
+              <wp:anchor distT="0" distB="0" distL="114300" distR="114300" simplePos="0" relativeHeight="251686912" behindDoc="0" locked="0" layoutInCell="1" allowOverlap="1" wp14:anchorId="37E52A76" wp14:editId="6D9ABDF7">
                 <wp:simplePos x="0" y="0"/>
                 <wp:positionH relativeFrom="column">
                   <wp:posOffset>1682115</wp:posOffset>
@@ -2710,7 +3579,7 @@
           </mc:Choice>
           <mc:Fallback>
             <w:pict>
-              <v:shape w14:anchorId="0F3E75AF" id="Conector recto de flecha 25" o:spid="_x0000_s1026" type="#_x0000_t32" style="position:absolute;margin-left:132.45pt;margin-top:65pt;width:78.75pt;height:103.5pt;flip:y;z-index:251687936;visibility:visible;mso-wrap-style:square;mso-width-percent:0;mso-height-percent:0;mso-wrap-distance-left:9pt;mso-wrap-distance-top:0;mso-wrap-distance-right:9pt;mso-wrap-distance-bottom:0;mso-position-horizontal:absolute;mso-position-horizontal-relative:text;mso-position-vertical:absolute;mso-position-vertical-relative:text;mso-width-percent:0;mso-height-percent:0;mso-width-relative:margin;mso-height-relative:margin" o:gfxdata="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" strokecolor="#4472c4 [3208]" strokeweight="1.5pt">
+              <v:shape w14:anchorId="45FD21D5" id="Conector recto de flecha 25" o:spid="_x0000_s1026" type="#_x0000_t32" style="position:absolute;margin-left:132.45pt;margin-top:65pt;width:78.75pt;height:103.5pt;flip:y;z-index:251686912;visibility:visible;mso-wrap-style:square;mso-width-percent:0;mso-height-percent:0;mso-wrap-distance-left:9pt;mso-wrap-distance-top:0;mso-wrap-distance-right:9pt;mso-wrap-distance-bottom:0;mso-position-horizontal:absolute;mso-position-horizontal-relative:text;mso-position-vertical:absolute;mso-position-vertical-relative:text;mso-width-percent:0;mso-height-percent:0;mso-width-relative:margin;mso-height-relative:margin" o:gfxdata="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" strokecolor="#4472c4 [3208]" strokeweight="1.5pt">
                 <v:stroke endarrow="block" joinstyle="miter"/>
               </v:shape>
             </w:pict>
@@ -2723,7 +3592,7 @@
           <w:lang w:eastAsia="es-EC"/>
         </w:rPr>
         <w:drawing>
-          <wp:anchor distT="0" distB="0" distL="114300" distR="114300" simplePos="0" relativeHeight="251682816" behindDoc="1" locked="0" layoutInCell="1" allowOverlap="1" wp14:anchorId="6476A969" wp14:editId="374E0493">
+          <wp:anchor distT="0" distB="0" distL="114300" distR="114300" simplePos="0" relativeHeight="251681792" behindDoc="1" locked="0" layoutInCell="1" allowOverlap="1" wp14:anchorId="6476A969" wp14:editId="374E0493">
             <wp:simplePos x="0" y="0"/>
             <wp:positionH relativeFrom="margin">
               <wp:align>right</wp:align>
@@ -2748,7 +3617,7 @@
                     </pic:cNvPicPr>
                   </pic:nvPicPr>
                   <pic:blipFill>
-                    <a:blip r:embed="rId10">
+                    <a:blip r:embed="rId12">
                       <a:extLst>
                         <a:ext uri="{28A0092B-C50C-407E-A947-70E740481C1C}">
                           <a14:useLocalDpi xmlns:a14="http://schemas.microsoft.com/office/drawing/2010/main" val="0"/>
@@ -2798,7 +3667,7 @@
         <mc:AlternateContent>
           <mc:Choice Requires="wps">
             <w:drawing>
-              <wp:anchor distT="0" distB="0" distL="114300" distR="114300" simplePos="0" relativeHeight="251688960" behindDoc="0" locked="0" layoutInCell="1" allowOverlap="1" wp14:anchorId="471256AA" wp14:editId="25939ABD">
+              <wp:anchor distT="0" distB="0" distL="114300" distR="114300" simplePos="0" relativeHeight="251687936" behindDoc="0" locked="0" layoutInCell="1" allowOverlap="1" wp14:anchorId="471256AA" wp14:editId="25939ABD">
                 <wp:simplePos x="0" y="0"/>
                 <wp:positionH relativeFrom="margin">
                   <wp:posOffset>-638175</wp:posOffset>
@@ -2876,18 +3745,12 @@
           </mc:Choice>
           <mc:Fallback>
             <w:pict>
-              <v:shape w14:anchorId="471256AA" id="Cuadro de texto 26" o:spid="_x0000_s1031" type="#_x0000_t202" style="position:absolute;left:0;text-align:left;margin-left:-50.25pt;margin-top:136.1pt;width:181.5pt;height:39.75pt;z-index:251688960;visibility:visible;mso-wrap-style:square;mso-width-percent:0;mso-height-percent:0;mso-wrap-distance-left:9pt;mso-wrap-distance-top:0;mso-wrap-distance-right:9pt;mso-wrap-distance-bottom:0;mso-position-horizontal:absolute;mso-position-horizontal-relative:margin;mso-position-vertical:absolute;mso-position-vertical-relative:text;mso-width-percent:0;mso-height-percent:0;mso-width-relative:margin;mso-height-relative:margin;v-text-anchor:top" o:gfxdata="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" fillcolor="white [3201]" strokeweight=".5pt">
+              <v:shape w14:anchorId="471256AA" id="Cuadro de texto 26" o:spid="_x0000_s1047" type="#_x0000_t202" style="position:absolute;left:0;text-align:left;margin-left:-50.25pt;margin-top:136.1pt;width:181.5pt;height:39.75pt;z-index:251687936;visibility:visible;mso-wrap-style:square;mso-width-percent:0;mso-height-percent:0;mso-wrap-distance-left:9pt;mso-wrap-distance-top:0;mso-wrap-distance-right:9pt;mso-wrap-distance-bottom:0;mso-position-horizontal:absolute;mso-position-horizontal-relative:margin;mso-position-vertical:absolute;mso-position-vertical-relative:text;mso-width-percent:0;mso-height-percent:0;mso-width-relative:margin;mso-height-relative:margin;v-text-anchor:top" o:gfxdata="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" fillcolor="white [3201]" strokeweight=".5pt">
                 <v:textbox>
                   <w:txbxContent>
                     <w:p>
                       <w:r>
-                        <w:t>Campo de Búsqueda</w:t>
-                      </w:r>
-                      <w:r>
-                        <w:t xml:space="preserve"> de los moldes</w:t>
-                      </w:r>
-                      <w:r>
-                        <w:t xml:space="preserve"> que se encuentra en la lista</w:t>
+                        <w:t>Campo de Búsqueda de los moldes que se encuentra en la lista</w:t>
                       </w:r>
                     </w:p>
                   </w:txbxContent>
@@ -2936,7 +3799,7 @@
         <mc:AlternateContent>
           <mc:Choice Requires="wps">
             <w:drawing>
-              <wp:anchor distT="0" distB="0" distL="114300" distR="114300" simplePos="0" relativeHeight="251691008" behindDoc="0" locked="0" layoutInCell="1" allowOverlap="1" wp14:anchorId="0D1FCF00" wp14:editId="1854D88B">
+              <wp:anchor distT="0" distB="0" distL="114300" distR="114300" simplePos="0" relativeHeight="251689984" behindDoc="0" locked="0" layoutInCell="1" allowOverlap="1" wp14:anchorId="0D1FCF00" wp14:editId="1854D88B">
                 <wp:simplePos x="0" y="0"/>
                 <wp:positionH relativeFrom="margin">
                   <wp:posOffset>-523875</wp:posOffset>
@@ -3044,7 +3907,7 @@
           </mc:Choice>
           <mc:Fallback>
             <w:pict>
-              <v:shape w14:anchorId="0D1FCF00" id="Cuadro de texto 28" o:spid="_x0000_s1032" type="#_x0000_t202" style="position:absolute;left:0;text-align:left;margin-left:-41.25pt;margin-top:15.3pt;width:100.5pt;height:28.5pt;z-index:251691008;visibility:visible;mso-wrap-style:square;mso-width-percent:0;mso-height-percent:0;mso-wrap-distance-left:9pt;mso-wrap-distance-top:0;mso-wrap-distance-right:9pt;mso-wrap-distance-bottom:0;mso-position-horizontal:absolute;mso-position-horizontal-relative:margin;mso-position-vertical:absolute;mso-position-vertical-relative:text;mso-width-percent:0;mso-height-percent:0;mso-width-relative:margin;mso-height-relative:margin;v-text-anchor:top" o:gfxdata="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" fillcolor="white [3201]" strokeweight=".5pt">
+              <v:shape w14:anchorId="0D1FCF00" id="Cuadro de texto 28" o:spid="_x0000_s1048" type="#_x0000_t202" style="position:absolute;left:0;text-align:left;margin-left:-41.25pt;margin-top:15.3pt;width:100.5pt;height:28.5pt;z-index:251689984;visibility:visible;mso-wrap-style:square;mso-width-percent:0;mso-height-percent:0;mso-wrap-distance-left:9pt;mso-wrap-distance-top:0;mso-wrap-distance-right:9pt;mso-wrap-distance-bottom:0;mso-position-horizontal:absolute;mso-position-horizontal-relative:margin;mso-position-vertical:absolute;mso-position-vertical-relative:text;mso-width-percent:0;mso-height-percent:0;mso-width-relative:margin;mso-height-relative:margin;v-text-anchor:top" o:gfxdata="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" fillcolor="white [3201]" strokeweight=".5pt">
                 <v:textbox>
                   <w:txbxContent>
                     <w:p>
@@ -3103,7 +3966,7 @@
         <mc:AlternateContent>
           <mc:Choice Requires="wps">
             <w:drawing>
-              <wp:anchor distT="0" distB="0" distL="114300" distR="114300" simplePos="0" relativeHeight="251686912" behindDoc="0" locked="0" layoutInCell="1" allowOverlap="1" wp14:anchorId="6D00C644" wp14:editId="51C313AA">
+              <wp:anchor distT="0" distB="0" distL="114300" distR="114300" simplePos="0" relativeHeight="251685888" behindDoc="0" locked="0" layoutInCell="1" allowOverlap="1" wp14:anchorId="6D00C644" wp14:editId="51C313AA">
                 <wp:simplePos x="0" y="0"/>
                 <wp:positionH relativeFrom="column">
                   <wp:posOffset>777240</wp:posOffset>
@@ -3161,7 +4024,7 @@
           </mc:Choice>
           <mc:Fallback>
             <w:pict>
-              <v:shape w14:anchorId="7E1BCE85" id="Conector recto de flecha 24" o:spid="_x0000_s1026" type="#_x0000_t32" style="position:absolute;margin-left:61.2pt;margin-top:6pt;width:101.25pt;height:4.5pt;flip:x;z-index:251686912;visibility:visible;mso-wrap-style:square;mso-width-percent:0;mso-height-percent:0;mso-wrap-distance-left:9pt;mso-wrap-distance-top:0;mso-wrap-distance-right:9pt;mso-wrap-distance-bottom:0;mso-position-horizontal:absolute;mso-position-horizontal-relative:text;mso-position-vertical:absolute;mso-position-vertical-relative:text;mso-width-percent:0;mso-height-percent:0;mso-width-relative:margin;mso-height-relative:margin" o:gfxdata="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" strokecolor="#4472c4 [3208]" strokeweight="1.5pt">
+              <v:shape w14:anchorId="1DB19081" id="Conector recto de flecha 24" o:spid="_x0000_s1026" type="#_x0000_t32" style="position:absolute;margin-left:61.2pt;margin-top:6pt;width:101.25pt;height:4.5pt;flip:x;z-index:251685888;visibility:visible;mso-wrap-style:square;mso-width-percent:0;mso-height-percent:0;mso-wrap-distance-left:9pt;mso-wrap-distance-top:0;mso-wrap-distance-right:9pt;mso-wrap-distance-bottom:0;mso-position-horizontal:absolute;mso-position-horizontal-relative:text;mso-position-vertical:absolute;mso-position-vertical-relative:text;mso-width-percent:0;mso-height-percent:0;mso-width-relative:margin;mso-height-relative:margin" o:gfxdata="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" strokecolor="#4472c4 [3208]" strokeweight="1.5pt">
                 <v:stroke endarrow="block" joinstyle="miter"/>
               </v:shape>
             </w:pict>
@@ -3241,7 +4104,6 @@
     </w:p>
     <w:p>
       <w:r>
-        <w:lastRenderedPageBreak/>
         <w:t xml:space="preserve">Nota </w:t>
       </w:r>
       <w:r>
@@ -3252,7 +4114,7 @@
         <mc:AlternateContent>
           <mc:Choice Requires="wps">
             <w:drawing>
-              <wp:anchor distT="0" distB="0" distL="114300" distR="114300" simplePos="0" relativeHeight="251694080" behindDoc="0" locked="0" layoutInCell="1" allowOverlap="1" wp14:anchorId="053A0C6B" wp14:editId="1EFB0B9D">
+              <wp:anchor distT="0" distB="0" distL="114300" distR="114300" simplePos="0" relativeHeight="251693056" behindDoc="0" locked="0" layoutInCell="1" allowOverlap="1" wp14:anchorId="053A0C6B" wp14:editId="1EFB0B9D">
                 <wp:simplePos x="0" y="0"/>
                 <wp:positionH relativeFrom="rightMargin">
                   <wp:posOffset>-5400040</wp:posOffset>
@@ -3338,7 +4200,7 @@
           </mc:Choice>
           <mc:Fallback>
             <w:pict>
-              <v:shape w14:anchorId="053A0C6B" id="Cuadro de texto 30" o:spid="_x0000_s1033" type="#_x0000_t202" style="position:absolute;margin-left:-425.2pt;margin-top:0;width:24.75pt;height:18pt;z-index:251694080;visibility:visible;mso-wrap-style:square;mso-width-percent:0;mso-height-percent:0;mso-wrap-distance-left:9pt;mso-wrap-distance-top:0;mso-wrap-distance-right:9pt;mso-wrap-distance-bottom:0;mso-position-horizontal:absolute;mso-position-horizontal-relative:right-margin-area;mso-position-vertical:absolute;mso-position-vertical-relative:text;mso-width-percent:0;mso-height-percent:0;mso-width-relative:margin;mso-height-relative:margin;v-text-anchor:top" o:gfxdata="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" fillcolor="#ffc000" strokeweight=".5pt">
+              <v:shape w14:anchorId="053A0C6B" id="Cuadro de texto 30" o:spid="_x0000_s1049" type="#_x0000_t202" style="position:absolute;margin-left:-425.2pt;margin-top:0;width:24.75pt;height:18pt;z-index:251693056;visibility:visible;mso-wrap-style:square;mso-width-percent:0;mso-height-percent:0;mso-wrap-distance-left:9pt;mso-wrap-distance-top:0;mso-wrap-distance-right:9pt;mso-wrap-distance-bottom:0;mso-position-horizontal:absolute;mso-position-horizontal-relative:right-margin-area;mso-position-vertical:absolute;mso-position-vertical-relative:text;mso-width-percent:0;mso-height-percent:0;mso-width-relative:margin;mso-height-relative:margin;v-text-anchor:top" o:gfxdata="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" fillcolor="#ffc000" strokeweight=".5pt">
                 <v:textbox>
                   <w:txbxContent>
                     <w:p>
@@ -3377,8 +4239,9 @@
           <w:noProof/>
           <w:lang w:eastAsia="es-EC"/>
         </w:rPr>
+        <w:lastRenderedPageBreak/>
         <w:drawing>
-          <wp:anchor distT="0" distB="0" distL="114300" distR="114300" simplePos="0" relativeHeight="251696128" behindDoc="1" locked="0" layoutInCell="1" allowOverlap="1" wp14:anchorId="423A5143" wp14:editId="524C4FE7">
+          <wp:anchor distT="0" distB="0" distL="114300" distR="114300" simplePos="0" relativeHeight="251695104" behindDoc="1" locked="0" layoutInCell="1" allowOverlap="1" wp14:anchorId="423A5143" wp14:editId="524C4FE7">
             <wp:simplePos x="0" y="0"/>
             <wp:positionH relativeFrom="margin">
               <wp:posOffset>-499110</wp:posOffset>
@@ -3403,7 +4266,7 @@
                     </pic:cNvPicPr>
                   </pic:nvPicPr>
                   <pic:blipFill rotWithShape="1">
-                    <a:blip r:embed="rId10">
+                    <a:blip r:embed="rId12">
                       <a:extLst>
                         <a:ext uri="{28A0092B-C50C-407E-A947-70E740481C1C}">
                           <a14:useLocalDpi xmlns:a14="http://schemas.microsoft.com/office/drawing/2010/main" val="0"/>
@@ -3459,7 +4322,7 @@
         <mc:AlternateContent>
           <mc:Choice Requires="wps">
             <w:drawing>
-              <wp:anchor distT="0" distB="0" distL="114300" distR="114300" simplePos="0" relativeHeight="251701248" behindDoc="0" locked="0" layoutInCell="1" allowOverlap="1" wp14:anchorId="6A043A1B" wp14:editId="3F360A28">
+              <wp:anchor distT="0" distB="0" distL="114300" distR="114300" simplePos="0" relativeHeight="251700224" behindDoc="0" locked="0" layoutInCell="1" allowOverlap="1" wp14:anchorId="6A043A1B" wp14:editId="3F360A28">
                 <wp:simplePos x="0" y="0"/>
                 <wp:positionH relativeFrom="column">
                   <wp:posOffset>2205990</wp:posOffset>
@@ -3517,7 +4380,7 @@
           </mc:Choice>
           <mc:Fallback>
             <w:pict>
-              <v:shape w14:anchorId="194D3ADF" id="Conector recto de flecha 34" o:spid="_x0000_s1026" type="#_x0000_t32" style="position:absolute;margin-left:173.7pt;margin-top:3.45pt;width:43.5pt;height:97.5pt;flip:y;z-index:251701248;visibility:visible;mso-wrap-style:square;mso-width-percent:0;mso-height-percent:0;mso-wrap-distance-left:9pt;mso-wrap-distance-top:0;mso-wrap-distance-right:9pt;mso-wrap-distance-bottom:0;mso-position-horizontal:absolute;mso-position-horizontal-relative:text;mso-position-vertical:absolute;mso-position-vertical-relative:text;mso-width-percent:0;mso-height-percent:0;mso-width-relative:margin;mso-height-relative:margin" o:gfxdata="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" strokecolor="#4472c4 [3208]" strokeweight="1.5pt">
+              <v:shape w14:anchorId="751C4C3B" id="Conector recto de flecha 34" o:spid="_x0000_s1026" type="#_x0000_t32" style="position:absolute;margin-left:173.7pt;margin-top:3.45pt;width:43.5pt;height:97.5pt;flip:y;z-index:251700224;visibility:visible;mso-wrap-style:square;mso-width-percent:0;mso-height-percent:0;mso-wrap-distance-left:9pt;mso-wrap-distance-top:0;mso-wrap-distance-right:9pt;mso-wrap-distance-bottom:0;mso-position-horizontal:absolute;mso-position-horizontal-relative:text;mso-position-vertical:absolute;mso-position-vertical-relative:text;mso-width-percent:0;mso-height-percent:0;mso-width-relative:margin;mso-height-relative:margin" o:gfxdata="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" strokecolor="#4472c4 [3208]" strokeweight="1.5pt">
                 <v:stroke endarrow="block" joinstyle="miter"/>
               </v:shape>
             </w:pict>
@@ -3530,7 +4393,7 @@
           <w:lang w:eastAsia="es-EC"/>
         </w:rPr>
         <w:drawing>
-          <wp:anchor distT="0" distB="0" distL="114300" distR="114300" simplePos="0" relativeHeight="251699200" behindDoc="0" locked="0" layoutInCell="1" allowOverlap="1" wp14:anchorId="17306D09" wp14:editId="37D3B734">
+          <wp:anchor distT="0" distB="0" distL="114300" distR="114300" simplePos="0" relativeHeight="251698176" behindDoc="0" locked="0" layoutInCell="1" allowOverlap="1" wp14:anchorId="17306D09" wp14:editId="37D3B734">
             <wp:simplePos x="0" y="0"/>
             <wp:positionH relativeFrom="margin">
               <wp:posOffset>2777490</wp:posOffset>
@@ -3555,7 +4418,7 @@
                     </pic:cNvPicPr>
                   </pic:nvPicPr>
                   <pic:blipFill>
-                    <a:blip r:embed="rId11">
+                    <a:blip r:embed="rId13">
                       <a:extLst>
                         <a:ext uri="{28A0092B-C50C-407E-A947-70E740481C1C}">
                           <a14:useLocalDpi xmlns:a14="http://schemas.microsoft.com/office/drawing/2010/main" val="0"/>
@@ -3602,7 +4465,7 @@
         <mc:AlternateContent>
           <mc:Choice Requires="wps">
             <w:drawing>
-              <wp:anchor distT="0" distB="0" distL="114300" distR="114300" simplePos="0" relativeHeight="251726848" behindDoc="0" locked="0" layoutInCell="1" allowOverlap="1" wp14:anchorId="05E99009" wp14:editId="6C474BE2">
+              <wp:anchor distT="0" distB="0" distL="114300" distR="114300" simplePos="0" relativeHeight="251725824" behindDoc="0" locked="0" layoutInCell="1" allowOverlap="1" wp14:anchorId="05E99009" wp14:editId="6C474BE2">
                 <wp:simplePos x="0" y="0"/>
                 <wp:positionH relativeFrom="rightMargin">
                   <wp:posOffset>-1212850</wp:posOffset>
@@ -3688,7 +4551,7 @@
           </mc:Choice>
           <mc:Fallback>
             <w:pict>
-              <v:shape w14:anchorId="05E99009" id="Cuadro de texto 51" o:spid="_x0000_s1034" type="#_x0000_t202" style="position:absolute;margin-left:-95.5pt;margin-top:12.45pt;width:24.75pt;height:18pt;z-index:251726848;visibility:visible;mso-wrap-style:square;mso-width-percent:0;mso-height-percent:0;mso-wrap-distance-left:9pt;mso-wrap-distance-top:0;mso-wrap-distance-right:9pt;mso-wrap-distance-bottom:0;mso-position-horizontal:absolute;mso-position-horizontal-relative:right-margin-area;mso-position-vertical:absolute;mso-position-vertical-relative:text;mso-width-percent:0;mso-height-percent:0;mso-width-relative:margin;mso-height-relative:margin;v-text-anchor:top" o:gfxdata="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" fillcolor="#ffc000" strokeweight=".5pt">
+              <v:shape w14:anchorId="05E99009" id="Cuadro de texto 51" o:spid="_x0000_s1050" type="#_x0000_t202" style="position:absolute;margin-left:-95.5pt;margin-top:12.45pt;width:24.75pt;height:18pt;z-index:251725824;visibility:visible;mso-wrap-style:square;mso-width-percent:0;mso-height-percent:0;mso-wrap-distance-left:9pt;mso-wrap-distance-top:0;mso-wrap-distance-right:9pt;mso-wrap-distance-bottom:0;mso-position-horizontal:absolute;mso-position-horizontal-relative:right-margin-area;mso-position-vertical:absolute;mso-position-vertical-relative:text;mso-width-percent:0;mso-height-percent:0;mso-width-relative:margin;mso-height-relative:margin;v-text-anchor:top" o:gfxdata="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" fillcolor="#ffc000" strokeweight=".5pt">
                 <v:textbox>
                   <w:txbxContent>
                     <w:p>
@@ -3723,7 +4586,7 @@
         <mc:AlternateContent>
           <mc:Choice Requires="wps">
             <w:drawing>
-              <wp:anchor distT="0" distB="0" distL="114300" distR="114300" simplePos="0" relativeHeight="251698176" behindDoc="0" locked="0" layoutInCell="1" allowOverlap="1" wp14:anchorId="24A8BA7B" wp14:editId="7806C8E9">
+              <wp:anchor distT="0" distB="0" distL="114300" distR="114300" simplePos="0" relativeHeight="251697152" behindDoc="0" locked="0" layoutInCell="1" allowOverlap="1" wp14:anchorId="24A8BA7B" wp14:editId="7806C8E9">
                 <wp:simplePos x="0" y="0"/>
                 <wp:positionH relativeFrom="column">
                   <wp:posOffset>-441325</wp:posOffset>
@@ -3785,7 +4648,7 @@
           </mc:Choice>
           <mc:Fallback>
             <w:pict>
-              <v:shape w14:anchorId="078E69F7" id="Marco 32" o:spid="_x0000_s1026" style="position:absolute;margin-left:-34.75pt;margin-top:24.45pt;width:210pt;height:18.75pt;z-index:251698176;visibility:visible;mso-wrap-style:square;mso-width-percent:0;mso-height-percent:0;mso-wrap-distance-left:9pt;mso-wrap-distance-top:0;mso-wrap-distance-right:9pt;mso-wrap-distance-bottom:0;mso-position-horizontal:absolute;mso-position-horizontal-relative:text;mso-position-vertical:absolute;mso-position-vertical-relative:text;mso-width-percent:0;mso-height-percent:0;mso-width-relative:margin;mso-height-relative:margin;v-text-anchor:middle" coordsize="2667000,238125" o:gfxdata="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" path="m,l2667000,r,238125l,238125,,xm29766,29766r,178593l2637234,208359r,-178593l29766,29766xe" fillcolor="#5b9bd5 [3204]" strokecolor="#1f4d78 [1604]" strokeweight="1pt">
+              <v:shape w14:anchorId="0C678AA1" id="Marco 32" o:spid="_x0000_s1026" style="position:absolute;margin-left:-34.75pt;margin-top:24.45pt;width:210pt;height:18.75pt;z-index:251697152;visibility:visible;mso-wrap-style:square;mso-width-percent:0;mso-height-percent:0;mso-wrap-distance-left:9pt;mso-wrap-distance-top:0;mso-wrap-distance-right:9pt;mso-wrap-distance-bottom:0;mso-position-horizontal:absolute;mso-position-horizontal-relative:text;mso-position-vertical:absolute;mso-position-vertical-relative:text;mso-width-percent:0;mso-height-percent:0;mso-width-relative:margin;mso-height-relative:margin;v-text-anchor:middle" coordsize="2667000,238125" o:gfxdata="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" path="m,l2667000,r,238125l,238125,,xm29766,29766r,178593l2637234,208359r,-178593l29766,29766xe" fillcolor="#5b9bd5 [3204]" strokecolor="#1f4d78 [1604]" strokeweight="1pt">
                 <v:stroke joinstyle="miter"/>
                 <v:path arrowok="t" o:connecttype="custom" o:connectlocs="0,0;2667000,0;2667000,238125;0,238125;0,0;29766,29766;29766,208359;2637234,208359;2637234,29766;29766,29766" o:connectangles="0,0,0,0,0,0,0,0,0,0"/>
               </v:shape>
@@ -3803,7 +4666,7 @@
         <mc:AlternateContent>
           <mc:Choice Requires="wps">
             <w:drawing>
-              <wp:anchor distT="0" distB="0" distL="114300" distR="114300" simplePos="0" relativeHeight="251703296" behindDoc="0" locked="0" layoutInCell="1" allowOverlap="1" wp14:anchorId="3515D874" wp14:editId="221DA106">
+              <wp:anchor distT="0" distB="0" distL="114300" distR="114300" simplePos="0" relativeHeight="251702272" behindDoc="0" locked="0" layoutInCell="1" allowOverlap="1" wp14:anchorId="3515D874" wp14:editId="221DA106">
                 <wp:simplePos x="0" y="0"/>
                 <wp:positionH relativeFrom="rightMargin">
                   <wp:posOffset>-2828290</wp:posOffset>
@@ -3889,7 +4752,7 @@
           </mc:Choice>
           <mc:Fallback>
             <w:pict>
-              <v:shape w14:anchorId="3515D874" id="Cuadro de texto 38" o:spid="_x0000_s1035" type="#_x0000_t202" style="position:absolute;margin-left:-222.7pt;margin-top:10.45pt;width:24.75pt;height:18pt;z-index:251703296;visibility:visible;mso-wrap-style:square;mso-width-percent:0;mso-height-percent:0;mso-wrap-distance-left:9pt;mso-wrap-distance-top:0;mso-wrap-distance-right:9pt;mso-wrap-distance-bottom:0;mso-position-horizontal:absolute;mso-position-horizontal-relative:right-margin-area;mso-position-vertical:absolute;mso-position-vertical-relative:text;mso-width-percent:0;mso-height-percent:0;mso-width-relative:margin;mso-height-relative:margin;v-text-anchor:top" o:gfxdata="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" fillcolor="#ffc000" strokeweight=".5pt">
+              <v:shape w14:anchorId="3515D874" id="Cuadro de texto 38" o:spid="_x0000_s1051" type="#_x0000_t202" style="position:absolute;margin-left:-222.7pt;margin-top:10.45pt;width:24.75pt;height:18pt;z-index:251702272;visibility:visible;mso-wrap-style:square;mso-width-percent:0;mso-height-percent:0;mso-wrap-distance-left:9pt;mso-wrap-distance-top:0;mso-wrap-distance-right:9pt;mso-wrap-distance-bottom:0;mso-position-horizontal:absolute;mso-position-horizontal-relative:right-margin-area;mso-position-vertical:absolute;mso-position-vertical-relative:text;mso-width-percent:0;mso-height-percent:0;mso-width-relative:margin;mso-height-relative:margin;v-text-anchor:top" o:gfxdata="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" fillcolor="#ffc000" strokeweight=".5pt">
                 <v:textbox>
                   <w:txbxContent>
                     <w:p>
@@ -3924,7 +4787,7 @@
         <mc:AlternateContent>
           <mc:Choice Requires="wps">
             <w:drawing>
-              <wp:anchor distT="0" distB="0" distL="114300" distR="114300" simplePos="0" relativeHeight="251709440" behindDoc="0" locked="0" layoutInCell="1" allowOverlap="1" wp14:anchorId="0F4C01A0" wp14:editId="71E7111E">
+              <wp:anchor distT="0" distB="0" distL="114300" distR="114300" simplePos="0" relativeHeight="251708416" behindDoc="0" locked="0" layoutInCell="1" allowOverlap="1" wp14:anchorId="0F4C01A0" wp14:editId="71E7111E">
                 <wp:simplePos x="0" y="0"/>
                 <wp:positionH relativeFrom="rightMargin">
                   <wp:posOffset>501650</wp:posOffset>
@@ -4010,7 +4873,7 @@
           </mc:Choice>
           <mc:Fallback>
             <w:pict>
-              <v:shape w14:anchorId="0F4C01A0" id="Cuadro de texto 41" o:spid="_x0000_s1036" type="#_x0000_t202" style="position:absolute;margin-left:39.5pt;margin-top:22.25pt;width:24.75pt;height:18pt;z-index:251709440;visibility:visible;mso-wrap-style:square;mso-width-percent:0;mso-height-percent:0;mso-wrap-distance-left:9pt;mso-wrap-distance-top:0;mso-wrap-distance-right:9pt;mso-wrap-distance-bottom:0;mso-position-horizontal:absolute;mso-position-horizontal-relative:right-margin-area;mso-position-vertical:absolute;mso-position-vertical-relative:text;mso-width-percent:0;mso-height-percent:0;mso-width-relative:margin;mso-height-relative:margin;v-text-anchor:top" o:gfxdata="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" fillcolor="#ffc000" strokeweight=".5pt">
+              <v:shape w14:anchorId="0F4C01A0" id="Cuadro de texto 41" o:spid="_x0000_s1052" type="#_x0000_t202" style="position:absolute;margin-left:39.5pt;margin-top:22.25pt;width:24.75pt;height:18pt;z-index:251708416;visibility:visible;mso-wrap-style:square;mso-width-percent:0;mso-height-percent:0;mso-wrap-distance-left:9pt;mso-wrap-distance-top:0;mso-wrap-distance-right:9pt;mso-wrap-distance-bottom:0;mso-position-horizontal:absolute;mso-position-horizontal-relative:right-margin-area;mso-position-vertical:absolute;mso-position-vertical-relative:text;mso-width-percent:0;mso-height-percent:0;mso-width-relative:margin;mso-height-relative:margin;v-text-anchor:top" o:gfxdata="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" fillcolor="#ffc000" strokeweight=".5pt">
                 <v:textbox>
                   <w:txbxContent>
                     <w:p>
@@ -4044,7 +4907,7 @@
         <mc:AlternateContent>
           <mc:Choice Requires="wps">
             <w:drawing>
-              <wp:anchor distT="0" distB="0" distL="114300" distR="114300" simplePos="0" relativeHeight="251718656" behindDoc="0" locked="0" layoutInCell="1" allowOverlap="1" wp14:anchorId="23DA35E2" wp14:editId="0551DFEB">
+              <wp:anchor distT="0" distB="0" distL="114300" distR="114300" simplePos="0" relativeHeight="251717632" behindDoc="0" locked="0" layoutInCell="1" allowOverlap="1" wp14:anchorId="23DA35E2" wp14:editId="0551DFEB">
                 <wp:simplePos x="0" y="0"/>
                 <wp:positionH relativeFrom="column">
                   <wp:posOffset>-527685</wp:posOffset>
@@ -4455,7 +5318,7 @@
           </mc:Choice>
           <mc:Fallback>
             <w:pict>
-              <v:shape w14:anchorId="23DA35E2" id="Cuadro de texto 46" o:spid="_x0000_s1037" type="#_x0000_t202" style="position:absolute;margin-left:-41.55pt;margin-top:17pt;width:214.5pt;height:157.5pt;z-index:251718656;visibility:visible;mso-wrap-style:square;mso-width-percent:0;mso-height-percent:0;mso-wrap-distance-left:9pt;mso-wrap-distance-top:0;mso-wrap-distance-right:9pt;mso-wrap-distance-bottom:0;mso-position-horizontal:absolute;mso-position-horizontal-relative:text;mso-position-vertical:absolute;mso-position-vertical-relative:text;mso-width-percent:0;mso-height-percent:0;mso-width-relative:margin;mso-height-relative:margin;v-text-anchor:top" o:gfxdata="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" fillcolor="white [3201]" strokeweight=".5pt">
+              <v:shape w14:anchorId="23DA35E2" id="Cuadro de texto 46" o:spid="_x0000_s1053" type="#_x0000_t202" style="position:absolute;margin-left:-41.55pt;margin-top:17pt;width:214.5pt;height:157.5pt;z-index:251717632;visibility:visible;mso-wrap-style:square;mso-width-percent:0;mso-height-percent:0;mso-wrap-distance-left:9pt;mso-wrap-distance-top:0;mso-wrap-distance-right:9pt;mso-wrap-distance-bottom:0;mso-position-horizontal:absolute;mso-position-horizontal-relative:text;mso-position-vertical:absolute;mso-position-vertical-relative:text;mso-width-percent:0;mso-height-percent:0;mso-width-relative:margin;mso-height-relative:margin;v-text-anchor:top" o:gfxdata="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" fillcolor="white [3201]" strokeweight=".5pt">
                 <v:textbox>
                   <w:txbxContent>
                     <w:p>
@@ -4813,7 +5676,7 @@
         <mc:AlternateContent>
           <mc:Choice Requires="wps">
             <w:drawing>
-              <wp:anchor distT="0" distB="0" distL="114300" distR="114300" simplePos="0" relativeHeight="251705344" behindDoc="0" locked="0" layoutInCell="1" allowOverlap="1" wp14:anchorId="430A7E56" wp14:editId="049D7C57">
+              <wp:anchor distT="0" distB="0" distL="114300" distR="114300" simplePos="0" relativeHeight="251704320" behindDoc="0" locked="0" layoutInCell="1" allowOverlap="1" wp14:anchorId="430A7E56" wp14:editId="049D7C57">
                 <wp:simplePos x="0" y="0"/>
                 <wp:positionH relativeFrom="rightMargin">
                   <wp:posOffset>-2847340</wp:posOffset>
@@ -4899,7 +5762,7 @@
           </mc:Choice>
           <mc:Fallback>
             <w:pict>
-              <v:shape w14:anchorId="430A7E56" id="Cuadro de texto 39" o:spid="_x0000_s1038" type="#_x0000_t202" style="position:absolute;margin-left:-224.2pt;margin-top:13.45pt;width:24.75pt;height:18pt;z-index:251705344;visibility:visible;mso-wrap-style:square;mso-width-percent:0;mso-height-percent:0;mso-wrap-distance-left:9pt;mso-wrap-distance-top:0;mso-wrap-distance-right:9pt;mso-wrap-distance-bottom:0;mso-position-horizontal:absolute;mso-position-horizontal-relative:right-margin-area;mso-position-vertical:absolute;mso-position-vertical-relative:text;mso-width-percent:0;mso-height-percent:0;mso-width-relative:margin;mso-height-relative:margin;v-text-anchor:top" o:gfxdata="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" fillcolor="#ffc000" strokeweight=".5pt">
+              <v:shape w14:anchorId="430A7E56" id="Cuadro de texto 39" o:spid="_x0000_s1054" type="#_x0000_t202" style="position:absolute;margin-left:-224.2pt;margin-top:13.45pt;width:24.75pt;height:18pt;z-index:251704320;visibility:visible;mso-wrap-style:square;mso-width-percent:0;mso-height-percent:0;mso-wrap-distance-left:9pt;mso-wrap-distance-top:0;mso-wrap-distance-right:9pt;mso-wrap-distance-bottom:0;mso-position-horizontal:absolute;mso-position-horizontal-relative:right-margin-area;mso-position-vertical:absolute;mso-position-vertical-relative:text;mso-width-percent:0;mso-height-percent:0;mso-width-relative:margin;mso-height-relative:margin;v-text-anchor:top" o:gfxdata="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" fillcolor="#ffc000" strokeweight=".5pt">
                 <v:textbox>
                   <w:txbxContent>
                     <w:p>
@@ -4934,7 +5797,7 @@
         <mc:AlternateContent>
           <mc:Choice Requires="wps">
             <w:drawing>
-              <wp:anchor distT="0" distB="0" distL="114300" distR="114300" simplePos="0" relativeHeight="251711488" behindDoc="0" locked="0" layoutInCell="1" allowOverlap="1" wp14:anchorId="01FA89A9" wp14:editId="037FD46B">
+              <wp:anchor distT="0" distB="0" distL="114300" distR="114300" simplePos="0" relativeHeight="251710464" behindDoc="0" locked="0" layoutInCell="1" allowOverlap="1" wp14:anchorId="01FA89A9" wp14:editId="037FD46B">
                 <wp:simplePos x="0" y="0"/>
                 <wp:positionH relativeFrom="rightMargin">
                   <wp:posOffset>572135</wp:posOffset>
@@ -5020,7 +5883,7 @@
           </mc:Choice>
           <mc:Fallback>
             <w:pict>
-              <v:shape w14:anchorId="01FA89A9" id="Cuadro de texto 42" o:spid="_x0000_s1039" type="#_x0000_t202" style="position:absolute;margin-left:45.05pt;margin-top:18.75pt;width:24.75pt;height:18pt;z-index:251711488;visibility:visible;mso-wrap-style:square;mso-width-percent:0;mso-height-percent:0;mso-wrap-distance-left:9pt;mso-wrap-distance-top:0;mso-wrap-distance-right:9pt;mso-wrap-distance-bottom:0;mso-position-horizontal:absolute;mso-position-horizontal-relative:right-margin-area;mso-position-vertical:absolute;mso-position-vertical-relative:text;mso-width-percent:0;mso-height-percent:0;mso-width-relative:margin;mso-height-relative:margin;v-text-anchor:top" o:gfxdata="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" fillcolor="#ffc000" strokeweight=".5pt">
+              <v:shape w14:anchorId="01FA89A9" id="Cuadro de texto 42" o:spid="_x0000_s1055" type="#_x0000_t202" style="position:absolute;margin-left:45.05pt;margin-top:18.75pt;width:24.75pt;height:18pt;z-index:251710464;visibility:visible;mso-wrap-style:square;mso-width-percent:0;mso-height-percent:0;mso-wrap-distance-left:9pt;mso-wrap-distance-top:0;mso-wrap-distance-right:9pt;mso-wrap-distance-bottom:0;mso-position-horizontal:absolute;mso-position-horizontal-relative:right-margin-area;mso-position-vertical:absolute;mso-position-vertical-relative:text;mso-width-percent:0;mso-height-percent:0;mso-width-relative:margin;mso-height-relative:margin;v-text-anchor:top" o:gfxdata="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" fillcolor="#ffc000" strokeweight=".5pt">
                 <v:textbox>
                   <w:txbxContent>
                     <w:p>
@@ -5055,7 +5918,7 @@
         <mc:AlternateContent>
           <mc:Choice Requires="wps">
             <w:drawing>
-              <wp:anchor distT="0" distB="0" distL="114300" distR="114300" simplePos="0" relativeHeight="251707392" behindDoc="0" locked="0" layoutInCell="1" allowOverlap="1" wp14:anchorId="65FB99F7" wp14:editId="004E9125">
+              <wp:anchor distT="0" distB="0" distL="114300" distR="114300" simplePos="0" relativeHeight="251706368" behindDoc="0" locked="0" layoutInCell="1" allowOverlap="1" wp14:anchorId="65FB99F7" wp14:editId="004E9125">
                 <wp:simplePos x="0" y="0"/>
                 <wp:positionH relativeFrom="rightMargin">
                   <wp:posOffset>-2799715</wp:posOffset>
@@ -5141,7 +6004,7 @@
           </mc:Choice>
           <mc:Fallback>
             <w:pict>
-              <v:shape w14:anchorId="65FB99F7" id="Cuadro de texto 40" o:spid="_x0000_s1040" type="#_x0000_t202" style="position:absolute;margin-left:-220.45pt;margin-top:6.7pt;width:24.75pt;height:18pt;z-index:251707392;visibility:visible;mso-wrap-style:square;mso-width-percent:0;mso-height-percent:0;mso-wrap-distance-left:9pt;mso-wrap-distance-top:0;mso-wrap-distance-right:9pt;mso-wrap-distance-bottom:0;mso-position-horizontal:absolute;mso-position-horizontal-relative:right-margin-area;mso-position-vertical:absolute;mso-position-vertical-relative:text;mso-width-percent:0;mso-height-percent:0;mso-width-relative:margin;mso-height-relative:margin;v-text-anchor:top" o:gfxdata="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" fillcolor="#ffc000" strokeweight=".5pt">
+              <v:shape w14:anchorId="65FB99F7" id="Cuadro de texto 40" o:spid="_x0000_s1056" type="#_x0000_t202" style="position:absolute;margin-left:-220.45pt;margin-top:6.7pt;width:24.75pt;height:18pt;z-index:251706368;visibility:visible;mso-wrap-style:square;mso-width-percent:0;mso-height-percent:0;mso-wrap-distance-left:9pt;mso-wrap-distance-top:0;mso-wrap-distance-right:9pt;mso-wrap-distance-bottom:0;mso-position-horizontal:absolute;mso-position-horizontal-relative:right-margin-area;mso-position-vertical:absolute;mso-position-vertical-relative:text;mso-width-percent:0;mso-height-percent:0;mso-width-relative:margin;mso-height-relative:margin;v-text-anchor:top" o:gfxdata="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" fillcolor="#ffc000" strokeweight=".5pt">
                 <v:textbox>
                   <w:txbxContent>
                     <w:p>
@@ -5176,7 +6039,7 @@
         <mc:AlternateContent>
           <mc:Choice Requires="wps">
             <w:drawing>
-              <wp:anchor distT="0" distB="0" distL="114300" distR="114300" simplePos="0" relativeHeight="251721728" behindDoc="0" locked="0" layoutInCell="1" allowOverlap="1" wp14:anchorId="4D961827" wp14:editId="1229637E">
+              <wp:anchor distT="0" distB="0" distL="114300" distR="114300" simplePos="0" relativeHeight="251720704" behindDoc="0" locked="0" layoutInCell="1" allowOverlap="1" wp14:anchorId="4D961827" wp14:editId="1229637E">
                 <wp:simplePos x="0" y="0"/>
                 <wp:positionH relativeFrom="rightMargin">
                   <wp:posOffset>-5714365</wp:posOffset>
@@ -5262,7 +6125,7 @@
           </mc:Choice>
           <mc:Fallback>
             <w:pict>
-              <v:shape w14:anchorId="4D961827" id="Cuadro de texto 48" o:spid="_x0000_s1041" type="#_x0000_t202" style="position:absolute;margin-left:-449.95pt;margin-top:23.25pt;width:24.75pt;height:18pt;z-index:251721728;visibility:visible;mso-wrap-style:square;mso-width-percent:0;mso-height-percent:0;mso-wrap-distance-left:9pt;mso-wrap-distance-top:0;mso-wrap-distance-right:9pt;mso-wrap-distance-bottom:0;mso-position-horizontal:absolute;mso-position-horizontal-relative:right-margin-area;mso-position-vertical:absolute;mso-position-vertical-relative:text;mso-width-percent:0;mso-height-percent:0;mso-width-relative:margin;mso-height-relative:margin;v-text-anchor:top" o:gfxdata="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" fillcolor="#ffc000" strokeweight=".5pt">
+              <v:shape w14:anchorId="4D961827" id="Cuadro de texto 48" o:spid="_x0000_s1057" type="#_x0000_t202" style="position:absolute;margin-left:-449.95pt;margin-top:23.25pt;width:24.75pt;height:18pt;z-index:251720704;visibility:visible;mso-wrap-style:square;mso-width-percent:0;mso-height-percent:0;mso-wrap-distance-left:9pt;mso-wrap-distance-top:0;mso-wrap-distance-right:9pt;mso-wrap-distance-bottom:0;mso-position-horizontal:absolute;mso-position-horizontal-relative:right-margin-area;mso-position-vertical:absolute;mso-position-vertical-relative:text;mso-width-percent:0;mso-height-percent:0;mso-width-relative:margin;mso-height-relative:margin;v-text-anchor:top" o:gfxdata="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" fillcolor="#ffc000" strokeweight=".5pt">
                 <v:textbox>
                   <w:txbxContent>
                     <w:p>
@@ -5294,7 +6157,7 @@
           <w:lang w:eastAsia="es-EC"/>
         </w:rPr>
         <w:drawing>
-          <wp:anchor distT="0" distB="0" distL="114300" distR="114300" simplePos="0" relativeHeight="251719680" behindDoc="0" locked="0" layoutInCell="1" allowOverlap="1" wp14:anchorId="396DC0F4" wp14:editId="42903498">
+          <wp:anchor distT="0" distB="0" distL="114300" distR="114300" simplePos="0" relativeHeight="251718656" behindDoc="0" locked="0" layoutInCell="1" allowOverlap="1" wp14:anchorId="396DC0F4" wp14:editId="42903498">
             <wp:simplePos x="0" y="0"/>
             <wp:positionH relativeFrom="margin">
               <wp:align>left</wp:align>
@@ -5319,7 +6182,7 @@
                     </pic:cNvPicPr>
                   </pic:nvPicPr>
                   <pic:blipFill>
-                    <a:blip r:embed="rId12">
+                    <a:blip r:embed="rId14">
                       <a:extLst>
                         <a:ext uri="{28A0092B-C50C-407E-A947-70E740481C1C}">
                           <a14:useLocalDpi xmlns:a14="http://schemas.microsoft.com/office/drawing/2010/main" val="0"/>
@@ -5364,7 +6227,7 @@
         <mc:AlternateContent>
           <mc:Choice Requires="wps">
             <w:drawing>
-              <wp:anchor distT="0" distB="0" distL="114300" distR="114300" simplePos="0" relativeHeight="251715584" behindDoc="0" locked="0" layoutInCell="1" allowOverlap="1" wp14:anchorId="7F5F8321" wp14:editId="0E3675A3">
+              <wp:anchor distT="0" distB="0" distL="114300" distR="114300" simplePos="0" relativeHeight="251714560" behindDoc="0" locked="0" layoutInCell="1" allowOverlap="1" wp14:anchorId="7F5F8321" wp14:editId="0E3675A3">
                 <wp:simplePos x="0" y="0"/>
                 <wp:positionH relativeFrom="margin">
                   <wp:align>right</wp:align>
@@ -5450,7 +6313,7 @@
           </mc:Choice>
           <mc:Fallback>
             <w:pict>
-              <v:shape w14:anchorId="7F5F8321" id="Cuadro de texto 44" o:spid="_x0000_s1042" type="#_x0000_t202" style="position:absolute;margin-left:-26.45pt;margin-top:10.5pt;width:24.75pt;height:18pt;z-index:251715584;visibility:visible;mso-wrap-style:square;mso-width-percent:0;mso-height-percent:0;mso-wrap-distance-left:9pt;mso-wrap-distance-top:0;mso-wrap-distance-right:9pt;mso-wrap-distance-bottom:0;mso-position-horizontal:right;mso-position-horizontal-relative:margin;mso-position-vertical:absolute;mso-position-vertical-relative:text;mso-width-percent:0;mso-height-percent:0;mso-width-relative:margin;mso-height-relative:margin;v-text-anchor:top" o:gfxdata="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" fillcolor="#ffc000" strokeweight=".5pt">
+              <v:shape w14:anchorId="7F5F8321" id="Cuadro de texto 44" o:spid="_x0000_s1058" type="#_x0000_t202" style="position:absolute;margin-left:-26.45pt;margin-top:10.5pt;width:24.75pt;height:18pt;z-index:251714560;visibility:visible;mso-wrap-style:square;mso-width-percent:0;mso-height-percent:0;mso-wrap-distance-left:9pt;mso-wrap-distance-top:0;mso-wrap-distance-right:9pt;mso-wrap-distance-bottom:0;mso-position-horizontal:right;mso-position-horizontal-relative:margin;mso-position-vertical:absolute;mso-position-vertical-relative:text;mso-width-percent:0;mso-height-percent:0;mso-width-relative:margin;mso-height-relative:margin;v-text-anchor:top" o:gfxdata="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" fillcolor="#ffc000" strokeweight=".5pt">
                 <v:textbox>
                   <w:txbxContent>
                     <w:p>
@@ -5482,7 +6345,7 @@
         <mc:AlternateContent>
           <mc:Choice Requires="wps">
             <w:drawing>
-              <wp:anchor distT="0" distB="0" distL="114300" distR="114300" simplePos="0" relativeHeight="251713536" behindDoc="0" locked="0" layoutInCell="1" allowOverlap="1" wp14:anchorId="5A4BB060" wp14:editId="24BA3BA0">
+              <wp:anchor distT="0" distB="0" distL="114300" distR="114300" simplePos="0" relativeHeight="251712512" behindDoc="0" locked="0" layoutInCell="1" allowOverlap="1" wp14:anchorId="5A4BB060" wp14:editId="24BA3BA0">
                 <wp:simplePos x="0" y="0"/>
                 <wp:positionH relativeFrom="margin">
                   <wp:align>center</wp:align>
@@ -5568,7 +6431,7 @@
           </mc:Choice>
           <mc:Fallback>
             <w:pict>
-              <v:shape w14:anchorId="5A4BB060" id="Cuadro de texto 43" o:spid="_x0000_s1043" type="#_x0000_t202" style="position:absolute;margin-left:0;margin-top:3.75pt;width:24.75pt;height:18pt;z-index:251713536;visibility:visible;mso-wrap-style:square;mso-width-percent:0;mso-height-percent:0;mso-wrap-distance-left:9pt;mso-wrap-distance-top:0;mso-wrap-distance-right:9pt;mso-wrap-distance-bottom:0;mso-position-horizontal:center;mso-position-horizontal-relative:margin;mso-position-vertical:absolute;mso-position-vertical-relative:text;mso-width-percent:0;mso-height-percent:0;mso-width-relative:margin;mso-height-relative:margin;v-text-anchor:top" o:gfxdata="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" fillcolor="#ffc000" strokeweight=".5pt">
+              <v:shape w14:anchorId="5A4BB060" id="Cuadro de texto 43" o:spid="_x0000_s1059" type="#_x0000_t202" style="position:absolute;margin-left:0;margin-top:3.75pt;width:24.75pt;height:18pt;z-index:251712512;visibility:visible;mso-wrap-style:square;mso-width-percent:0;mso-height-percent:0;mso-wrap-distance-left:9pt;mso-wrap-distance-top:0;mso-wrap-distance-right:9pt;mso-wrap-distance-bottom:0;mso-position-horizontal:center;mso-position-horizontal-relative:margin;mso-position-vertical:absolute;mso-position-vertical-relative:text;mso-width-percent:0;mso-height-percent:0;mso-width-relative:margin;mso-height-relative:margin;v-text-anchor:top" o:gfxdata="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" fillcolor="#ffc000" strokeweight=".5pt">
                 <v:textbox>
                   <w:txbxContent>
                     <w:p>
@@ -5603,7 +6466,7 @@
         <mc:AlternateContent>
           <mc:Choice Requires="wps">
             <w:drawing>
-              <wp:anchor distT="0" distB="0" distL="114300" distR="114300" simplePos="0" relativeHeight="251717632" behindDoc="0" locked="0" layoutInCell="1" allowOverlap="1" wp14:anchorId="6CCC25CB" wp14:editId="6ED2BD53">
+              <wp:anchor distT="0" distB="0" distL="114300" distR="114300" simplePos="0" relativeHeight="251716608" behindDoc="0" locked="0" layoutInCell="1" allowOverlap="1" wp14:anchorId="6CCC25CB" wp14:editId="6ED2BD53">
                 <wp:simplePos x="0" y="0"/>
                 <wp:positionH relativeFrom="rightMargin">
                   <wp:posOffset>-1736725</wp:posOffset>
@@ -5689,7 +6552,7 @@
           </mc:Choice>
           <mc:Fallback>
             <w:pict>
-              <v:shape w14:anchorId="6CCC25CB" id="Cuadro de texto 45" o:spid="_x0000_s1044" type="#_x0000_t202" style="position:absolute;margin-left:-136.75pt;margin-top:7.5pt;width:24.75pt;height:18pt;z-index:251717632;visibility:visible;mso-wrap-style:square;mso-width-percent:0;mso-height-percent:0;mso-wrap-distance-left:9pt;mso-wrap-distance-top:0;mso-wrap-distance-right:9pt;mso-wrap-distance-bottom:0;mso-position-horizontal:absolute;mso-position-horizontal-relative:right-margin-area;mso-position-vertical:absolute;mso-position-vertical-relative:text;mso-width-percent:0;mso-height-percent:0;mso-width-relative:margin;mso-height-relative:margin;v-text-anchor:top" o:gfxdata="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" fillcolor="#ffc000" strokeweight=".5pt">
+              <v:shape w14:anchorId="6CCC25CB" id="Cuadro de texto 45" o:spid="_x0000_s1060" type="#_x0000_t202" style="position:absolute;margin-left:-136.75pt;margin-top:7.5pt;width:24.75pt;height:18pt;z-index:251716608;visibility:visible;mso-wrap-style:square;mso-width-percent:0;mso-height-percent:0;mso-wrap-distance-left:9pt;mso-wrap-distance-top:0;mso-wrap-distance-right:9pt;mso-wrap-distance-bottom:0;mso-position-horizontal:absolute;mso-position-horizontal-relative:right-margin-area;mso-position-vertical:absolute;mso-position-vertical-relative:text;mso-width-percent:0;mso-height-percent:0;mso-width-relative:margin;mso-height-relative:margin;v-text-anchor:top" o:gfxdata="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" fillcolor="#ffc000" strokeweight=".5pt">
                 <v:textbox>
                   <w:txbxContent>
                     <w:p>
@@ -5722,7 +6585,7 @@
           <w:lang w:eastAsia="es-EC"/>
         </w:rPr>
         <w:drawing>
-          <wp:anchor distT="0" distB="0" distL="114300" distR="114300" simplePos="0" relativeHeight="251724800" behindDoc="0" locked="0" layoutInCell="1" allowOverlap="1" wp14:anchorId="7E0C6026" wp14:editId="3BD17C0E">
+          <wp:anchor distT="0" distB="0" distL="114300" distR="114300" simplePos="0" relativeHeight="251723776" behindDoc="0" locked="0" layoutInCell="1" allowOverlap="1" wp14:anchorId="7E0C6026" wp14:editId="3BD17C0E">
             <wp:simplePos x="0" y="0"/>
             <wp:positionH relativeFrom="margin">
               <wp:align>left</wp:align>
@@ -5747,7 +6610,7 @@
                     </pic:cNvPicPr>
                   </pic:nvPicPr>
                   <pic:blipFill>
-                    <a:blip r:embed="rId13">
+                    <a:blip r:embed="rId15">
                       <a:extLst>
                         <a:ext uri="{28A0092B-C50C-407E-A947-70E740481C1C}">
                           <a14:useLocalDpi xmlns:a14="http://schemas.microsoft.com/office/drawing/2010/main" val="0"/>
@@ -5792,7 +6655,7 @@
         <mc:AlternateContent>
           <mc:Choice Requires="wps">
             <w:drawing>
-              <wp:anchor distT="0" distB="0" distL="114300" distR="114300" simplePos="0" relativeHeight="251723776" behindDoc="0" locked="0" layoutInCell="1" allowOverlap="1" wp14:anchorId="6A173A7F" wp14:editId="182C0B5B">
+              <wp:anchor distT="0" distB="0" distL="114300" distR="114300" simplePos="0" relativeHeight="251722752" behindDoc="0" locked="0" layoutInCell="1" allowOverlap="1" wp14:anchorId="6A173A7F" wp14:editId="182C0B5B">
                 <wp:simplePos x="0" y="0"/>
                 <wp:positionH relativeFrom="leftMargin">
                   <wp:align>right</wp:align>
@@ -5878,7 +6741,7 @@
           </mc:Choice>
           <mc:Fallback>
             <w:pict>
-              <v:shape w14:anchorId="6A173A7F" id="Cuadro de texto 49" o:spid="_x0000_s1045" type="#_x0000_t202" style="position:absolute;margin-left:-26.45pt;margin-top:19.45pt;width:24.75pt;height:18pt;z-index:251723776;visibility:visible;mso-wrap-style:square;mso-width-percent:0;mso-height-percent:0;mso-wrap-distance-left:9pt;mso-wrap-distance-top:0;mso-wrap-distance-right:9pt;mso-wrap-distance-bottom:0;mso-position-horizontal:right;mso-position-horizontal-relative:left-margin-area;mso-position-vertical:absolute;mso-position-vertical-relative:text;mso-width-percent:0;mso-height-percent:0;mso-width-relative:margin;mso-height-relative:margin;v-text-anchor:top" o:gfxdata="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" fillcolor="#ffc000" strokeweight=".5pt">
+              <v:shape w14:anchorId="6A173A7F" id="Cuadro de texto 49" o:spid="_x0000_s1061" type="#_x0000_t202" style="position:absolute;margin-left:-26.45pt;margin-top:19.45pt;width:24.75pt;height:18pt;z-index:251722752;visibility:visible;mso-wrap-style:square;mso-width-percent:0;mso-height-percent:0;mso-wrap-distance-left:9pt;mso-wrap-distance-top:0;mso-wrap-distance-right:9pt;mso-wrap-distance-bottom:0;mso-position-horizontal:right;mso-position-horizontal-relative:left-margin-area;mso-position-vertical:absolute;mso-position-vertical-relative:text;mso-width-percent:0;mso-height-percent:0;mso-width-relative:margin;mso-height-relative:margin;v-text-anchor:top" o:gfxdata="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" fillcolor="#ffc000" strokeweight=".5pt">
                 <v:textbox>
                   <w:txbxContent>
                     <w:p>
@@ -5920,8 +6783,9 @@
           <w:noProof/>
           <w:lang w:eastAsia="es-EC"/>
         </w:rPr>
+        <w:lastRenderedPageBreak/>
         <w:drawing>
-          <wp:anchor distT="0" distB="0" distL="114300" distR="114300" simplePos="0" relativeHeight="251729920" behindDoc="0" locked="0" layoutInCell="1" allowOverlap="1" wp14:anchorId="2B09BAF9" wp14:editId="2F569DCD">
+          <wp:anchor distT="0" distB="0" distL="114300" distR="114300" simplePos="0" relativeHeight="251728896" behindDoc="0" locked="0" layoutInCell="1" allowOverlap="1" wp14:anchorId="2B09BAF9" wp14:editId="2F569DCD">
             <wp:simplePos x="0" y="0"/>
             <wp:positionH relativeFrom="margin">
               <wp:posOffset>386715</wp:posOffset>
@@ -5946,7 +6810,7 @@
                     </pic:cNvPicPr>
                   </pic:nvPicPr>
                   <pic:blipFill>
-                    <a:blip r:embed="rId14" cstate="print">
+                    <a:blip r:embed="rId16" cstate="print">
                       <a:extLst>
                         <a:ext uri="{28A0092B-C50C-407E-A947-70E740481C1C}">
                           <a14:useLocalDpi xmlns:a14="http://schemas.microsoft.com/office/drawing/2010/main" val="0"/>
@@ -5989,7 +6853,7 @@
           <w:lang w:eastAsia="es-EC"/>
         </w:rPr>
         <w:drawing>
-          <wp:anchor distT="0" distB="0" distL="114300" distR="114300" simplePos="0" relativeHeight="251727872" behindDoc="0" locked="0" layoutInCell="1" allowOverlap="1" wp14:anchorId="28F095EB" wp14:editId="30B4270C">
+          <wp:anchor distT="0" distB="0" distL="114300" distR="114300" simplePos="0" relativeHeight="251726848" behindDoc="0" locked="0" layoutInCell="1" allowOverlap="1" wp14:anchorId="28F095EB" wp14:editId="30B4270C">
             <wp:simplePos x="0" y="0"/>
             <wp:positionH relativeFrom="margin">
               <wp:align>right</wp:align>
@@ -6014,7 +6878,7 @@
                     </pic:cNvPicPr>
                   </pic:nvPicPr>
                   <pic:blipFill>
-                    <a:blip r:embed="rId15" cstate="print">
+                    <a:blip r:embed="rId17" cstate="print">
                       <a:extLst>
                         <a:ext uri="{28A0092B-C50C-407E-A947-70E740481C1C}">
                           <a14:useLocalDpi xmlns:a14="http://schemas.microsoft.com/office/drawing/2010/main" val="0"/>
@@ -6064,7 +6928,6 @@
     <w:p/>
     <w:p/>
     <w:p/>
-    <w:p/>
     <w:p>
       <w:r>
         <w:t>Si todo esta correcto se le enviara de nuevo a la ventana de Lista de Mantenimiento.</w:t>
@@ -6082,9 +6945,8 @@
           <w:noProof/>
           <w:lang w:eastAsia="es-EC"/>
         </w:rPr>
-        <w:lastRenderedPageBreak/>
         <w:drawing>
-          <wp:anchor distT="0" distB="0" distL="114300" distR="114300" simplePos="0" relativeHeight="251788288" behindDoc="0" locked="0" layoutInCell="1" allowOverlap="1" wp14:anchorId="38BCE4E7" wp14:editId="41A63B46">
+          <wp:anchor distT="0" distB="0" distL="114300" distR="114300" simplePos="0" relativeHeight="251787264" behindDoc="0" locked="0" layoutInCell="1" allowOverlap="1" wp14:anchorId="38BCE4E7" wp14:editId="41A63B46">
             <wp:simplePos x="0" y="0"/>
             <wp:positionH relativeFrom="margin">
               <wp:posOffset>1323975</wp:posOffset>
@@ -6109,7 +6971,7 @@
                     </pic:cNvPicPr>
                   </pic:nvPicPr>
                   <pic:blipFill>
-                    <a:blip r:embed="rId16">
+                    <a:blip r:embed="rId18">
                       <a:extLst>
                         <a:ext uri="{28A0092B-C50C-407E-A947-70E740481C1C}">
                           <a14:useLocalDpi xmlns:a14="http://schemas.microsoft.com/office/drawing/2010/main" val="0"/>
@@ -6159,18 +7021,23 @@
     <w:p/>
     <w:p/>
     <w:p/>
+    <w:p/>
     <w:p>
       <w:pPr>
         <w:pStyle w:val="Ttulo1"/>
       </w:pPr>
-      <w:bookmarkStart w:id="3" w:name="_Toc447897432"/>
-      <w:r>
+      <w:bookmarkStart w:id="3" w:name="_Toc448054352"/>
+      <w:r>
+        <w:lastRenderedPageBreak/>
         <w:t>Mantenimiento de Maquinas/Inyectores</w:t>
       </w:r>
       <w:bookmarkEnd w:id="3"/>
     </w:p>
-    <w:p/>
-    <w:p/>
+    <w:p>
+      <w:r>
+        <w:t> </w:t>
+      </w:r>
+    </w:p>
     <w:p>
       <w:r>
         <w:rPr>
@@ -6178,7 +7045,7 @@
           <w:lang w:eastAsia="es-EC"/>
         </w:rPr>
         <w:drawing>
-          <wp:anchor distT="0" distB="0" distL="114300" distR="114300" simplePos="0" relativeHeight="251735040" behindDoc="0" locked="0" layoutInCell="1" allowOverlap="1" wp14:anchorId="20C96A98" wp14:editId="6A0B1ABD">
+          <wp:anchor distT="0" distB="0" distL="114300" distR="114300" simplePos="0" relativeHeight="251734016" behindDoc="0" locked="0" layoutInCell="1" allowOverlap="1" wp14:anchorId="20C96A98" wp14:editId="6A0B1ABD">
             <wp:simplePos x="0" y="0"/>
             <wp:positionH relativeFrom="margin">
               <wp:align>left</wp:align>
@@ -6203,7 +7070,7 @@
                     </pic:cNvPicPr>
                   </pic:nvPicPr>
                   <pic:blipFill>
-                    <a:blip r:embed="rId8">
+                    <a:blip r:embed="rId10">
                       <a:extLst>
                         <a:ext uri="{28A0092B-C50C-407E-A947-70E740481C1C}">
                           <a14:useLocalDpi xmlns:a14="http://schemas.microsoft.com/office/drawing/2010/main" val="0"/>
@@ -6252,7 +7119,7 @@
         <mc:AlternateContent>
           <mc:Choice Requires="wps">
             <w:drawing>
-              <wp:anchor distT="0" distB="0" distL="114300" distR="114300" simplePos="0" relativeHeight="251737088" behindDoc="0" locked="0" layoutInCell="1" allowOverlap="1" wp14:anchorId="7027C9B2" wp14:editId="41719E89">
+              <wp:anchor distT="0" distB="0" distL="114300" distR="114300" simplePos="0" relativeHeight="251736064" behindDoc="0" locked="0" layoutInCell="1" allowOverlap="1" wp14:anchorId="7027C9B2" wp14:editId="41719E89">
                 <wp:simplePos x="0" y="0"/>
                 <wp:positionH relativeFrom="margin">
                   <wp:align>left</wp:align>
@@ -6311,7 +7178,7 @@
           </mc:Choice>
           <mc:Fallback>
             <w:pict>
-              <v:shape w14:anchorId="289D55C7" id="Marco 58" o:spid="_x0000_s1026" style="position:absolute;margin-left:0;margin-top:1.1pt;width:210pt;height:33.75pt;z-index:251737088;visibility:visible;mso-wrap-style:square;mso-width-percent:0;mso-wrap-distance-left:9pt;mso-wrap-distance-top:0;mso-wrap-distance-right:9pt;mso-wrap-distance-bottom:0;mso-position-horizontal:left;mso-position-horizontal-relative:margin;mso-position-vertical:absolute;mso-position-vertical-relative:text;mso-width-percent:0;mso-width-relative:margin;v-text-anchor:middle" coordsize="2667000,428625" o:gfxdata="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" path="m,l2667000,r,428625l,428625,,xm53578,53578r,321469l2613422,375047r,-321469l53578,53578xe" fillcolor="#5b9bd5 [3204]" strokecolor="#1f4d78 [1604]" strokeweight="1pt">
+              <v:shape w14:anchorId="64DF24B6" id="Marco 58" o:spid="_x0000_s1026" style="position:absolute;margin-left:0;margin-top:1.1pt;width:210pt;height:33.75pt;z-index:251736064;visibility:visible;mso-wrap-style:square;mso-width-percent:0;mso-wrap-distance-left:9pt;mso-wrap-distance-top:0;mso-wrap-distance-right:9pt;mso-wrap-distance-bottom:0;mso-position-horizontal:left;mso-position-horizontal-relative:margin;mso-position-vertical:absolute;mso-position-vertical-relative:text;mso-width-percent:0;mso-width-relative:margin;v-text-anchor:middle" coordsize="2667000,428625" o:gfxdata="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" path="m,l2667000,r,428625l,428625,,xm53578,53578r,321469l2613422,375047r,-321469l53578,53578xe" fillcolor="#5b9bd5 [3204]" strokecolor="#1f4d78 [1604]" strokeweight="1pt">
                 <v:stroke joinstyle="miter"/>
                 <v:path arrowok="t" o:connecttype="custom" o:connectlocs="0,0;2667000,0;2667000,428625;0,428625;0,0;53578,53578;53578,375047;2613422,375047;2613422,53578;53578,53578" o:connectangles="0,0,0,0,0,0,0,0,0,0"/>
                 <w10:wrap anchorx="margin"/>
@@ -6327,11 +7194,10 @@
           <w:noProof/>
           <w:lang w:eastAsia="es-EC"/>
         </w:rPr>
-        <w:lastRenderedPageBreak/>
         <mc:AlternateContent>
           <mc:Choice Requires="wps">
             <w:drawing>
-              <wp:anchor distT="0" distB="0" distL="114300" distR="114300" simplePos="0" relativeHeight="251740160" behindDoc="0" locked="0" layoutInCell="1" allowOverlap="1" wp14:anchorId="6790974E" wp14:editId="31096A6C">
+              <wp:anchor distT="0" distB="0" distL="114300" distR="114300" simplePos="0" relativeHeight="251739136" behindDoc="0" locked="0" layoutInCell="1" allowOverlap="1" wp14:anchorId="6790974E" wp14:editId="31096A6C">
                 <wp:simplePos x="0" y="0"/>
                 <wp:positionH relativeFrom="column">
                   <wp:posOffset>2682240</wp:posOffset>
@@ -6389,7 +7255,7 @@
           </mc:Choice>
           <mc:Fallback>
             <w:pict>
-              <v:shape w14:anchorId="5AB8B5B7" id="Conector recto de flecha 59" o:spid="_x0000_s1026" type="#_x0000_t32" style="position:absolute;margin-left:211.2pt;margin-top:.4pt;width:103.5pt;height:47.25pt;z-index:251740160;visibility:visible;mso-wrap-style:square;mso-width-percent:0;mso-height-percent:0;mso-wrap-distance-left:9pt;mso-wrap-distance-top:0;mso-wrap-distance-right:9pt;mso-wrap-distance-bottom:0;mso-position-horizontal:absolute;mso-position-horizontal-relative:text;mso-position-vertical:absolute;mso-position-vertical-relative:text;mso-width-percent:0;mso-height-percent:0;mso-width-relative:margin;mso-height-relative:margin" o:gfxdata="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" strokecolor="#4472c4 [3208]" strokeweight="1.5pt">
+              <v:shape w14:anchorId="1289189D" id="Conector recto de flecha 59" o:spid="_x0000_s1026" type="#_x0000_t32" style="position:absolute;margin-left:211.2pt;margin-top:.4pt;width:103.5pt;height:47.25pt;z-index:251739136;visibility:visible;mso-wrap-style:square;mso-width-percent:0;mso-height-percent:0;mso-wrap-distance-left:9pt;mso-wrap-distance-top:0;mso-wrap-distance-right:9pt;mso-wrap-distance-bottom:0;mso-position-horizontal:absolute;mso-position-horizontal-relative:text;mso-position-vertical:absolute;mso-position-vertical-relative:text;mso-width-percent:0;mso-height-percent:0;mso-width-relative:margin;mso-height-relative:margin" o:gfxdata="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" strokecolor="#4472c4 [3208]" strokeweight="1.5pt">
                 <v:stroke endarrow="block" joinstyle="miter"/>
               </v:shape>
             </w:pict>
@@ -6402,7 +7268,7 @@
           <w:lang w:eastAsia="es-EC"/>
         </w:rPr>
         <w:drawing>
-          <wp:anchor distT="0" distB="0" distL="114300" distR="114300" simplePos="0" relativeHeight="251739136" behindDoc="0" locked="0" layoutInCell="1" allowOverlap="1" wp14:anchorId="0F794E01" wp14:editId="3BB232D6">
+          <wp:anchor distT="0" distB="0" distL="114300" distR="114300" simplePos="0" relativeHeight="251738112" behindDoc="0" locked="0" layoutInCell="1" allowOverlap="1" wp14:anchorId="0F794E01" wp14:editId="3BB232D6">
             <wp:simplePos x="0" y="0"/>
             <wp:positionH relativeFrom="column">
               <wp:posOffset>2867025</wp:posOffset>
@@ -6427,7 +7293,7 @@
                     </pic:cNvPicPr>
                   </pic:nvPicPr>
                   <pic:blipFill>
-                    <a:blip r:embed="rId9">
+                    <a:blip r:embed="rId11">
                       <a:extLst>
                         <a:ext uri="{28A0092B-C50C-407E-A947-70E740481C1C}">
                           <a14:useLocalDpi xmlns:a14="http://schemas.microsoft.com/office/drawing/2010/main" val="0"/>
@@ -6472,7 +7338,7 @@
         <mc:AlternateContent>
           <mc:Choice Requires="wps">
             <w:drawing>
-              <wp:anchor distT="0" distB="0" distL="114300" distR="114300" simplePos="0" relativeHeight="251741184" behindDoc="0" locked="0" layoutInCell="1" allowOverlap="1" wp14:anchorId="0516AF13" wp14:editId="52471ACF">
+              <wp:anchor distT="0" distB="0" distL="114300" distR="114300" simplePos="0" relativeHeight="251740160" behindDoc="0" locked="0" layoutInCell="1" allowOverlap="1" wp14:anchorId="0516AF13" wp14:editId="52471ACF">
                 <wp:simplePos x="0" y="0"/>
                 <wp:positionH relativeFrom="column">
                   <wp:posOffset>885190</wp:posOffset>
@@ -6530,7 +7396,7 @@
           </mc:Choice>
           <mc:Fallback>
             <w:pict>
-              <v:shape w14:anchorId="1160B48D" id="Conector recto de flecha 60" o:spid="_x0000_s1026" type="#_x0000_t32" style="position:absolute;margin-left:69.7pt;margin-top:180pt;width:116.25pt;height:24pt;flip:x y;z-index:251741184;visibility:visible;mso-wrap-style:square;mso-width-percent:0;mso-height-percent:0;mso-wrap-distance-left:9pt;mso-wrap-distance-top:0;mso-wrap-distance-right:9pt;mso-wrap-distance-bottom:0;mso-position-horizontal:absolute;mso-position-horizontal-relative:text;mso-position-vertical:absolute;mso-position-vertical-relative:text;mso-width-percent:0;mso-height-percent:0;mso-width-relative:margin;mso-height-relative:margin" o:gfxdata="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" strokecolor="#4472c4 [3208]" strokeweight="1.5pt">
+              <v:shape w14:anchorId="58BB38F0" id="Conector recto de flecha 60" o:spid="_x0000_s1026" type="#_x0000_t32" style="position:absolute;margin-left:69.7pt;margin-top:180pt;width:116.25pt;height:24pt;flip:x y;z-index:251740160;visibility:visible;mso-wrap-style:square;mso-width-percent:0;mso-height-percent:0;mso-wrap-distance-left:9pt;mso-wrap-distance-top:0;mso-wrap-distance-right:9pt;mso-wrap-distance-bottom:0;mso-position-horizontal:absolute;mso-position-horizontal-relative:text;mso-position-vertical:absolute;mso-position-vertical-relative:text;mso-width-percent:0;mso-height-percent:0;mso-width-relative:margin;mso-height-relative:margin" o:gfxdata="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" strokecolor="#4472c4 [3208]" strokeweight="1.5pt">
                 <v:stroke endarrow="block" joinstyle="miter"/>
               </v:shape>
             </w:pict>
@@ -6545,7 +7411,7 @@
         <mc:AlternateContent>
           <mc:Choice Requires="wps">
             <w:drawing>
-              <wp:anchor distT="0" distB="0" distL="114300" distR="114300" simplePos="0" relativeHeight="251742208" behindDoc="0" locked="0" layoutInCell="1" allowOverlap="1" wp14:anchorId="196A330D" wp14:editId="1A352D47">
+              <wp:anchor distT="0" distB="0" distL="114300" distR="114300" simplePos="0" relativeHeight="251741184" behindDoc="0" locked="0" layoutInCell="1" allowOverlap="1" wp14:anchorId="196A330D" wp14:editId="1A352D47">
                 <wp:simplePos x="0" y="0"/>
                 <wp:positionH relativeFrom="column">
                   <wp:posOffset>1781175</wp:posOffset>
@@ -6603,7 +7469,7 @@
           </mc:Choice>
           <mc:Fallback>
             <w:pict>
-              <v:shape w14:anchorId="28D26EF9" id="Conector recto de flecha 61" o:spid="_x0000_s1026" type="#_x0000_t32" style="position:absolute;margin-left:140.25pt;margin-top:78pt;width:87.75pt;height:14.25pt;flip:y;z-index:251742208;visibility:visible;mso-wrap-style:square;mso-width-percent:0;mso-height-percent:0;mso-wrap-distance-left:9pt;mso-wrap-distance-top:0;mso-wrap-distance-right:9pt;mso-wrap-distance-bottom:0;mso-position-horizontal:absolute;mso-position-horizontal-relative:text;mso-position-vertical:absolute;mso-position-vertical-relative:text;mso-width-percent:0;mso-height-percent:0;mso-width-relative:margin;mso-height-relative:margin" o:gfxdata="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" strokecolor="#4472c4 [3208]" strokeweight="1.5pt">
+              <v:shape w14:anchorId="0173275F" id="Conector recto de flecha 61" o:spid="_x0000_s1026" type="#_x0000_t32" style="position:absolute;margin-left:140.25pt;margin-top:78pt;width:87.75pt;height:14.25pt;flip:y;z-index:251741184;visibility:visible;mso-wrap-style:square;mso-width-percent:0;mso-height-percent:0;mso-wrap-distance-left:9pt;mso-wrap-distance-top:0;mso-wrap-distance-right:9pt;mso-wrap-distance-bottom:0;mso-position-horizontal:absolute;mso-position-horizontal-relative:text;mso-position-vertical:absolute;mso-position-vertical-relative:text;mso-width-percent:0;mso-height-percent:0;mso-width-relative:margin;mso-height-relative:margin" o:gfxdata="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" strokecolor="#4472c4 [3208]" strokeweight="1.5pt">
                 <v:stroke endarrow="block" joinstyle="miter"/>
               </v:shape>
             </w:pict>
@@ -6618,7 +7484,7 @@
         <mc:AlternateContent>
           <mc:Choice Requires="wps">
             <w:drawing>
-              <wp:anchor distT="0" distB="0" distL="114300" distR="114300" simplePos="0" relativeHeight="251743232" behindDoc="0" locked="0" layoutInCell="1" allowOverlap="1" wp14:anchorId="580E4ED8" wp14:editId="37F3A769">
+              <wp:anchor distT="0" distB="0" distL="114300" distR="114300" simplePos="0" relativeHeight="251742208" behindDoc="0" locked="0" layoutInCell="1" allowOverlap="1" wp14:anchorId="580E4ED8" wp14:editId="37F3A769">
                 <wp:simplePos x="0" y="0"/>
                 <wp:positionH relativeFrom="margin">
                   <wp:posOffset>-514350</wp:posOffset>
@@ -6696,7 +7562,7 @@
           </mc:Choice>
           <mc:Fallback>
             <w:pict>
-              <v:shape w14:anchorId="580E4ED8" id="Cuadro de texto 62" o:spid="_x0000_s1046" type="#_x0000_t202" style="position:absolute;margin-left:-40.5pt;margin-top:79.55pt;width:181.5pt;height:39.75pt;z-index:251743232;visibility:visible;mso-wrap-style:square;mso-width-percent:0;mso-height-percent:0;mso-wrap-distance-left:9pt;mso-wrap-distance-top:0;mso-wrap-distance-right:9pt;mso-wrap-distance-bottom:0;mso-position-horizontal:absolute;mso-position-horizontal-relative:margin;mso-position-vertical:absolute;mso-position-vertical-relative:text;mso-width-percent:0;mso-height-percent:0;mso-width-relative:margin;mso-height-relative:margin;v-text-anchor:top" o:gfxdata="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" fillcolor="white [3201]" strokeweight=".5pt">
+              <v:shape w14:anchorId="580E4ED8" id="Cuadro de texto 62" o:spid="_x0000_s1062" type="#_x0000_t202" style="position:absolute;margin-left:-40.5pt;margin-top:79.55pt;width:181.5pt;height:39.75pt;z-index:251742208;visibility:visible;mso-wrap-style:square;mso-width-percent:0;mso-height-percent:0;mso-wrap-distance-left:9pt;mso-wrap-distance-top:0;mso-wrap-distance-right:9pt;mso-wrap-distance-bottom:0;mso-position-horizontal:absolute;mso-position-horizontal-relative:margin;mso-position-vertical:absolute;mso-position-vertical-relative:text;mso-width-percent:0;mso-height-percent:0;mso-width-relative:margin;mso-height-relative:margin;v-text-anchor:top" o:gfxdata="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" fillcolor="white [3201]" strokeweight=".5pt">
                 <v:textbox>
                   <w:txbxContent>
                     <w:p>
@@ -6720,7 +7586,7 @@
         <mc:AlternateContent>
           <mc:Choice Requires="wps">
             <w:drawing>
-              <wp:anchor distT="0" distB="0" distL="114300" distR="114300" simplePos="0" relativeHeight="251744256" behindDoc="0" locked="0" layoutInCell="1" allowOverlap="1" wp14:anchorId="75DA1287" wp14:editId="4A05B56F">
+              <wp:anchor distT="0" distB="0" distL="114300" distR="114300" simplePos="0" relativeHeight="251743232" behindDoc="0" locked="0" layoutInCell="1" allowOverlap="1" wp14:anchorId="75DA1287" wp14:editId="4A05B56F">
                 <wp:simplePos x="0" y="0"/>
                 <wp:positionH relativeFrom="column">
                   <wp:posOffset>2486025</wp:posOffset>
@@ -6777,7 +7643,7 @@
           </mc:Choice>
           <mc:Fallback>
             <w:pict>
-              <v:shape w14:anchorId="5EA49A01" id="Llaves 63" o:spid="_x0000_s1026" type="#_x0000_t186" style="position:absolute;margin-left:195.75pt;margin-top:81.8pt;width:296.25pt;height:239.25pt;z-index:251744256;visibility:visible;mso-wrap-style:square;mso-width-percent:0;mso-wrap-distance-left:9pt;mso-wrap-distance-top:0;mso-wrap-distance-right:9pt;mso-wrap-distance-bottom:0;mso-position-horizontal:absolute;mso-position-horizontal-relative:text;mso-position-vertical:absolute;mso-position-vertical-relative:text;mso-width-percent:0;mso-width-relative:margin;v-text-anchor:middle" o:gfxdata="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" strokecolor="#4472c4 [3208]" strokeweight="1.5pt">
+              <v:shape w14:anchorId="4E9207DC" id="Llaves 63" o:spid="_x0000_s1026" type="#_x0000_t186" style="position:absolute;margin-left:195.75pt;margin-top:81.8pt;width:296.25pt;height:239.25pt;z-index:251743232;visibility:visible;mso-wrap-style:square;mso-width-percent:0;mso-wrap-distance-left:9pt;mso-wrap-distance-top:0;mso-wrap-distance-right:9pt;mso-wrap-distance-bottom:0;mso-position-horizontal:absolute;mso-position-horizontal-relative:text;mso-position-vertical:absolute;mso-position-vertical-relative:text;mso-width-percent:0;mso-width-relative:margin;v-text-anchor:middle" o:gfxdata="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" strokecolor="#4472c4 [3208]" strokeweight="1.5pt">
                 <v:stroke joinstyle="miter"/>
               </v:shape>
             </w:pict>
@@ -6792,7 +7658,7 @@
         <mc:AlternateContent>
           <mc:Choice Requires="wps">
             <w:drawing>
-              <wp:anchor distT="0" distB="0" distL="114300" distR="114300" simplePos="0" relativeHeight="251745280" behindDoc="0" locked="0" layoutInCell="1" allowOverlap="1" wp14:anchorId="6BF2299B" wp14:editId="44330F2D">
+              <wp:anchor distT="0" distB="0" distL="114300" distR="114300" simplePos="0" relativeHeight="251744256" behindDoc="0" locked="0" layoutInCell="1" allowOverlap="1" wp14:anchorId="6BF2299B" wp14:editId="44330F2D">
                 <wp:simplePos x="0" y="0"/>
                 <wp:positionH relativeFrom="margin">
                   <wp:posOffset>-447675</wp:posOffset>
@@ -6900,7 +7766,7 @@
           </mc:Choice>
           <mc:Fallback>
             <w:pict>
-              <v:shape w14:anchorId="6BF2299B" id="Cuadro de texto 64" o:spid="_x0000_s1047" type="#_x0000_t202" style="position:absolute;margin-left:-35.25pt;margin-top:166.55pt;width:100.5pt;height:28.5pt;z-index:251745280;visibility:visible;mso-wrap-style:square;mso-width-percent:0;mso-height-percent:0;mso-wrap-distance-left:9pt;mso-wrap-distance-top:0;mso-wrap-distance-right:9pt;mso-wrap-distance-bottom:0;mso-position-horizontal:absolute;mso-position-horizontal-relative:margin;mso-position-vertical:absolute;mso-position-vertical-relative:text;mso-width-percent:0;mso-height-percent:0;mso-width-relative:margin;mso-height-relative:margin;v-text-anchor:top" o:gfxdata="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" fillcolor="white [3201]" strokeweight=".5pt">
+              <v:shape w14:anchorId="6BF2299B" id="Cuadro de texto 64" o:spid="_x0000_s1063" type="#_x0000_t202" style="position:absolute;margin-left:-35.25pt;margin-top:166.55pt;width:100.5pt;height:28.5pt;z-index:251744256;visibility:visible;mso-wrap-style:square;mso-width-percent:0;mso-height-percent:0;mso-wrap-distance-left:9pt;mso-wrap-distance-top:0;mso-wrap-distance-right:9pt;mso-wrap-distance-bottom:0;mso-position-horizontal:absolute;mso-position-horizontal-relative:margin;mso-position-vertical:absolute;mso-position-vertical-relative:text;mso-width-percent:0;mso-height-percent:0;mso-width-relative:margin;mso-height-relative:margin;v-text-anchor:top" o:gfxdata="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" fillcolor="white [3201]" strokeweight=".5pt">
                 <v:textbox>
                   <w:txbxContent>
                     <w:p>
@@ -6972,6 +7838,7 @@
     <w:p/>
     <w:p>
       <w:r>
+        <w:lastRenderedPageBreak/>
         <w:t>Se tomara de ejemplo la</w:t>
       </w:r>
       <w:r>
@@ -7007,9 +7874,8 @@
           <w:noProof/>
           <w:lang w:eastAsia="es-EC"/>
         </w:rPr>
-        <w:lastRenderedPageBreak/>
         <w:drawing>
-          <wp:anchor distT="0" distB="0" distL="114300" distR="114300" simplePos="0" relativeHeight="251747328" behindDoc="0" locked="0" layoutInCell="1" allowOverlap="1" wp14:anchorId="06CAA947" wp14:editId="27CCAD82">
+          <wp:anchor distT="0" distB="0" distL="114300" distR="114300" simplePos="0" relativeHeight="251746304" behindDoc="0" locked="0" layoutInCell="1" allowOverlap="1" wp14:anchorId="06CAA947" wp14:editId="27CCAD82">
             <wp:simplePos x="0" y="0"/>
             <wp:positionH relativeFrom="column">
               <wp:posOffset>-108585</wp:posOffset>
@@ -7034,7 +7900,7 @@
                     </pic:cNvPicPr>
                   </pic:nvPicPr>
                   <pic:blipFill rotWithShape="1">
-                    <a:blip r:embed="rId9">
+                    <a:blip r:embed="rId11">
                       <a:extLst>
                         <a:ext uri="{28A0092B-C50C-407E-A947-70E740481C1C}">
                           <a14:useLocalDpi xmlns:a14="http://schemas.microsoft.com/office/drawing/2010/main" val="0"/>
@@ -7127,7 +7993,7 @@
         <mc:AlternateContent>
           <mc:Choice Requires="wps">
             <w:drawing>
-              <wp:anchor distT="0" distB="0" distL="114300" distR="114300" simplePos="0" relativeHeight="251748352" behindDoc="0" locked="0" layoutInCell="1" allowOverlap="1" wp14:anchorId="6FE22B16" wp14:editId="529BDA56">
+              <wp:anchor distT="0" distB="0" distL="114300" distR="114300" simplePos="0" relativeHeight="251747328" behindDoc="0" locked="0" layoutInCell="1" allowOverlap="1" wp14:anchorId="6FE22B16" wp14:editId="529BDA56">
                 <wp:simplePos x="0" y="0"/>
                 <wp:positionH relativeFrom="column">
                   <wp:posOffset>-137160</wp:posOffset>
@@ -7189,7 +8055,7 @@
           </mc:Choice>
           <mc:Fallback>
             <w:pict>
-              <v:shape w14:anchorId="1833A268" id="Marco 66" o:spid="_x0000_s1026" style="position:absolute;margin-left:-10.8pt;margin-top:6.2pt;width:245.25pt;height:18.75pt;z-index:251748352;visibility:visible;mso-wrap-style:square;mso-width-percent:0;mso-height-percent:0;mso-wrap-distance-left:9pt;mso-wrap-distance-top:0;mso-wrap-distance-right:9pt;mso-wrap-distance-bottom:0;mso-position-horizontal:absolute;mso-position-horizontal-relative:text;mso-position-vertical:absolute;mso-position-vertical-relative:text;mso-width-percent:0;mso-height-percent:0;mso-width-relative:margin;mso-height-relative:margin;v-text-anchor:middle" coordsize="3114675,238125" o:gfxdata="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" path="m,l3114675,r,238125l,238125,,xm29766,29766r,178593l3084909,208359r,-178593l29766,29766xe" fillcolor="#5b9bd5 [3204]" strokecolor="#1f4d78 [1604]" strokeweight="1pt">
+              <v:shape w14:anchorId="27D45ED3" id="Marco 66" o:spid="_x0000_s1026" style="position:absolute;margin-left:-10.8pt;margin-top:6.2pt;width:245.25pt;height:18.75pt;z-index:251747328;visibility:visible;mso-wrap-style:square;mso-width-percent:0;mso-height-percent:0;mso-wrap-distance-left:9pt;mso-wrap-distance-top:0;mso-wrap-distance-right:9pt;mso-wrap-distance-bottom:0;mso-position-horizontal:absolute;mso-position-horizontal-relative:text;mso-position-vertical:absolute;mso-position-vertical-relative:text;mso-width-percent:0;mso-height-percent:0;mso-width-relative:margin;mso-height-relative:margin;v-text-anchor:middle" coordsize="3114675,238125" o:gfxdata="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" path="m,l3114675,r,238125l,238125,,xm29766,29766r,178593l3084909,208359r,-178593l29766,29766xe" fillcolor="#5b9bd5 [3204]" strokecolor="#1f4d78 [1604]" strokeweight="1pt">
                 <v:stroke joinstyle="miter"/>
                 <v:path arrowok="t" o:connecttype="custom" o:connectlocs="0,0;3114675,0;3114675,238125;0,238125;0,0;29766,29766;29766,208359;3084909,208359;3084909,29766;29766,29766" o:connectangles="0,0,0,0,0,0,0,0,0,0"/>
               </v:shape>
@@ -7210,7 +8076,7 @@
         <mc:AlternateContent>
           <mc:Choice Requires="wps">
             <w:drawing>
-              <wp:anchor distT="0" distB="0" distL="114300" distR="114300" simplePos="0" relativeHeight="251750400" behindDoc="0" locked="0" layoutInCell="1" allowOverlap="1" wp14:anchorId="6C054A88" wp14:editId="22092856">
+              <wp:anchor distT="0" distB="0" distL="114300" distR="114300" simplePos="0" relativeHeight="251749376" behindDoc="0" locked="0" layoutInCell="1" allowOverlap="1" wp14:anchorId="6C054A88" wp14:editId="22092856">
                 <wp:simplePos x="0" y="0"/>
                 <wp:positionH relativeFrom="column">
                   <wp:posOffset>2996565</wp:posOffset>
@@ -7268,7 +8134,7 @@
           </mc:Choice>
           <mc:Fallback>
             <w:pict>
-              <v:shape w14:anchorId="07D217D0" id="Conector recto de flecha 67" o:spid="_x0000_s1026" type="#_x0000_t32" style="position:absolute;margin-left:235.95pt;margin-top:5pt;width:83.25pt;height:28.5pt;z-index:251750400;visibility:visible;mso-wrap-style:square;mso-width-percent:0;mso-height-percent:0;mso-wrap-distance-left:9pt;mso-wrap-distance-top:0;mso-wrap-distance-right:9pt;mso-wrap-distance-bottom:0;mso-position-horizontal:absolute;mso-position-horizontal-relative:text;mso-position-vertical:absolute;mso-position-vertical-relative:text;mso-width-percent:0;mso-height-percent:0;mso-width-relative:margin;mso-height-relative:margin" o:gfxdata="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" strokecolor="#4472c4 [3208]" strokeweight="1.5pt">
+              <v:shape w14:anchorId="55972BB1" id="Conector recto de flecha 67" o:spid="_x0000_s1026" type="#_x0000_t32" style="position:absolute;margin-left:235.95pt;margin-top:5pt;width:83.25pt;height:28.5pt;z-index:251749376;visibility:visible;mso-wrap-style:square;mso-width-percent:0;mso-height-percent:0;mso-wrap-distance-left:9pt;mso-wrap-distance-top:0;mso-wrap-distance-right:9pt;mso-wrap-distance-bottom:0;mso-position-horizontal:absolute;mso-position-horizontal-relative:text;mso-position-vertical:absolute;mso-position-vertical-relative:text;mso-width-percent:0;mso-height-percent:0;mso-width-relative:margin;mso-height-relative:margin" o:gfxdata="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" strokecolor="#4472c4 [3208]" strokeweight="1.5pt">
                 <v:stroke endarrow="block" joinstyle="miter"/>
               </v:shape>
             </w:pict>
@@ -7283,7 +8149,7 @@
         <mc:AlternateContent>
           <mc:Choice Requires="wps">
             <w:drawing>
-              <wp:anchor distT="0" distB="0" distL="114300" distR="114300" simplePos="0" relativeHeight="251756544" behindDoc="0" locked="0" layoutInCell="1" allowOverlap="1" wp14:anchorId="545D387E" wp14:editId="174D1E08">
+              <wp:anchor distT="0" distB="0" distL="114300" distR="114300" simplePos="0" relativeHeight="251755520" behindDoc="0" locked="0" layoutInCell="1" allowOverlap="1" wp14:anchorId="545D387E" wp14:editId="174D1E08">
                 <wp:simplePos x="0" y="0"/>
                 <wp:positionH relativeFrom="rightMargin">
                   <wp:align>left</wp:align>
@@ -7369,7 +8235,7 @@
           </mc:Choice>
           <mc:Fallback>
             <w:pict>
-              <v:shape w14:anchorId="545D387E" id="Cuadro de texto 68" o:spid="_x0000_s1048" type="#_x0000_t202" style="position:absolute;left:0;text-align:left;margin-left:0;margin-top:69.5pt;width:24.75pt;height:18pt;z-index:251756544;visibility:visible;mso-wrap-style:square;mso-width-percent:0;mso-height-percent:0;mso-wrap-distance-left:9pt;mso-wrap-distance-top:0;mso-wrap-distance-right:9pt;mso-wrap-distance-bottom:0;mso-position-horizontal:left;mso-position-horizontal-relative:right-margin-area;mso-position-vertical:absolute;mso-position-vertical-relative:text;mso-width-percent:0;mso-height-percent:0;mso-width-relative:margin;mso-height-relative:margin;v-text-anchor:top" o:gfxdata="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" fillcolor="#ffc000" strokeweight=".5pt">
+              <v:shape w14:anchorId="545D387E" id="Cuadro de texto 68" o:spid="_x0000_s1064" type="#_x0000_t202" style="position:absolute;left:0;text-align:left;margin-left:0;margin-top:69.5pt;width:24.75pt;height:18pt;z-index:251755520;visibility:visible;mso-wrap-style:square;mso-width-percent:0;mso-height-percent:0;mso-wrap-distance-left:9pt;mso-wrap-distance-top:0;mso-wrap-distance-right:9pt;mso-wrap-distance-bottom:0;mso-position-horizontal:left;mso-position-horizontal-relative:right-margin-area;mso-position-vertical:absolute;mso-position-vertical-relative:text;mso-width-percent:0;mso-height-percent:0;mso-width-relative:margin;mso-height-relative:margin;v-text-anchor:top" o:gfxdata="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" fillcolor="#ffc000" strokeweight=".5pt">
                 <v:textbox>
                   <w:txbxContent>
                     <w:p>
@@ -7409,7 +8275,7 @@
           <w:lang w:eastAsia="es-EC"/>
         </w:rPr>
         <w:drawing>
-          <wp:anchor distT="0" distB="0" distL="114300" distR="114300" simplePos="0" relativeHeight="251757568" behindDoc="0" locked="0" layoutInCell="1" allowOverlap="1" wp14:anchorId="5858498D" wp14:editId="4E0A9065">
+          <wp:anchor distT="0" distB="0" distL="114300" distR="114300" simplePos="0" relativeHeight="251756544" behindDoc="0" locked="0" layoutInCell="1" allowOverlap="1" wp14:anchorId="5858498D" wp14:editId="4E0A9065">
             <wp:simplePos x="0" y="0"/>
             <wp:positionH relativeFrom="column">
               <wp:posOffset>3091815</wp:posOffset>
@@ -7434,7 +8300,7 @@
                     </pic:cNvPicPr>
                   </pic:nvPicPr>
                   <pic:blipFill>
-                    <a:blip r:embed="rId17">
+                    <a:blip r:embed="rId19">
                       <a:extLst>
                         <a:ext uri="{28A0092B-C50C-407E-A947-70E740481C1C}">
                           <a14:useLocalDpi xmlns:a14="http://schemas.microsoft.com/office/drawing/2010/main" val="0"/>
@@ -7484,7 +8350,7 @@
         <mc:AlternateContent>
           <mc:Choice Requires="wps">
             <w:drawing>
-              <wp:anchor distT="0" distB="0" distL="114300" distR="114300" simplePos="0" relativeHeight="251753472" behindDoc="0" locked="0" layoutInCell="1" allowOverlap="1" wp14:anchorId="06525B4C" wp14:editId="2085159A">
+              <wp:anchor distT="0" distB="0" distL="114300" distR="114300" simplePos="0" relativeHeight="251752448" behindDoc="0" locked="0" layoutInCell="1" allowOverlap="1" wp14:anchorId="06525B4C" wp14:editId="2085159A">
                 <wp:simplePos x="0" y="0"/>
                 <wp:positionH relativeFrom="margin">
                   <wp:posOffset>-600075</wp:posOffset>
@@ -7562,7 +8428,7 @@
           </mc:Choice>
           <mc:Fallback>
             <w:pict>
-              <v:shape w14:anchorId="06525B4C" id="Cuadro de texto 71" o:spid="_x0000_s1049" type="#_x0000_t202" style="position:absolute;left:0;text-align:left;margin-left:-47.25pt;margin-top:14.8pt;width:181.5pt;height:39.75pt;z-index:251753472;visibility:visible;mso-wrap-style:square;mso-width-percent:0;mso-height-percent:0;mso-wrap-distance-left:9pt;mso-wrap-distance-top:0;mso-wrap-distance-right:9pt;mso-wrap-distance-bottom:0;mso-position-horizontal:absolute;mso-position-horizontal-relative:margin;mso-position-vertical:absolute;mso-position-vertical-relative:text;mso-width-percent:0;mso-height-percent:0;mso-width-relative:margin;mso-height-relative:margin;v-text-anchor:top" o:gfxdata="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" fillcolor="white [3201]" strokeweight=".5pt">
+              <v:shape w14:anchorId="06525B4C" id="Cuadro de texto 71" o:spid="_x0000_s1065" type="#_x0000_t202" style="position:absolute;left:0;text-align:left;margin-left:-47.25pt;margin-top:14.8pt;width:181.5pt;height:39.75pt;z-index:251752448;visibility:visible;mso-wrap-style:square;mso-width-percent:0;mso-height-percent:0;mso-wrap-distance-left:9pt;mso-wrap-distance-top:0;mso-wrap-distance-right:9pt;mso-wrap-distance-bottom:0;mso-position-horizontal:absolute;mso-position-horizontal-relative:margin;mso-position-vertical:absolute;mso-position-vertical-relative:text;mso-width-percent:0;mso-height-percent:0;mso-width-relative:margin;mso-height-relative:margin;v-text-anchor:top" o:gfxdata="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" fillcolor="white [3201]" strokeweight=".5pt">
                 <v:textbox>
                   <w:txbxContent>
                     <w:p>
@@ -7591,7 +8457,7 @@
         <mc:AlternateContent>
           <mc:Choice Requires="wps">
             <w:drawing>
-              <wp:anchor distT="0" distB="0" distL="114300" distR="114300" simplePos="0" relativeHeight="251751424" behindDoc="0" locked="0" layoutInCell="1" allowOverlap="1" wp14:anchorId="1DD3D27A" wp14:editId="623E43D9">
+              <wp:anchor distT="0" distB="0" distL="114300" distR="114300" simplePos="0" relativeHeight="251750400" behindDoc="0" locked="0" layoutInCell="1" allowOverlap="1" wp14:anchorId="1DD3D27A" wp14:editId="623E43D9">
                 <wp:simplePos x="0" y="0"/>
                 <wp:positionH relativeFrom="column">
                   <wp:posOffset>1710689</wp:posOffset>
@@ -7649,7 +8515,7 @@
           </mc:Choice>
           <mc:Fallback>
             <w:pict>
-              <v:shape w14:anchorId="32FA60D5" id="Conector recto de flecha 73" o:spid="_x0000_s1026" type="#_x0000_t32" style="position:absolute;margin-left:134.7pt;margin-top:7pt;width:106.5pt;height:10.5pt;flip:x y;z-index:251751424;visibility:visible;mso-wrap-style:square;mso-width-percent:0;mso-height-percent:0;mso-wrap-distance-left:9pt;mso-wrap-distance-top:0;mso-wrap-distance-right:9pt;mso-wrap-distance-bottom:0;mso-position-horizontal:absolute;mso-position-horizontal-relative:text;mso-position-vertical:absolute;mso-position-vertical-relative:text;mso-width-percent:0;mso-height-percent:0;mso-width-relative:margin;mso-height-relative:margin" o:gfxdata="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" strokecolor="#4472c4 [3208]" strokeweight="1.5pt">
+              <v:shape w14:anchorId="4D5ADD14" id="Conector recto de flecha 73" o:spid="_x0000_s1026" type="#_x0000_t32" style="position:absolute;margin-left:134.7pt;margin-top:7pt;width:106.5pt;height:10.5pt;flip:x y;z-index:251750400;visibility:visible;mso-wrap-style:square;mso-width-percent:0;mso-height-percent:0;mso-wrap-distance-left:9pt;mso-wrap-distance-top:0;mso-wrap-distance-right:9pt;mso-wrap-distance-bottom:0;mso-position-horizontal:absolute;mso-position-horizontal-relative:text;mso-position-vertical:absolute;mso-position-vertical-relative:text;mso-width-percent:0;mso-height-percent:0;mso-width-relative:margin;mso-height-relative:margin" o:gfxdata="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" strokecolor="#4472c4 [3208]" strokeweight="1.5pt">
                 <v:stroke endarrow="block" joinstyle="miter"/>
               </v:shape>
             </w:pict>
@@ -7669,7 +8535,7 @@
         <mc:AlternateContent>
           <mc:Choice Requires="wps">
             <w:drawing>
-              <wp:anchor distT="0" distB="0" distL="114300" distR="114300" simplePos="0" relativeHeight="251754496" behindDoc="0" locked="0" layoutInCell="1" allowOverlap="1" wp14:anchorId="441EE425" wp14:editId="70233F32">
+              <wp:anchor distT="0" distB="0" distL="114300" distR="114300" simplePos="0" relativeHeight="251753472" behindDoc="0" locked="0" layoutInCell="1" allowOverlap="1" wp14:anchorId="441EE425" wp14:editId="70233F32">
                 <wp:simplePos x="0" y="0"/>
                 <wp:positionH relativeFrom="column">
                   <wp:posOffset>2596515</wp:posOffset>
@@ -7729,7 +8595,7 @@
           </mc:Choice>
           <mc:Fallback>
             <w:pict>
-              <v:shape w14:anchorId="1672356D" id="Llaves 69" o:spid="_x0000_s1026" type="#_x0000_t186" style="position:absolute;margin-left:204.45pt;margin-top:9.75pt;width:296.25pt;height:323.25pt;z-index:251754496;visibility:visible;mso-wrap-style:square;mso-width-percent:0;mso-height-percent:0;mso-wrap-distance-left:9pt;mso-wrap-distance-top:0;mso-wrap-distance-right:9pt;mso-wrap-distance-bottom:0;mso-position-horizontal:absolute;mso-position-horizontal-relative:text;mso-position-vertical:absolute;mso-position-vertical-relative:text;mso-width-percent:0;mso-height-percent:0;mso-width-relative:margin;mso-height-relative:margin;v-text-anchor:middle" o:gfxdata="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" strokecolor="#4472c4 [3208]" strokeweight="1.5pt">
+              <v:shape w14:anchorId="6C51BF25" id="Llaves 69" o:spid="_x0000_s1026" type="#_x0000_t186" style="position:absolute;margin-left:204.45pt;margin-top:9.75pt;width:296.25pt;height:323.25pt;z-index:251753472;visibility:visible;mso-wrap-style:square;mso-width-percent:0;mso-height-percent:0;mso-wrap-distance-left:9pt;mso-wrap-distance-top:0;mso-wrap-distance-right:9pt;mso-wrap-distance-bottom:0;mso-position-horizontal:absolute;mso-position-horizontal-relative:text;mso-position-vertical:absolute;mso-position-vertical-relative:text;mso-width-percent:0;mso-height-percent:0;mso-width-relative:margin;mso-height-relative:margin;v-text-anchor:middle" o:gfxdata="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" strokecolor="#4472c4 [3208]" strokeweight="1.5pt">
                 <v:stroke joinstyle="miter"/>
               </v:shape>
             </w:pict>
@@ -7774,7 +8640,7 @@
         <mc:AlternateContent>
           <mc:Choice Requires="wps">
             <w:drawing>
-              <wp:anchor distT="0" distB="0" distL="114300" distR="114300" simplePos="0" relativeHeight="251755520" behindDoc="0" locked="0" layoutInCell="1" allowOverlap="1" wp14:anchorId="2DE3C1B8" wp14:editId="158B81BE">
+              <wp:anchor distT="0" distB="0" distL="114300" distR="114300" simplePos="0" relativeHeight="251754496" behindDoc="0" locked="0" layoutInCell="1" allowOverlap="1" wp14:anchorId="2DE3C1B8" wp14:editId="158B81BE">
                 <wp:simplePos x="0" y="0"/>
                 <wp:positionH relativeFrom="margin">
                   <wp:posOffset>-219075</wp:posOffset>
@@ -7882,7 +8748,7 @@
           </mc:Choice>
           <mc:Fallback>
             <w:pict>
-              <v:shape w14:anchorId="2DE3C1B8" id="Cuadro de texto 72" o:spid="_x0000_s1050" type="#_x0000_t202" style="position:absolute;left:0;text-align:left;margin-left:-17.25pt;margin-top:10.6pt;width:100.5pt;height:28.5pt;z-index:251755520;visibility:visible;mso-wrap-style:square;mso-width-percent:0;mso-height-percent:0;mso-wrap-distance-left:9pt;mso-wrap-distance-top:0;mso-wrap-distance-right:9pt;mso-wrap-distance-bottom:0;mso-position-horizontal:absolute;mso-position-horizontal-relative:margin;mso-position-vertical:absolute;mso-position-vertical-relative:text;mso-width-percent:0;mso-height-percent:0;mso-width-relative:margin;mso-height-relative:margin;v-text-anchor:top" o:gfxdata="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" fillcolor="white [3201]" strokeweight=".5pt">
+              <v:shape w14:anchorId="2DE3C1B8" id="Cuadro de texto 72" o:spid="_x0000_s1066" type="#_x0000_t202" style="position:absolute;left:0;text-align:left;margin-left:-17.25pt;margin-top:10.6pt;width:100.5pt;height:28.5pt;z-index:251754496;visibility:visible;mso-wrap-style:square;mso-width-percent:0;mso-height-percent:0;mso-wrap-distance-left:9pt;mso-wrap-distance-top:0;mso-wrap-distance-right:9pt;mso-wrap-distance-bottom:0;mso-position-horizontal:absolute;mso-position-horizontal-relative:margin;mso-position-vertical:absolute;mso-position-vertical-relative:text;mso-width-percent:0;mso-height-percent:0;mso-width-relative:margin;mso-height-relative:margin;v-text-anchor:top" o:gfxdata="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" fillcolor="white [3201]" strokeweight=".5pt">
                 <v:textbox>
                   <w:txbxContent>
                     <w:p>
@@ -7938,7 +8804,7 @@
         <mc:AlternateContent>
           <mc:Choice Requires="wps">
             <w:drawing>
-              <wp:anchor distT="0" distB="0" distL="114300" distR="114300" simplePos="0" relativeHeight="251752448" behindDoc="0" locked="0" layoutInCell="1" allowOverlap="1" wp14:anchorId="171B6E87" wp14:editId="126BF275">
+              <wp:anchor distT="0" distB="0" distL="114300" distR="114300" simplePos="0" relativeHeight="251751424" behindDoc="0" locked="0" layoutInCell="1" allowOverlap="1" wp14:anchorId="171B6E87" wp14:editId="126BF275">
                 <wp:simplePos x="0" y="0"/>
                 <wp:positionH relativeFrom="column">
                   <wp:posOffset>1082040</wp:posOffset>
@@ -7996,7 +8862,7 @@
           </mc:Choice>
           <mc:Fallback>
             <w:pict>
-              <v:shape w14:anchorId="7B68BE7A" id="Conector recto de flecha 70" o:spid="_x0000_s1026" type="#_x0000_t32" style="position:absolute;margin-left:85.2pt;margin-top:3.8pt;width:115.5pt;height:56.25pt;flip:x y;z-index:251752448;visibility:visible;mso-wrap-style:square;mso-width-percent:0;mso-height-percent:0;mso-wrap-distance-left:9pt;mso-wrap-distance-top:0;mso-wrap-distance-right:9pt;mso-wrap-distance-bottom:0;mso-position-horizontal:absolute;mso-position-horizontal-relative:text;mso-position-vertical:absolute;mso-position-vertical-relative:text;mso-width-percent:0;mso-height-percent:0;mso-width-relative:margin;mso-height-relative:margin" o:gfxdata="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" strokecolor="#4472c4 [3208]" strokeweight="1.5pt">
+              <v:shape w14:anchorId="27466609" id="Conector recto de flecha 70" o:spid="_x0000_s1026" type="#_x0000_t32" style="position:absolute;margin-left:85.2pt;margin-top:3.8pt;width:115.5pt;height:56.25pt;flip:x y;z-index:251751424;visibility:visible;mso-wrap-style:square;mso-width-percent:0;mso-height-percent:0;mso-wrap-distance-left:9pt;mso-wrap-distance-top:0;mso-wrap-distance-right:9pt;mso-wrap-distance-bottom:0;mso-position-horizontal:absolute;mso-position-horizontal-relative:text;mso-position-vertical:absolute;mso-position-vertical-relative:text;mso-width-percent:0;mso-height-percent:0;mso-width-relative:margin;mso-height-relative:margin" o:gfxdata="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" strokecolor="#4472c4 [3208]" strokeweight="1.5pt">
                 <v:stroke endarrow="block" joinstyle="miter"/>
               </v:shape>
             </w:pict>
@@ -8026,6 +8892,7 @@
     </w:p>
     <w:p>
       <w:r>
+        <w:lastRenderedPageBreak/>
         <w:t>Escogeremos una opción de la lista de moldes en este caso de ejemplo será 124-2004</w:t>
       </w:r>
     </w:p>
@@ -8035,9 +8902,8 @@
           <w:noProof/>
           <w:lang w:eastAsia="es-EC"/>
         </w:rPr>
-        <w:lastRenderedPageBreak/>
         <w:drawing>
-          <wp:anchor distT="0" distB="0" distL="114300" distR="114300" simplePos="0" relativeHeight="251758592" behindDoc="0" locked="0" layoutInCell="1" allowOverlap="1" wp14:anchorId="1D23B18A" wp14:editId="7D5EB3DA">
+          <wp:anchor distT="0" distB="0" distL="114300" distR="114300" simplePos="0" relativeHeight="251757568" behindDoc="0" locked="0" layoutInCell="1" allowOverlap="1" wp14:anchorId="1D23B18A" wp14:editId="7D5EB3DA">
             <wp:simplePos x="0" y="0"/>
             <wp:positionH relativeFrom="margin">
               <wp:posOffset>-356870</wp:posOffset>
@@ -8062,7 +8928,7 @@
                     </pic:cNvPicPr>
                   </pic:nvPicPr>
                   <pic:blipFill rotWithShape="1">
-                    <a:blip r:embed="rId18">
+                    <a:blip r:embed="rId20">
                       <a:extLst>
                         <a:ext uri="{28A0092B-C50C-407E-A947-70E740481C1C}">
                           <a14:useLocalDpi xmlns:a14="http://schemas.microsoft.com/office/drawing/2010/main" val="0"/>
@@ -8116,7 +8982,7 @@
         <mc:AlternateContent>
           <mc:Choice Requires="wps">
             <w:drawing>
-              <wp:anchor distT="0" distB="0" distL="114300" distR="114300" simplePos="0" relativeHeight="251760640" behindDoc="0" locked="0" layoutInCell="1" allowOverlap="1" wp14:anchorId="4385D3A0" wp14:editId="001475F3">
+              <wp:anchor distT="0" distB="0" distL="114300" distR="114300" simplePos="0" relativeHeight="251759616" behindDoc="0" locked="0" layoutInCell="1" allowOverlap="1" wp14:anchorId="4385D3A0" wp14:editId="001475F3">
                 <wp:simplePos x="0" y="0"/>
                 <wp:positionH relativeFrom="column">
                   <wp:posOffset>-346710</wp:posOffset>
@@ -8178,7 +9044,7 @@
           </mc:Choice>
           <mc:Fallback>
             <w:pict>
-              <v:shape w14:anchorId="40C5324A" id="Marco 78" o:spid="_x0000_s1026" style="position:absolute;margin-left:-27.3pt;margin-top:17.7pt;width:245.25pt;height:18.75pt;z-index:251760640;visibility:visible;mso-wrap-style:square;mso-width-percent:0;mso-height-percent:0;mso-wrap-distance-left:9pt;mso-wrap-distance-top:0;mso-wrap-distance-right:9pt;mso-wrap-distance-bottom:0;mso-position-horizontal:absolute;mso-position-horizontal-relative:text;mso-position-vertical:absolute;mso-position-vertical-relative:text;mso-width-percent:0;mso-height-percent:0;mso-width-relative:margin;mso-height-relative:margin;v-text-anchor:middle" coordsize="3114675,238125" o:gfxdata="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" path="m,l3114675,r,238125l,238125,,xm29766,29766r,178593l3084909,208359r,-178593l29766,29766xe" fillcolor="#5b9bd5 [3204]" strokecolor="#1f4d78 [1604]" strokeweight="1pt">
+              <v:shape w14:anchorId="09DA953A" id="Marco 78" o:spid="_x0000_s1026" style="position:absolute;margin-left:-27.3pt;margin-top:17.7pt;width:245.25pt;height:18.75pt;z-index:251759616;visibility:visible;mso-wrap-style:square;mso-width-percent:0;mso-height-percent:0;mso-wrap-distance-left:9pt;mso-wrap-distance-top:0;mso-wrap-distance-right:9pt;mso-wrap-distance-bottom:0;mso-position-horizontal:absolute;mso-position-horizontal-relative:text;mso-position-vertical:absolute;mso-position-vertical-relative:text;mso-width-percent:0;mso-height-percent:0;mso-width-relative:margin;mso-height-relative:margin;v-text-anchor:middle" coordsize="3114675,238125" o:gfxdata="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" path="m,l3114675,r,238125l,238125,,xm29766,29766r,178593l3084909,208359r,-178593l29766,29766xe" fillcolor="#5b9bd5 [3204]" strokecolor="#1f4d78 [1604]" strokeweight="1pt">
                 <v:stroke joinstyle="miter"/>
                 <v:path arrowok="t" o:connecttype="custom" o:connectlocs="0,0;3114675,0;3114675,238125;0,238125;0,0;29766,29766;29766,208359;3084909,208359;3084909,29766;29766,29766" o:connectangles="0,0,0,0,0,0,0,0,0,0"/>
               </v:shape>
@@ -8196,7 +9062,7 @@
         <mc:AlternateContent>
           <mc:Choice Requires="wps">
             <w:drawing>
-              <wp:anchor distT="0" distB="0" distL="114300" distR="114300" simplePos="0" relativeHeight="251763712" behindDoc="0" locked="0" layoutInCell="1" allowOverlap="1" wp14:anchorId="6740AA79" wp14:editId="36D8DE17">
+              <wp:anchor distT="0" distB="0" distL="114300" distR="114300" simplePos="0" relativeHeight="251762688" behindDoc="0" locked="0" layoutInCell="1" allowOverlap="1" wp14:anchorId="6740AA79" wp14:editId="36D8DE17">
                 <wp:simplePos x="0" y="0"/>
                 <wp:positionH relativeFrom="column">
                   <wp:posOffset>2796540</wp:posOffset>
@@ -8254,7 +9120,7 @@
           </mc:Choice>
           <mc:Fallback>
             <w:pict>
-              <v:shape w14:anchorId="54F186C1" id="Conector recto de flecha 80" o:spid="_x0000_s1026" type="#_x0000_t32" style="position:absolute;margin-left:220.2pt;margin-top:.45pt;width:89.25pt;height:19.5pt;z-index:251763712;visibility:visible;mso-wrap-style:square;mso-width-percent:0;mso-height-percent:0;mso-wrap-distance-left:9pt;mso-wrap-distance-top:0;mso-wrap-distance-right:9pt;mso-wrap-distance-bottom:0;mso-position-horizontal:absolute;mso-position-horizontal-relative:text;mso-position-vertical:absolute;mso-position-vertical-relative:text;mso-width-percent:0;mso-height-percent:0;mso-width-relative:margin;mso-height-relative:margin" o:gfxdata="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" strokecolor="#4472c4 [3208]" strokeweight="1.5pt">
+              <v:shape w14:anchorId="5E512857" id="Conector recto de flecha 80" o:spid="_x0000_s1026" type="#_x0000_t32" style="position:absolute;margin-left:220.2pt;margin-top:.45pt;width:89.25pt;height:19.5pt;z-index:251762688;visibility:visible;mso-wrap-style:square;mso-width-percent:0;mso-height-percent:0;mso-wrap-distance-left:9pt;mso-wrap-distance-top:0;mso-wrap-distance-right:9pt;mso-wrap-distance-bottom:0;mso-position-horizontal:absolute;mso-position-horizontal-relative:text;mso-position-vertical:absolute;mso-position-vertical-relative:text;mso-width-percent:0;mso-height-percent:0;mso-width-relative:margin;mso-height-relative:margin" o:gfxdata="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" strokecolor="#4472c4 [3208]" strokeweight="1.5pt">
                 <v:stroke endarrow="block" joinstyle="miter"/>
               </v:shape>
             </w:pict>
@@ -8267,7 +9133,7 @@
           <w:lang w:eastAsia="es-EC"/>
         </w:rPr>
         <w:drawing>
-          <wp:anchor distT="0" distB="0" distL="114300" distR="114300" simplePos="0" relativeHeight="251761664" behindDoc="0" locked="0" layoutInCell="1" allowOverlap="1" wp14:anchorId="103A93A9" wp14:editId="323F7776">
+          <wp:anchor distT="0" distB="0" distL="114300" distR="114300" simplePos="0" relativeHeight="251760640" behindDoc="0" locked="0" layoutInCell="1" allowOverlap="1" wp14:anchorId="103A93A9" wp14:editId="323F7776">
             <wp:simplePos x="0" y="0"/>
             <wp:positionH relativeFrom="margin">
               <wp:posOffset>2901315</wp:posOffset>
@@ -8292,7 +9158,7 @@
                     </pic:cNvPicPr>
                   </pic:nvPicPr>
                   <pic:blipFill>
-                    <a:blip r:embed="rId19">
+                    <a:blip r:embed="rId21">
                       <a:extLst>
                         <a:ext uri="{28A0092B-C50C-407E-A947-70E740481C1C}">
                           <a14:useLocalDpi xmlns:a14="http://schemas.microsoft.com/office/drawing/2010/main" val="0"/>
@@ -8339,7 +9205,7 @@
         <mc:AlternateContent>
           <mc:Choice Requires="wps">
             <w:drawing>
-              <wp:anchor distT="0" distB="0" distL="114300" distR="114300" simplePos="0" relativeHeight="251779072" behindDoc="0" locked="0" layoutInCell="1" allowOverlap="1" wp14:anchorId="3A5DC539" wp14:editId="3A63F09A">
+              <wp:anchor distT="0" distB="0" distL="114300" distR="114300" simplePos="0" relativeHeight="251778048" behindDoc="0" locked="0" layoutInCell="1" allowOverlap="1" wp14:anchorId="3A5DC539" wp14:editId="3A63F09A">
                 <wp:simplePos x="0" y="0"/>
                 <wp:positionH relativeFrom="column">
                   <wp:posOffset>-508635</wp:posOffset>
@@ -8750,7 +9616,7 @@
           </mc:Choice>
           <mc:Fallback>
             <w:pict>
-              <v:shape w14:anchorId="3A5DC539" id="Cuadro de texto 91" o:spid="_x0000_s1051" type="#_x0000_t202" style="position:absolute;margin-left:-40.05pt;margin-top:34.2pt;width:250.5pt;height:157.5pt;z-index:251779072;visibility:visible;mso-wrap-style:square;mso-width-percent:0;mso-height-percent:0;mso-wrap-distance-left:9pt;mso-wrap-distance-top:0;mso-wrap-distance-right:9pt;mso-wrap-distance-bottom:0;mso-position-horizontal:absolute;mso-position-horizontal-relative:text;mso-position-vertical:absolute;mso-position-vertical-relative:text;mso-width-percent:0;mso-height-percent:0;mso-width-relative:margin;mso-height-relative:margin;v-text-anchor:top" o:gfxdata="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" fillcolor="white [3201]" strokeweight=".5pt">
+              <v:shape w14:anchorId="3A5DC539" id="Cuadro de texto 91" o:spid="_x0000_s1067" type="#_x0000_t202" style="position:absolute;margin-left:-40.05pt;margin-top:34.2pt;width:250.5pt;height:157.5pt;z-index:251778048;visibility:visible;mso-wrap-style:square;mso-width-percent:0;mso-height-percent:0;mso-wrap-distance-left:9pt;mso-wrap-distance-top:0;mso-wrap-distance-right:9pt;mso-wrap-distance-bottom:0;mso-position-horizontal:absolute;mso-position-horizontal-relative:text;mso-position-vertical:absolute;mso-position-vertical-relative:text;mso-width-percent:0;mso-height-percent:0;mso-width-relative:margin;mso-height-relative:margin;v-text-anchor:top" o:gfxdata="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" fillcolor="white [3201]" strokeweight=".5pt">
                 <v:textbox>
                   <w:txbxContent>
                     <w:p>
@@ -9106,7 +9972,7 @@
         <mc:AlternateContent>
           <mc:Choice Requires="wps">
             <w:drawing>
-              <wp:anchor distT="0" distB="0" distL="114300" distR="114300" simplePos="0" relativeHeight="251772928" behindDoc="0" locked="0" layoutInCell="1" allowOverlap="1" wp14:anchorId="6CB89792" wp14:editId="009BAD1C">
+              <wp:anchor distT="0" distB="0" distL="114300" distR="114300" simplePos="0" relativeHeight="251771904" behindDoc="0" locked="0" layoutInCell="1" allowOverlap="1" wp14:anchorId="6CB89792" wp14:editId="009BAD1C">
                 <wp:simplePos x="0" y="0"/>
                 <wp:positionH relativeFrom="rightMargin">
                   <wp:posOffset>-1141095</wp:posOffset>
@@ -9192,7 +10058,7 @@
           </mc:Choice>
           <mc:Fallback>
             <w:pict>
-              <v:shape w14:anchorId="6CB89792" id="Cuadro de texto 88" o:spid="_x0000_s1052" type="#_x0000_t202" style="position:absolute;margin-left:-89.85pt;margin-top:35.6pt;width:24.75pt;height:18pt;z-index:251772928;visibility:visible;mso-wrap-style:square;mso-width-percent:0;mso-height-percent:0;mso-wrap-distance-left:9pt;mso-wrap-distance-top:0;mso-wrap-distance-right:9pt;mso-wrap-distance-bottom:0;mso-position-horizontal:absolute;mso-position-horizontal-relative:right-margin-area;mso-position-vertical:absolute;mso-position-vertical-relative:text;mso-width-percent:0;mso-height-percent:0;mso-width-relative:margin;mso-height-relative:margin;v-text-anchor:top" o:gfxdata="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" fillcolor="#ffc000" strokeweight=".5pt">
+              <v:shape w14:anchorId="6CB89792" id="Cuadro de texto 88" o:spid="_x0000_s1068" type="#_x0000_t202" style="position:absolute;margin-left:-89.85pt;margin-top:35.6pt;width:24.75pt;height:18pt;z-index:251771904;visibility:visible;mso-wrap-style:square;mso-width-percent:0;mso-height-percent:0;mso-wrap-distance-left:9pt;mso-wrap-distance-top:0;mso-wrap-distance-right:9pt;mso-wrap-distance-bottom:0;mso-position-horizontal:absolute;mso-position-horizontal-relative:right-margin-area;mso-position-vertical:absolute;mso-position-vertical-relative:text;mso-width-percent:0;mso-height-percent:0;mso-width-relative:margin;mso-height-relative:margin;v-text-anchor:top" o:gfxdata="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" fillcolor="#ffc000" strokeweight=".5pt">
                 <v:textbox>
                   <w:txbxContent>
                     <w:p>
@@ -9228,7 +10094,7 @@
         <mc:AlternateContent>
           <mc:Choice Requires="wps">
             <w:drawing>
-              <wp:anchor distT="0" distB="0" distL="114300" distR="114300" simplePos="0" relativeHeight="251765760" behindDoc="0" locked="0" layoutInCell="1" allowOverlap="1" wp14:anchorId="43286094" wp14:editId="7F0DF11E">
+              <wp:anchor distT="0" distB="0" distL="114300" distR="114300" simplePos="0" relativeHeight="251764736" behindDoc="0" locked="0" layoutInCell="1" allowOverlap="1" wp14:anchorId="43286094" wp14:editId="7F0DF11E">
                 <wp:simplePos x="0" y="0"/>
                 <wp:positionH relativeFrom="rightMargin">
                   <wp:posOffset>-2708910</wp:posOffset>
@@ -9314,7 +10180,7 @@
           </mc:Choice>
           <mc:Fallback>
             <w:pict>
-              <v:shape w14:anchorId="43286094" id="Cuadro de texto 81" o:spid="_x0000_s1053" type="#_x0000_t202" style="position:absolute;margin-left:-213.3pt;margin-top:3.2pt;width:24.75pt;height:18pt;z-index:251765760;visibility:visible;mso-wrap-style:square;mso-width-percent:0;mso-height-percent:0;mso-wrap-distance-left:9pt;mso-wrap-distance-top:0;mso-wrap-distance-right:9pt;mso-wrap-distance-bottom:0;mso-position-horizontal:absolute;mso-position-horizontal-relative:right-margin-area;mso-position-vertical:absolute;mso-position-vertical-relative:text;mso-width-percent:0;mso-height-percent:0;mso-width-relative:margin;mso-height-relative:margin;v-text-anchor:top" o:gfxdata="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" fillcolor="#ffc000" strokeweight=".5pt">
+              <v:shape w14:anchorId="43286094" id="Cuadro de texto 81" o:spid="_x0000_s1069" type="#_x0000_t202" style="position:absolute;margin-left:-213.3pt;margin-top:3.2pt;width:24.75pt;height:18pt;z-index:251764736;visibility:visible;mso-wrap-style:square;mso-width-percent:0;mso-height-percent:0;mso-wrap-distance-left:9pt;mso-wrap-distance-top:0;mso-wrap-distance-right:9pt;mso-wrap-distance-bottom:0;mso-position-horizontal:absolute;mso-position-horizontal-relative:right-margin-area;mso-position-vertical:absolute;mso-position-vertical-relative:text;mso-width-percent:0;mso-height-percent:0;mso-width-relative:margin;mso-height-relative:margin;v-text-anchor:top" o:gfxdata="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" fillcolor="#ffc000" strokeweight=".5pt">
                 <v:textbox>
                   <w:txbxContent>
                     <w:p>
@@ -9349,7 +10215,7 @@
         <mc:AlternateContent>
           <mc:Choice Requires="wps">
             <w:drawing>
-              <wp:anchor distT="0" distB="0" distL="114300" distR="114300" simplePos="0" relativeHeight="251766784" behindDoc="0" locked="0" layoutInCell="1" allowOverlap="1" wp14:anchorId="54E8068E" wp14:editId="64505CC3">
+              <wp:anchor distT="0" distB="0" distL="114300" distR="114300" simplePos="0" relativeHeight="251765760" behindDoc="0" locked="0" layoutInCell="1" allowOverlap="1" wp14:anchorId="54E8068E" wp14:editId="64505CC3">
                 <wp:simplePos x="0" y="0"/>
                 <wp:positionH relativeFrom="rightMargin">
                   <wp:posOffset>-2680335</wp:posOffset>
@@ -9435,7 +10301,7 @@
           </mc:Choice>
           <mc:Fallback>
             <w:pict>
-              <v:shape w14:anchorId="54E8068E" id="Cuadro de texto 82" o:spid="_x0000_s1054" type="#_x0000_t202" style="position:absolute;margin-left:-211.05pt;margin-top:19.7pt;width:24.75pt;height:18pt;z-index:251766784;visibility:visible;mso-wrap-style:square;mso-width-percent:0;mso-height-percent:0;mso-wrap-distance-left:9pt;mso-wrap-distance-top:0;mso-wrap-distance-right:9pt;mso-wrap-distance-bottom:0;mso-position-horizontal:absolute;mso-position-horizontal-relative:right-margin-area;mso-position-vertical:absolute;mso-position-vertical-relative:text;mso-width-percent:0;mso-height-percent:0;mso-width-relative:margin;mso-height-relative:margin;v-text-anchor:top" o:gfxdata="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" fillcolor="#ffc000" strokeweight=".5pt">
+              <v:shape w14:anchorId="54E8068E" id="Cuadro de texto 82" o:spid="_x0000_s1070" type="#_x0000_t202" style="position:absolute;margin-left:-211.05pt;margin-top:19.7pt;width:24.75pt;height:18pt;z-index:251765760;visibility:visible;mso-wrap-style:square;mso-width-percent:0;mso-height-percent:0;mso-wrap-distance-left:9pt;mso-wrap-distance-top:0;mso-wrap-distance-right:9pt;mso-wrap-distance-bottom:0;mso-position-horizontal:absolute;mso-position-horizontal-relative:right-margin-area;mso-position-vertical:absolute;mso-position-vertical-relative:text;mso-width-percent:0;mso-height-percent:0;mso-width-relative:margin;mso-height-relative:margin;v-text-anchor:top" o:gfxdata="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" fillcolor="#ffc000" strokeweight=".5pt">
                 <v:textbox>
                   <w:txbxContent>
                     <w:p>
@@ -9469,7 +10335,7 @@
         <mc:AlternateContent>
           <mc:Choice Requires="wps">
             <w:drawing>
-              <wp:anchor distT="0" distB="0" distL="114300" distR="114300" simplePos="0" relativeHeight="251768832" behindDoc="0" locked="0" layoutInCell="1" allowOverlap="1" wp14:anchorId="7A03833F" wp14:editId="73CF02FE">
+              <wp:anchor distT="0" distB="0" distL="114300" distR="114300" simplePos="0" relativeHeight="251767808" behindDoc="0" locked="0" layoutInCell="1" allowOverlap="1" wp14:anchorId="7A03833F" wp14:editId="73CF02FE">
                 <wp:simplePos x="0" y="0"/>
                 <wp:positionH relativeFrom="rightMargin">
                   <wp:posOffset>582930</wp:posOffset>
@@ -9555,7 +10421,7 @@
           </mc:Choice>
           <mc:Fallback>
             <w:pict>
-              <v:shape w14:anchorId="7A03833F" id="Cuadro de texto 84" o:spid="_x0000_s1055" type="#_x0000_t202" style="position:absolute;margin-left:45.9pt;margin-top:30pt;width:24.75pt;height:18pt;z-index:251768832;visibility:visible;mso-wrap-style:square;mso-width-percent:0;mso-height-percent:0;mso-wrap-distance-left:9pt;mso-wrap-distance-top:0;mso-wrap-distance-right:9pt;mso-wrap-distance-bottom:0;mso-position-horizontal:absolute;mso-position-horizontal-relative:right-margin-area;mso-position-vertical:absolute;mso-position-vertical-relative:text;mso-width-percent:0;mso-height-percent:0;mso-width-relative:margin;mso-height-relative:margin;v-text-anchor:top" o:gfxdata="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" fillcolor="#ffc000" strokeweight=".5pt">
+              <v:shape w14:anchorId="7A03833F" id="Cuadro de texto 84" o:spid="_x0000_s1071" type="#_x0000_t202" style="position:absolute;margin-left:45.9pt;margin-top:30pt;width:24.75pt;height:18pt;z-index:251767808;visibility:visible;mso-wrap-style:square;mso-width-percent:0;mso-height-percent:0;mso-wrap-distance-left:9pt;mso-wrap-distance-top:0;mso-wrap-distance-right:9pt;mso-wrap-distance-bottom:0;mso-position-horizontal:absolute;mso-position-horizontal-relative:right-margin-area;mso-position-vertical:absolute;mso-position-vertical-relative:text;mso-width-percent:0;mso-height-percent:0;mso-width-relative:margin;mso-height-relative:margin;v-text-anchor:top" o:gfxdata="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" fillcolor="#ffc000" strokeweight=".5pt">
                 <v:textbox>
                   <w:txbxContent>
                     <w:p>
@@ -9590,7 +10456,7 @@
         <mc:AlternateContent>
           <mc:Choice Requires="wps">
             <w:drawing>
-              <wp:anchor distT="0" distB="0" distL="114300" distR="114300" simplePos="0" relativeHeight="251783168" behindDoc="0" locked="0" layoutInCell="1" allowOverlap="1" wp14:anchorId="621243E3" wp14:editId="71C339A6">
+              <wp:anchor distT="0" distB="0" distL="114300" distR="114300" simplePos="0" relativeHeight="251782144" behindDoc="0" locked="0" layoutInCell="1" allowOverlap="1" wp14:anchorId="621243E3" wp14:editId="71C339A6">
                 <wp:simplePos x="0" y="0"/>
                 <wp:positionH relativeFrom="leftMargin">
                   <wp:align>right</wp:align>
@@ -9676,7 +10542,7 @@
           </mc:Choice>
           <mc:Fallback>
             <w:pict>
-              <v:shape w14:anchorId="621243E3" id="Cuadro de texto 97" o:spid="_x0000_s1056" type="#_x0000_t202" style="position:absolute;margin-left:-26.45pt;margin-top:24.15pt;width:24.75pt;height:18pt;z-index:251783168;visibility:visible;mso-wrap-style:square;mso-width-percent:0;mso-height-percent:0;mso-wrap-distance-left:9pt;mso-wrap-distance-top:0;mso-wrap-distance-right:9pt;mso-wrap-distance-bottom:0;mso-position-horizontal:right;mso-position-horizontal-relative:left-margin-area;mso-position-vertical:absolute;mso-position-vertical-relative:text;mso-width-percent:0;mso-height-percent:0;mso-width-relative:margin;mso-height-relative:margin;v-text-anchor:top" o:gfxdata="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" fillcolor="#ffc000" strokeweight=".5pt">
+              <v:shape w14:anchorId="621243E3" id="Cuadro de texto 97" o:spid="_x0000_s1072" type="#_x0000_t202" style="position:absolute;margin-left:-26.45pt;margin-top:24.15pt;width:24.75pt;height:18pt;z-index:251782144;visibility:visible;mso-wrap-style:square;mso-width-percent:0;mso-height-percent:0;mso-wrap-distance-left:9pt;mso-wrap-distance-top:0;mso-wrap-distance-right:9pt;mso-wrap-distance-bottom:0;mso-position-horizontal:right;mso-position-horizontal-relative:left-margin-area;mso-position-vertical:absolute;mso-position-vertical-relative:text;mso-width-percent:0;mso-height-percent:0;mso-width-relative:margin;mso-height-relative:margin;v-text-anchor:top" o:gfxdata="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" fillcolor="#ffc000" strokeweight=".5pt">
                 <v:textbox>
                   <w:txbxContent>
                     <w:p>
@@ -9706,7 +10572,7 @@
           <w:lang w:eastAsia="es-EC"/>
         </w:rPr>
         <w:drawing>
-          <wp:anchor distT="0" distB="0" distL="114300" distR="114300" simplePos="0" relativeHeight="251780096" behindDoc="0" locked="0" layoutInCell="1" allowOverlap="1" wp14:anchorId="772756C5" wp14:editId="3B38C51E">
+          <wp:anchor distT="0" distB="0" distL="114300" distR="114300" simplePos="0" relativeHeight="251779072" behindDoc="0" locked="0" layoutInCell="1" allowOverlap="1" wp14:anchorId="772756C5" wp14:editId="3B38C51E">
             <wp:simplePos x="0" y="0"/>
             <wp:positionH relativeFrom="margin">
               <wp:posOffset>22860</wp:posOffset>
@@ -9731,7 +10597,7 @@
                     </pic:cNvPicPr>
                   </pic:nvPicPr>
                   <pic:blipFill>
-                    <a:blip r:embed="rId12">
+                    <a:blip r:embed="rId14">
                       <a:extLst>
                         <a:ext uri="{28A0092B-C50C-407E-A947-70E740481C1C}">
                           <a14:useLocalDpi xmlns:a14="http://schemas.microsoft.com/office/drawing/2010/main" val="0"/>
@@ -9778,7 +10644,7 @@
         <mc:AlternateContent>
           <mc:Choice Requires="wps">
             <w:drawing>
-              <wp:anchor distT="0" distB="0" distL="114300" distR="114300" simplePos="0" relativeHeight="251767808" behindDoc="0" locked="0" layoutInCell="1" allowOverlap="1" wp14:anchorId="73DF88A4" wp14:editId="6189F93B">
+              <wp:anchor distT="0" distB="0" distL="114300" distR="114300" simplePos="0" relativeHeight="251766784" behindDoc="0" locked="0" layoutInCell="1" allowOverlap="1" wp14:anchorId="73DF88A4" wp14:editId="6189F93B">
                 <wp:simplePos x="0" y="0"/>
                 <wp:positionH relativeFrom="rightMargin">
                   <wp:posOffset>-2670810</wp:posOffset>
@@ -9864,7 +10730,7 @@
           </mc:Choice>
           <mc:Fallback>
             <w:pict>
-              <v:shape w14:anchorId="73DF88A4" id="Cuadro de texto 83" o:spid="_x0000_s1057" type="#_x0000_t202" style="position:absolute;margin-left:-210.3pt;margin-top:.95pt;width:24.75pt;height:18pt;z-index:251767808;visibility:visible;mso-wrap-style:square;mso-width-percent:0;mso-height-percent:0;mso-wrap-distance-left:9pt;mso-wrap-distance-top:0;mso-wrap-distance-right:9pt;mso-wrap-distance-bottom:0;mso-position-horizontal:absolute;mso-position-horizontal-relative:right-margin-area;mso-position-vertical:absolute;mso-position-vertical-relative:text;mso-width-percent:0;mso-height-percent:0;mso-width-relative:margin;mso-height-relative:margin;v-text-anchor:top" o:gfxdata="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" fillcolor="#ffc000" strokeweight=".5pt">
+              <v:shape w14:anchorId="73DF88A4" id="Cuadro de texto 83" o:spid="_x0000_s1073" type="#_x0000_t202" style="position:absolute;margin-left:-210.3pt;margin-top:.95pt;width:24.75pt;height:18pt;z-index:251766784;visibility:visible;mso-wrap-style:square;mso-width-percent:0;mso-height-percent:0;mso-wrap-distance-left:9pt;mso-wrap-distance-top:0;mso-wrap-distance-right:9pt;mso-wrap-distance-bottom:0;mso-position-horizontal:absolute;mso-position-horizontal-relative:right-margin-area;mso-position-vertical:absolute;mso-position-vertical-relative:text;mso-width-percent:0;mso-height-percent:0;mso-width-relative:margin;mso-height-relative:margin;v-text-anchor:top" o:gfxdata="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" fillcolor="#ffc000" strokeweight=".5pt">
                 <v:textbox>
                   <w:txbxContent>
                     <w:p>
@@ -9898,7 +10764,7 @@
         <mc:AlternateContent>
           <mc:Choice Requires="wps">
             <w:drawing>
-              <wp:anchor distT="0" distB="0" distL="114300" distR="114300" simplePos="0" relativeHeight="251769856" behindDoc="0" locked="0" layoutInCell="1" allowOverlap="1" wp14:anchorId="0E0F44EF" wp14:editId="7AD431B4">
+              <wp:anchor distT="0" distB="0" distL="114300" distR="114300" simplePos="0" relativeHeight="251768832" behindDoc="0" locked="0" layoutInCell="1" allowOverlap="1" wp14:anchorId="0E0F44EF" wp14:editId="7AD431B4">
                 <wp:simplePos x="0" y="0"/>
                 <wp:positionH relativeFrom="rightMargin">
                   <wp:posOffset>605790</wp:posOffset>
@@ -9984,7 +10850,7 @@
           </mc:Choice>
           <mc:Fallback>
             <w:pict>
-              <v:shape w14:anchorId="0E0F44EF" id="Cuadro de texto 85" o:spid="_x0000_s1058" type="#_x0000_t202" style="position:absolute;margin-left:47.7pt;margin-top:10.75pt;width:24.75pt;height:18pt;z-index:251769856;visibility:visible;mso-wrap-style:square;mso-width-percent:0;mso-height-percent:0;mso-wrap-distance-left:9pt;mso-wrap-distance-top:0;mso-wrap-distance-right:9pt;mso-wrap-distance-bottom:0;mso-position-horizontal:absolute;mso-position-horizontal-relative:right-margin-area;mso-position-vertical:absolute;mso-position-vertical-relative:text;mso-width-percent:0;mso-height-percent:0;mso-width-relative:margin;mso-height-relative:margin;v-text-anchor:top" o:gfxdata="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" fillcolor="#ffc000" strokeweight=".5pt">
+              <v:shape w14:anchorId="0E0F44EF" id="Cuadro de texto 85" o:spid="_x0000_s1074" type="#_x0000_t202" style="position:absolute;margin-left:47.7pt;margin-top:10.75pt;width:24.75pt;height:18pt;z-index:251768832;visibility:visible;mso-wrap-style:square;mso-width-percent:0;mso-height-percent:0;mso-wrap-distance-left:9pt;mso-wrap-distance-top:0;mso-wrap-distance-right:9pt;mso-wrap-distance-bottom:0;mso-position-horizontal:absolute;mso-position-horizontal-relative:right-margin-area;mso-position-vertical:absolute;mso-position-vertical-relative:text;mso-width-percent:0;mso-height-percent:0;mso-width-relative:margin;mso-height-relative:margin;v-text-anchor:top" o:gfxdata="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" fillcolor="#ffc000" strokeweight=".5pt">
                 <v:textbox>
                   <w:txbxContent>
                     <w:p>
@@ -10019,7 +10885,7 @@
         <mc:AlternateContent>
           <mc:Choice Requires="wps">
             <w:drawing>
-              <wp:anchor distT="0" distB="0" distL="114300" distR="114300" simplePos="0" relativeHeight="251770880" behindDoc="0" locked="0" layoutInCell="1" allowOverlap="1" wp14:anchorId="3983BF07" wp14:editId="0E44341B">
+              <wp:anchor distT="0" distB="0" distL="114300" distR="114300" simplePos="0" relativeHeight="251769856" behindDoc="0" locked="0" layoutInCell="1" allowOverlap="1" wp14:anchorId="3983BF07" wp14:editId="0E44341B">
                 <wp:simplePos x="0" y="0"/>
                 <wp:positionH relativeFrom="margin">
                   <wp:posOffset>2714625</wp:posOffset>
@@ -10105,7 +10971,7 @@
           </mc:Choice>
           <mc:Fallback>
             <w:pict>
-              <v:shape w14:anchorId="3983BF07" id="Cuadro de texto 86" o:spid="_x0000_s1059" type="#_x0000_t202" style="position:absolute;margin-left:213.75pt;margin-top:3.95pt;width:24.75pt;height:18pt;z-index:251770880;visibility:visible;mso-wrap-style:square;mso-width-percent:0;mso-height-percent:0;mso-wrap-distance-left:9pt;mso-wrap-distance-top:0;mso-wrap-distance-right:9pt;mso-wrap-distance-bottom:0;mso-position-horizontal:absolute;mso-position-horizontal-relative:margin;mso-position-vertical:absolute;mso-position-vertical-relative:text;mso-width-percent:0;mso-height-percent:0;mso-width-relative:margin;mso-height-relative:margin;v-text-anchor:top" o:gfxdata="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" fillcolor="#ffc000" strokeweight=".5pt">
+              <v:shape w14:anchorId="3983BF07" id="Cuadro de texto 86" o:spid="_x0000_s1075" type="#_x0000_t202" style="position:absolute;margin-left:213.75pt;margin-top:3.95pt;width:24.75pt;height:18pt;z-index:251769856;visibility:visible;mso-wrap-style:square;mso-width-percent:0;mso-height-percent:0;mso-wrap-distance-left:9pt;mso-wrap-distance-top:0;mso-wrap-distance-right:9pt;mso-wrap-distance-bottom:0;mso-position-horizontal:absolute;mso-position-horizontal-relative:margin;mso-position-vertical:absolute;mso-position-vertical-relative:text;mso-width-percent:0;mso-height-percent:0;mso-width-relative:margin;mso-height-relative:margin;v-text-anchor:top" o:gfxdata="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" fillcolor="#ffc000" strokeweight=".5pt">
                 <v:textbox>
                   <w:txbxContent>
                     <w:p>
@@ -10139,7 +11005,7 @@
         <mc:AlternateContent>
           <mc:Choice Requires="wps">
             <w:drawing>
-              <wp:anchor distT="0" distB="0" distL="114300" distR="114300" simplePos="0" relativeHeight="251785216" behindDoc="0" locked="0" layoutInCell="1" allowOverlap="1" wp14:anchorId="698FAB00" wp14:editId="47A00BDF">
+              <wp:anchor distT="0" distB="0" distL="114300" distR="114300" simplePos="0" relativeHeight="251784192" behindDoc="0" locked="0" layoutInCell="1" allowOverlap="1" wp14:anchorId="698FAB00" wp14:editId="47A00BDF">
                 <wp:simplePos x="0" y="0"/>
                 <wp:positionH relativeFrom="leftMargin">
                   <wp:align>right</wp:align>
@@ -10225,7 +11091,7 @@
           </mc:Choice>
           <mc:Fallback>
             <w:pict>
-              <v:shape w14:anchorId="698FAB00" id="Cuadro de texto 98" o:spid="_x0000_s1060" type="#_x0000_t202" style="position:absolute;margin-left:-26.45pt;margin-top:19.7pt;width:24.75pt;height:18pt;z-index:251785216;visibility:visible;mso-wrap-style:square;mso-width-percent:0;mso-height-percent:0;mso-wrap-distance-left:9pt;mso-wrap-distance-top:0;mso-wrap-distance-right:9pt;mso-wrap-distance-bottom:0;mso-position-horizontal:right;mso-position-horizontal-relative:left-margin-area;mso-position-vertical:absolute;mso-position-vertical-relative:text;mso-width-percent:0;mso-height-percent:0;mso-width-relative:margin;mso-height-relative:margin;v-text-anchor:top" o:gfxdata="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" fillcolor="#ffc000" strokeweight=".5pt">
+              <v:shape w14:anchorId="698FAB00" id="Cuadro de texto 98" o:spid="_x0000_s1076" type="#_x0000_t202" style="position:absolute;margin-left:-26.45pt;margin-top:19.7pt;width:24.75pt;height:18pt;z-index:251784192;visibility:visible;mso-wrap-style:square;mso-width-percent:0;mso-height-percent:0;mso-wrap-distance-left:9pt;mso-wrap-distance-top:0;mso-wrap-distance-right:9pt;mso-wrap-distance-bottom:0;mso-position-horizontal:right;mso-position-horizontal-relative:left-margin-area;mso-position-vertical:absolute;mso-position-vertical-relative:text;mso-width-percent:0;mso-height-percent:0;mso-width-relative:margin;mso-height-relative:margin;v-text-anchor:top" o:gfxdata="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" fillcolor="#ffc000" strokeweight=".5pt">
                 <v:textbox>
                   <w:txbxContent>
                     <w:p>
@@ -10255,7 +11121,7 @@
           <w:lang w:eastAsia="es-EC"/>
         </w:rPr>
         <w:drawing>
-          <wp:anchor distT="0" distB="0" distL="114300" distR="114300" simplePos="0" relativeHeight="251781120" behindDoc="0" locked="0" layoutInCell="1" allowOverlap="1" wp14:anchorId="61F440ED" wp14:editId="726BB8E8">
+          <wp:anchor distT="0" distB="0" distL="114300" distR="114300" simplePos="0" relativeHeight="251780096" behindDoc="0" locked="0" layoutInCell="1" allowOverlap="1" wp14:anchorId="61F440ED" wp14:editId="726BB8E8">
             <wp:simplePos x="0" y="0"/>
             <wp:positionH relativeFrom="margin">
               <wp:posOffset>22860</wp:posOffset>
@@ -10280,7 +11146,7 @@
                     </pic:cNvPicPr>
                   </pic:nvPicPr>
                   <pic:blipFill>
-                    <a:blip r:embed="rId13">
+                    <a:blip r:embed="rId15">
                       <a:extLst>
                         <a:ext uri="{28A0092B-C50C-407E-A947-70E740481C1C}">
                           <a14:useLocalDpi xmlns:a14="http://schemas.microsoft.com/office/drawing/2010/main" val="0"/>
@@ -10327,7 +11193,7 @@
         <mc:AlternateContent>
           <mc:Choice Requires="wps">
             <w:drawing>
-              <wp:anchor distT="0" distB="0" distL="114300" distR="114300" simplePos="0" relativeHeight="251771904" behindDoc="0" locked="0" layoutInCell="1" allowOverlap="1" wp14:anchorId="1F8B36FC" wp14:editId="3AC9158C">
+              <wp:anchor distT="0" distB="0" distL="114300" distR="114300" simplePos="0" relativeHeight="251770880" behindDoc="0" locked="0" layoutInCell="1" allowOverlap="1" wp14:anchorId="1F8B36FC" wp14:editId="3AC9158C">
                 <wp:simplePos x="0" y="0"/>
                 <wp:positionH relativeFrom="margin">
                   <wp:posOffset>5100320</wp:posOffset>
@@ -10413,7 +11279,7 @@
           </mc:Choice>
           <mc:Fallback>
             <w:pict>
-              <v:shape w14:anchorId="1F8B36FC" id="Cuadro de texto 87" o:spid="_x0000_s1061" type="#_x0000_t202" style="position:absolute;margin-left:401.6pt;margin-top:1pt;width:24.75pt;height:18pt;z-index:251771904;visibility:visible;mso-wrap-style:square;mso-width-percent:0;mso-height-percent:0;mso-wrap-distance-left:9pt;mso-wrap-distance-top:0;mso-wrap-distance-right:9pt;mso-wrap-distance-bottom:0;mso-position-horizontal:absolute;mso-position-horizontal-relative:margin;mso-position-vertical:absolute;mso-position-vertical-relative:text;mso-width-percent:0;mso-height-percent:0;mso-width-relative:margin;mso-height-relative:margin;v-text-anchor:top" o:gfxdata="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" fillcolor="#ffc000" strokeweight=".5pt">
+              <v:shape w14:anchorId="1F8B36FC" id="Cuadro de texto 87" o:spid="_x0000_s1077" type="#_x0000_t202" style="position:absolute;margin-left:401.6pt;margin-top:1pt;width:24.75pt;height:18pt;z-index:251770880;visibility:visible;mso-wrap-style:square;mso-width-percent:0;mso-height-percent:0;mso-wrap-distance-left:9pt;mso-wrap-distance-top:0;mso-wrap-distance-right:9pt;mso-wrap-distance-bottom:0;mso-position-horizontal:absolute;mso-position-horizontal-relative:margin;mso-position-vertical:absolute;mso-position-vertical-relative:text;mso-width-percent:0;mso-height-percent:0;mso-width-relative:margin;mso-height-relative:margin;v-text-anchor:top" o:gfxdata="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" fillcolor="#ffc000" strokeweight=".5pt">
                 <v:textbox>
                   <w:txbxContent>
                     <w:p>
@@ -10445,7 +11311,7 @@
         <mc:AlternateContent>
           <mc:Choice Requires="wps">
             <w:drawing>
-              <wp:anchor distT="0" distB="0" distL="114300" distR="114300" simplePos="0" relativeHeight="251774976" behindDoc="0" locked="0" layoutInCell="1" allowOverlap="1" wp14:anchorId="4F4C77F2" wp14:editId="43A261D2">
+              <wp:anchor distT="0" distB="0" distL="114300" distR="114300" simplePos="0" relativeHeight="251773952" behindDoc="0" locked="0" layoutInCell="1" allowOverlap="1" wp14:anchorId="4F4C77F2" wp14:editId="43A261D2">
                 <wp:simplePos x="0" y="0"/>
                 <wp:positionH relativeFrom="margin">
                   <wp:posOffset>2686050</wp:posOffset>
@@ -10531,7 +11397,7 @@
           </mc:Choice>
           <mc:Fallback>
             <w:pict>
-              <v:shape w14:anchorId="4F4C77F2" id="Cuadro de texto 89" o:spid="_x0000_s1062" type="#_x0000_t202" style="position:absolute;margin-left:211.5pt;margin-top:12pt;width:24.75pt;height:18pt;z-index:251774976;visibility:visible;mso-wrap-style:square;mso-width-percent:0;mso-height-percent:0;mso-wrap-distance-left:9pt;mso-wrap-distance-top:0;mso-wrap-distance-right:9pt;mso-wrap-distance-bottom:0;mso-position-horizontal:absolute;mso-position-horizontal-relative:margin;mso-position-vertical:absolute;mso-position-vertical-relative:text;mso-width-percent:0;mso-height-percent:0;mso-width-relative:margin;mso-height-relative:margin;v-text-anchor:top" o:gfxdata="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" fillcolor="#ffc000" strokeweight=".5pt">
+              <v:shape w14:anchorId="4F4C77F2" id="Cuadro de texto 89" o:spid="_x0000_s1078" type="#_x0000_t202" style="position:absolute;margin-left:211.5pt;margin-top:12pt;width:24.75pt;height:18pt;z-index:251773952;visibility:visible;mso-wrap-style:square;mso-width-percent:0;mso-height-percent:0;mso-wrap-distance-left:9pt;mso-wrap-distance-top:0;mso-wrap-distance-right:9pt;mso-wrap-distance-bottom:0;mso-position-horizontal:absolute;mso-position-horizontal-relative:margin;mso-position-vertical:absolute;mso-position-vertical-relative:text;mso-width-percent:0;mso-height-percent:0;mso-width-relative:margin;mso-height-relative:margin;v-text-anchor:top" o:gfxdata="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" fillcolor="#ffc000" strokeweight=".5pt">
                 <v:textbox>
                   <w:txbxContent>
                     <w:p>
@@ -10566,7 +11432,7 @@
         <mc:AlternateContent>
           <mc:Choice Requires="wps">
             <w:drawing>
-              <wp:anchor distT="0" distB="0" distL="114300" distR="114300" simplePos="0" relativeHeight="251777024" behindDoc="0" locked="0" layoutInCell="1" allowOverlap="1" wp14:anchorId="478F8623" wp14:editId="6819C62D">
+              <wp:anchor distT="0" distB="0" distL="114300" distR="114300" simplePos="0" relativeHeight="251776000" behindDoc="0" locked="0" layoutInCell="1" allowOverlap="1" wp14:anchorId="478F8623" wp14:editId="6819C62D">
                 <wp:simplePos x="0" y="0"/>
                 <wp:positionH relativeFrom="margin">
                   <wp:posOffset>3743325</wp:posOffset>
@@ -10652,7 +11518,7 @@
           </mc:Choice>
           <mc:Fallback>
             <w:pict>
-              <v:shape w14:anchorId="478F8623" id="Cuadro de texto 90" o:spid="_x0000_s1063" type="#_x0000_t202" style="position:absolute;margin-left:294.75pt;margin-top:.95pt;width:31.5pt;height:18pt;z-index:251777024;visibility:visible;mso-wrap-style:square;mso-width-percent:0;mso-height-percent:0;mso-wrap-distance-left:9pt;mso-wrap-distance-top:0;mso-wrap-distance-right:9pt;mso-wrap-distance-bottom:0;mso-position-horizontal:absolute;mso-position-horizontal-relative:margin;mso-position-vertical:absolute;mso-position-vertical-relative:text;mso-width-percent:0;mso-height-percent:0;mso-width-relative:margin;mso-height-relative:margin;v-text-anchor:top" o:gfxdata="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" fillcolor="#ffc000" strokeweight=".5pt">
+              <v:shape w14:anchorId="478F8623" id="Cuadro de texto 90" o:spid="_x0000_s1079" type="#_x0000_t202" style="position:absolute;margin-left:294.75pt;margin-top:.95pt;width:31.5pt;height:18pt;z-index:251776000;visibility:visible;mso-wrap-style:square;mso-width-percent:0;mso-height-percent:0;mso-wrap-distance-left:9pt;mso-wrap-distance-top:0;mso-wrap-distance-right:9pt;mso-wrap-distance-bottom:0;mso-position-horizontal:absolute;mso-position-horizontal-relative:margin;mso-position-vertical:absolute;mso-position-vertical-relative:text;mso-width-percent:0;mso-height-percent:0;mso-width-relative:margin;mso-height-relative:margin;v-text-anchor:top" o:gfxdata="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" fillcolor="#ffc000" strokeweight=".5pt">
                 <v:textbox>
                   <w:txbxContent>
                     <w:p>
@@ -10684,6 +11550,7 @@
     <w:p/>
     <w:p>
       <w:r>
+        <w:lastRenderedPageBreak/>
         <w:t>Cuando se pulsa enviar debe de estar lleno todos los campos para realizar esta operación.</w:t>
       </w:r>
     </w:p>
@@ -10693,9 +11560,8 @@
           <w:noProof/>
           <w:lang w:eastAsia="es-EC"/>
         </w:rPr>
-        <w:lastRenderedPageBreak/>
         <w:drawing>
-          <wp:anchor distT="0" distB="0" distL="114300" distR="114300" simplePos="0" relativeHeight="251787264" behindDoc="0" locked="0" layoutInCell="1" allowOverlap="1" wp14:anchorId="0F807725" wp14:editId="4E677E56">
+          <wp:anchor distT="0" distB="0" distL="114300" distR="114300" simplePos="0" relativeHeight="251786240" behindDoc="0" locked="0" layoutInCell="1" allowOverlap="1" wp14:anchorId="0F807725" wp14:editId="4E677E56">
             <wp:simplePos x="0" y="0"/>
             <wp:positionH relativeFrom="margin">
               <wp:align>right</wp:align>
@@ -10720,7 +11586,7 @@
                     </pic:cNvPicPr>
                   </pic:nvPicPr>
                   <pic:blipFill>
-                    <a:blip r:embed="rId20" cstate="print">
+                    <a:blip r:embed="rId22" cstate="print">
                       <a:extLst>
                         <a:ext uri="{28A0092B-C50C-407E-A947-70E740481C1C}">
                           <a14:useLocalDpi xmlns:a14="http://schemas.microsoft.com/office/drawing/2010/main" val="0"/>
@@ -10763,7 +11629,7 @@
           <w:lang w:eastAsia="es-EC"/>
         </w:rPr>
         <w:drawing>
-          <wp:anchor distT="0" distB="0" distL="114300" distR="114300" simplePos="0" relativeHeight="251786240" behindDoc="0" locked="0" layoutInCell="1" allowOverlap="1" wp14:anchorId="278386F3" wp14:editId="7BDCDCD5">
+          <wp:anchor distT="0" distB="0" distL="114300" distR="114300" simplePos="0" relativeHeight="251785216" behindDoc="0" locked="0" layoutInCell="1" allowOverlap="1" wp14:anchorId="278386F3" wp14:editId="7BDCDCD5">
             <wp:simplePos x="0" y="0"/>
             <wp:positionH relativeFrom="margin">
               <wp:align>left</wp:align>
@@ -10788,7 +11654,7 @@
                     </pic:cNvPicPr>
                   </pic:nvPicPr>
                   <pic:blipFill>
-                    <a:blip r:embed="rId21" cstate="print">
+                    <a:blip r:embed="rId23" cstate="print">
                       <a:extLst>
                         <a:ext uri="{28A0092B-C50C-407E-A947-70E740481C1C}">
                           <a14:useLocalDpi xmlns:a14="http://schemas.microsoft.com/office/drawing/2010/main" val="0"/>
@@ -10852,7 +11718,7 @@
       <w:pPr>
         <w:pStyle w:val="Ttulo1"/>
       </w:pPr>
-      <w:bookmarkStart w:id="4" w:name="_Toc447897433"/>
+      <w:bookmarkStart w:id="4" w:name="_Toc448054353"/>
       <w:r>
         <w:t>Errores al Enviar Reportes</w:t>
       </w:r>
@@ -10878,7 +11744,7 @@
           <w:lang w:eastAsia="es-EC"/>
         </w:rPr>
         <w:drawing>
-          <wp:anchor distT="0" distB="0" distL="114300" distR="114300" simplePos="0" relativeHeight="251731968" behindDoc="0" locked="0" layoutInCell="1" allowOverlap="1" wp14:anchorId="633C80E3" wp14:editId="23296AE5">
+          <wp:anchor distT="0" distB="0" distL="114300" distR="114300" simplePos="0" relativeHeight="251730944" behindDoc="0" locked="0" layoutInCell="1" allowOverlap="1" wp14:anchorId="633C80E3" wp14:editId="23296AE5">
             <wp:simplePos x="0" y="0"/>
             <wp:positionH relativeFrom="margin">
               <wp:posOffset>1381125</wp:posOffset>
@@ -10903,7 +11769,7 @@
                     </pic:cNvPicPr>
                   </pic:nvPicPr>
                   <pic:blipFill>
-                    <a:blip r:embed="rId22">
+                    <a:blip r:embed="rId24">
                       <a:extLst>
                         <a:ext uri="{28A0092B-C50C-407E-A947-70E740481C1C}">
                           <a14:useLocalDpi xmlns:a14="http://schemas.microsoft.com/office/drawing/2010/main" val="0"/>
@@ -10952,7 +11818,7 @@
           <w:lang w:eastAsia="es-EC"/>
         </w:rPr>
         <w:drawing>
-          <wp:anchor distT="0" distB="0" distL="114300" distR="114300" simplePos="0" relativeHeight="251732992" behindDoc="0" locked="0" layoutInCell="1" allowOverlap="1" wp14:anchorId="1767E0A2" wp14:editId="07216BDD">
+          <wp:anchor distT="0" distB="0" distL="114300" distR="114300" simplePos="0" relativeHeight="251731968" behindDoc="0" locked="0" layoutInCell="1" allowOverlap="1" wp14:anchorId="1767E0A2" wp14:editId="07216BDD">
             <wp:simplePos x="0" y="0"/>
             <wp:positionH relativeFrom="margin">
               <wp:posOffset>1365885</wp:posOffset>
@@ -10977,7 +11843,7 @@
                     </pic:cNvPicPr>
                   </pic:nvPicPr>
                   <pic:blipFill>
-                    <a:blip r:embed="rId23">
+                    <a:blip r:embed="rId25">
                       <a:extLst>
                         <a:ext uri="{28A0092B-C50C-407E-A947-70E740481C1C}">
                           <a14:useLocalDpi xmlns:a14="http://schemas.microsoft.com/office/drawing/2010/main" val="0"/>
@@ -11042,6 +11908,56 @@
     </w:sectPr>
   </w:body>
 </w:document>
+</file>
+
+<file path=word/endnotes.xml><?xml version="1.0" encoding="utf-8"?>
+<w:endnotes xmlns:wpc="http://schemas.microsoft.com/office/word/2010/wordprocessingCanvas" xmlns:mc="http://schemas.openxmlformats.org/markup-compatibility/2006" xmlns:o="urn:schemas-microsoft-com:office:office" xmlns:r="http://schemas.openxmlformats.org/officeDocument/2006/relationships" xmlns:m="http://schemas.openxmlformats.org/officeDocument/2006/math" xmlns:v="urn:schemas-microsoft-com:vml" xmlns:wp14="http://schemas.microsoft.com/office/word/2010/wordprocessingDrawing" xmlns:wp="http://schemas.openxmlformats.org/drawingml/2006/wordprocessingDrawing" xmlns:w10="urn:schemas-microsoft-com:office:word" xmlns:w="http://schemas.openxmlformats.org/wordprocessingml/2006/main" xmlns:w14="http://schemas.microsoft.com/office/word/2010/wordml" xmlns:w15="http://schemas.microsoft.com/office/word/2012/wordml" xmlns:wpg="http://schemas.microsoft.com/office/word/2010/wordprocessingGroup" xmlns:wpi="http://schemas.microsoft.com/office/word/2010/wordprocessingInk" xmlns:wne="http://schemas.microsoft.com/office/word/2006/wordml" xmlns:wps="http://schemas.microsoft.com/office/word/2010/wordprocessingShape" mc:Ignorable="w14 w15 wp14">
+  <w:endnote w:type="separator" w:id="-1">
+    <w:p>
+      <w:pPr>
+        <w:spacing w:after="0" w:line="240" w:lineRule="auto"/>
+      </w:pPr>
+      <w:r>
+        <w:separator/>
+      </w:r>
+    </w:p>
+  </w:endnote>
+  <w:endnote w:type="continuationSeparator" w:id="0">
+    <w:p>
+      <w:pPr>
+        <w:spacing w:after="0" w:line="240" w:lineRule="auto"/>
+      </w:pPr>
+      <w:r>
+        <w:continuationSeparator/>
+      </w:r>
+    </w:p>
+  </w:endnote>
+</w:endnotes>
+</file>
+
+<file path=word/footnotes.xml><?xml version="1.0" encoding="utf-8"?>
+<w:footnotes xmlns:wpc="http://schemas.microsoft.com/office/word/2010/wordprocessingCanvas" xmlns:mc="http://schemas.openxmlformats.org/markup-compatibility/2006" xmlns:o="urn:schemas-microsoft-com:office:office" xmlns:r="http://schemas.openxmlformats.org/officeDocument/2006/relationships" xmlns:m="http://schemas.openxmlformats.org/officeDocument/2006/math" xmlns:v="urn:schemas-microsoft-com:vml" xmlns:wp14="http://schemas.microsoft.com/office/word/2010/wordprocessingDrawing" xmlns:wp="http://schemas.openxmlformats.org/drawingml/2006/wordprocessingDrawing" xmlns:w10="urn:schemas-microsoft-com:office:word" xmlns:w="http://schemas.openxmlformats.org/wordprocessingml/2006/main" xmlns:w14="http://schemas.microsoft.com/office/word/2010/wordml" xmlns:w15="http://schemas.microsoft.com/office/word/2012/wordml" xmlns:wpg="http://schemas.microsoft.com/office/word/2010/wordprocessingGroup" xmlns:wpi="http://schemas.microsoft.com/office/word/2010/wordprocessingInk" xmlns:wne="http://schemas.microsoft.com/office/word/2006/wordml" xmlns:wps="http://schemas.microsoft.com/office/word/2010/wordprocessingShape" mc:Ignorable="w14 w15 wp14">
+  <w:footnote w:type="separator" w:id="-1">
+    <w:p>
+      <w:pPr>
+        <w:spacing w:after="0" w:line="240" w:lineRule="auto"/>
+      </w:pPr>
+      <w:r>
+        <w:separator/>
+      </w:r>
+    </w:p>
+  </w:footnote>
+  <w:footnote w:type="continuationSeparator" w:id="0">
+    <w:p>
+      <w:pPr>
+        <w:spacing w:after="0" w:line="240" w:lineRule="auto"/>
+      </w:pPr>
+      <w:r>
+        <w:continuationSeparator/>
+      </w:r>
+    </w:p>
+  </w:footnote>
+</w:footnotes>
 </file>
 
 <file path=word/numbering.xml><?xml version="1.0" encoding="utf-8"?>
@@ -11734,7 +12650,6 @@
   <w:style w:type="character" w:default="1" w:styleId="Fuentedeprrafopredeter">
     <w:name w:val="Default Paragraph Font"/>
     <w:uiPriority w:val="1"/>
-    <w:semiHidden/>
     <w:unhideWhenUsed/>
   </w:style>
   <w:style w:type="table" w:default="1" w:styleId="Tablanormal">
@@ -11819,6 +12734,50 @@
       <w:color w:val="0563C1" w:themeColor="hyperlink"/>
       <w:u w:val="single"/>
     </w:rPr>
+  </w:style>
+  <w:style w:type="paragraph" w:styleId="Encabezado">
+    <w:name w:val="header"/>
+    <w:basedOn w:val="Normal"/>
+    <w:link w:val="EncabezadoCar"/>
+    <w:uiPriority w:val="99"/>
+    <w:unhideWhenUsed/>
+    <w:rsid w:val="00B5626C"/>
+    <w:pPr>
+      <w:tabs>
+        <w:tab w:val="center" w:pos="4252"/>
+        <w:tab w:val="right" w:pos="8504"/>
+      </w:tabs>
+      <w:spacing w:after="0" w:line="240" w:lineRule="auto"/>
+    </w:pPr>
+  </w:style>
+  <w:style w:type="character" w:customStyle="1" w:styleId="EncabezadoCar">
+    <w:name w:val="Encabezado Car"/>
+    <w:basedOn w:val="Fuentedeprrafopredeter"/>
+    <w:link w:val="Encabezado"/>
+    <w:uiPriority w:val="99"/>
+    <w:rsid w:val="00B5626C"/>
+  </w:style>
+  <w:style w:type="paragraph" w:styleId="Piedepgina">
+    <w:name w:val="footer"/>
+    <w:basedOn w:val="Normal"/>
+    <w:link w:val="PiedepginaCar"/>
+    <w:uiPriority w:val="99"/>
+    <w:unhideWhenUsed/>
+    <w:rsid w:val="00B5626C"/>
+    <w:pPr>
+      <w:tabs>
+        <w:tab w:val="center" w:pos="4252"/>
+        <w:tab w:val="right" w:pos="8504"/>
+      </w:tabs>
+      <w:spacing w:after="0" w:line="240" w:lineRule="auto"/>
+    </w:pPr>
+  </w:style>
+  <w:style w:type="character" w:customStyle="1" w:styleId="PiedepginaCar">
+    <w:name w:val="Pie de página Car"/>
+    <w:basedOn w:val="Fuentedeprrafopredeter"/>
+    <w:link w:val="Piedepgina"/>
+    <w:uiPriority w:val="99"/>
+    <w:rsid w:val="00B5626C"/>
   </w:style>
 </w:styles>
 </file>
@@ -12089,7 +13048,7 @@
 </file>
 
 <file path=customXml/itemProps1.xml><?xml version="1.0" encoding="utf-8"?>
-<ds:datastoreItem xmlns:ds="http://schemas.openxmlformats.org/officeDocument/2006/customXml" ds:itemID="{AD9C0E5A-6DA9-4753-8E16-E642EDECE2D6}">
+<ds:datastoreItem xmlns:ds="http://schemas.openxmlformats.org/officeDocument/2006/customXml" ds:itemID="{4E667B4F-6DFB-4536-9A6D-6A22C7D69523}">
   <ds:schemaRefs>
     <ds:schemaRef ds:uri="http://schemas.openxmlformats.org/officeDocument/2006/bibliography"/>
   </ds:schemaRefs>

</xml_diff>